<commit_message>
Worked on performance eval
</commit_message>
<xml_diff>
--- a/00_Documentation/rapport/Project_Report.docx
+++ b/00_Documentation/rapport/Project_Report.docx
@@ -11019,12 +11019,32 @@
               </m:ctrlPr>
             </m:sub>
             <m:sup>
-              <m:r>
-                <w:rPr>
-                  <w:rFonts w:ascii="Cambria Math" w:hAnsi="Cambria Math"/>
-                </w:rPr>
-                <m:t>N</m:t>
-              </m:r>
+              <m:sSub>
+                <m:sSubPr>
+                  <m:ctrlPr>
+                    <w:rPr>
+                      <w:rFonts w:ascii="Cambria Math" w:hAnsi="Cambria Math"/>
+                      <w:i/>
+                    </w:rPr>
+                  </m:ctrlPr>
+                </m:sSubPr>
+                <m:e>
+                  <m:r>
+                    <w:rPr>
+                      <w:rFonts w:ascii="Cambria Math" w:hAnsi="Cambria Math"/>
+                    </w:rPr>
+                    <m:t>N</m:t>
+                  </m:r>
+                </m:e>
+                <m:sub>
+                  <m:r>
+                    <w:rPr>
+                      <w:rFonts w:ascii="Cambria Math" w:hAnsi="Cambria Math"/>
+                    </w:rPr>
+                    <m:t>f</m:t>
+                  </m:r>
+                </m:sub>
+              </m:sSub>
               <m:ctrlPr>
                 <w:rPr>
                   <w:rFonts w:ascii="Cambria Math" w:hAnsi="Cambria Math"/>
@@ -11523,11 +11543,37 @@
             </w:pPr>
             <m:oMathPara>
               <m:oMath>
+                <m:sSub>
+                  <m:sSubPr>
+                    <m:ctrlPr>
+                      <w:rPr>
+                        <w:rFonts w:ascii="Cambria Math" w:hAnsi="Cambria Math"/>
+                        <w:i/>
+                      </w:rPr>
+                    </m:ctrlPr>
+                  </m:sSubPr>
+                  <m:e>
+                    <m:r>
+                      <w:rPr>
+                        <w:rFonts w:ascii="Cambria Math" w:hAnsi="Cambria Math"/>
+                      </w:rPr>
+                      <m:t>N</m:t>
+                    </m:r>
+                  </m:e>
+                  <m:sub>
+                    <m:r>
+                      <w:rPr>
+                        <w:rFonts w:ascii="Cambria Math" w:hAnsi="Cambria Math"/>
+                      </w:rPr>
+                      <m:t>f</m:t>
+                    </m:r>
+                  </m:sub>
+                </m:sSub>
                 <m:r>
                   <w:rPr>
                     <w:rFonts w:ascii="Cambria Math" w:hAnsi="Cambria Math"/>
                   </w:rPr>
-                  <m:t>N = 10</m:t>
+                  <m:t>=10</m:t>
                 </m:r>
               </m:oMath>
             </m:oMathPara>
@@ -11883,7 +11929,21 @@
       </w:r>
       <w:proofErr w:type="spellEnd"/>
       <w:r>
-        <w:t xml:space="preserve">) qui nous permet d’éliminer les hautes fréquences caractéristiques d’un signale PDM pour ne laisser que les fréquences </w:t>
+        <w:t>)</w:t>
+      </w:r>
+      <w:r>
+        <w:t xml:space="preserve"> d’ordre </w:t>
+      </w:r>
+      <m:oMath>
+        <m:r>
+          <w:rPr>
+            <w:rFonts w:ascii="Cambria Math" w:hAnsi="Cambria Math"/>
+          </w:rPr>
+          <m:t>N</m:t>
+        </m:r>
+      </m:oMath>
+      <w:r>
+        <w:t xml:space="preserve"> qui nous permet d’éliminer les hautes fréquences caractéristiques d’un signale PDM pour ne laisser que les fréquences </w:t>
       </w:r>
       <w:r>
         <w:t>u</w:t>
@@ -11895,23 +11955,42 @@
         <w:t>s</w:t>
       </w:r>
       <w:r>
-        <w:t xml:space="preserve"> </w:t>
-      </w:r>
-      <w:r>
-        <w:t>c</w:t>
-      </w:r>
-      <w:r>
-        <w:rPr>
-          <w:rFonts w:eastAsiaTheme="minorEastAsia"/>
-        </w:rPr>
-        <w:t>e qui nous donne le signal suivant</w:t>
-      </w:r>
-      <w:r>
-        <w:rPr>
-          <w:rFonts w:eastAsiaTheme="minorEastAsia"/>
-        </w:rPr>
-        <w:t> :</w:t>
-      </w:r>
+        <w:t xml:space="preserve">. Ici l’ordre du filtre FIR est </w:t>
+      </w:r>
+      <m:oMath>
+        <m:r>
+          <w:rPr>
+            <w:rFonts w:ascii="Cambria Math" w:hAnsi="Cambria Math"/>
+          </w:rPr>
+          <m:t>N=16</m:t>
+        </m:r>
+      </m:oMath>
+      <w:r>
+        <w:t xml:space="preserve">. </w:t>
+      </w:r>
+      <w:r>
+        <w:t>À</w:t>
+      </w:r>
+      <w:r>
+        <w:t xml:space="preserve"> la suite du filtrage on obtien</w:t>
+      </w:r>
+      <w:r>
+        <w:t>t</w:t>
+      </w:r>
+      <w:r>
+        <w:t xml:space="preserve"> le signal </w:t>
+      </w:r>
+      <w:proofErr w:type="gramStart"/>
+      <w:r>
+        <w:t>suivant</w:t>
+      </w:r>
+      <w:r>
+        <w:rPr>
+          <w:rFonts w:eastAsiaTheme="minorEastAsia"/>
+        </w:rPr>
+        <w:t>:</w:t>
+      </w:r>
+      <w:proofErr w:type="gramEnd"/>
     </w:p>
     <w:p>
       <w:pPr>
@@ -12543,25 +12622,75 @@
         <w:t xml:space="preserve">Les échantillons PDM sont chargés en RAM par le DMA </w:t>
       </w:r>
       <w:r>
-        <w:t xml:space="preserve">dès </w:t>
-      </w:r>
-      <w:r>
-        <w:t>qu’ils sont</w:t>
-      </w:r>
-      <w:r>
-        <w:t xml:space="preserve"> mis </w:t>
+        <w:t>dès</w:t>
+      </w:r>
+      <w:r>
+        <w:t xml:space="preserve"> qu’</w:t>
+      </w:r>
+      <w:r>
+        <w:t>u</w:t>
+      </w:r>
+      <w:r>
+        <w:t>n bloc de 16 écha</w:t>
+      </w:r>
+      <w:r>
+        <w:t>n</w:t>
+      </w:r>
+      <w:r>
+        <w:t>tillons PDM</w:t>
+      </w:r>
+      <w:r>
+        <w:t xml:space="preserve"> (16 bits)</w:t>
+      </w:r>
+      <w:r>
+        <w:t xml:space="preserve"> est mis à disposition par le </w:t>
+      </w:r>
+      <w:r>
+        <w:t>périphérique</w:t>
+      </w:r>
+      <w:r>
+        <w:t xml:space="preserve"> SAI</w:t>
+      </w:r>
+      <w:r>
+        <w:t>.</w:t>
+      </w:r>
+      <w:r>
+        <w:t xml:space="preserve"> </w:t>
+      </w:r>
+      <w:r>
+        <w:t xml:space="preserve">Afin de notifier le programme de sa position dans le </w:t>
+      </w:r>
+      <w:proofErr w:type="spellStart"/>
+      <w:r>
+        <w:t>b</w:t>
+      </w:r>
+      <w:r>
+        <w:t>uffer</w:t>
+      </w:r>
+      <w:proofErr w:type="spellEnd"/>
+      <w:r>
+        <w:t>,</w:t>
+      </w:r>
+      <w:r>
+        <w:t xml:space="preserve"> le DMA lève 2</w:t>
+      </w:r>
+      <w:r>
+        <w:t> </w:t>
+      </w:r>
+      <w:r>
+        <w:t>interruption</w:t>
+      </w:r>
+      <w:r>
+        <w:t>s</w:t>
+      </w:r>
+      <w:r>
+        <w:t xml:space="preserve">, une première quand il passe la moitié du buffer la seconde </w:t>
       </w:r>
       <w:r>
         <w:t>à</w:t>
       </w:r>
       <w:r>
-        <w:t xml:space="preserve"> disposition par le périph</w:t>
-      </w:r>
-      <w:r>
-        <w:t>é</w:t>
-      </w:r>
-      <w:r>
-        <w:t>rique SAI</w:t>
+        <w:t xml:space="preserve"> la fin de celui-ci</w:t>
       </w:r>
       <w:r>
         <w:t>.</w:t>
@@ -12570,84 +12699,46 @@
         <w:t xml:space="preserve"> </w:t>
       </w:r>
       <w:r>
-        <w:t xml:space="preserve">Afin de notifier le programme de sa position dans le </w:t>
-      </w:r>
-      <w:proofErr w:type="spellStart"/>
-      <w:r>
-        <w:t>b</w:t>
-      </w:r>
-      <w:r>
-        <w:t>uffer</w:t>
-      </w:r>
-      <w:proofErr w:type="spellEnd"/>
+        <w:t>C</w:t>
+      </w:r>
+      <w:r>
+        <w:t>es</w:t>
+      </w:r>
+      <w:r>
+        <w:t xml:space="preserve"> interruption</w:t>
+      </w:r>
+      <w:r>
+        <w:t>s</w:t>
+      </w:r>
+      <w:r>
+        <w:t xml:space="preserve"> sont traitée</w:t>
+      </w:r>
+      <w:r>
+        <w:t>s</w:t>
+      </w:r>
+      <w:r>
+        <w:t xml:space="preserve"> par le programme dès le lever via l’appel de fonction de "Callbacks". Ces fonction</w:t>
+      </w:r>
+      <w:r>
+        <w:t>s</w:t>
+      </w:r>
+      <w:r>
+        <w:t xml:space="preserve"> agissent alors </w:t>
+      </w:r>
+      <w:r>
+        <w:lastRenderedPageBreak/>
+        <w:t>sur deux variable</w:t>
+      </w:r>
+      <w:r>
+        <w:t>s</w:t>
+      </w:r>
       <w:r>
         <w:t>,</w:t>
       </w:r>
       <w:r>
-        <w:t xml:space="preserve"> le DMA lève 2</w:t>
-      </w:r>
-      <w:r>
-        <w:t> </w:t>
-      </w:r>
-      <w:r>
-        <w:t>interruption</w:t>
-      </w:r>
-      <w:r>
-        <w:t>s</w:t>
-      </w:r>
-      <w:r>
-        <w:t xml:space="preserve">, une première quand il passe la moitié du buffer la seconde </w:t>
-      </w:r>
-      <w:r>
-        <w:t>à</w:t>
-      </w:r>
-      <w:r>
-        <w:t xml:space="preserve"> la fin de celui-ci</w:t>
-      </w:r>
-      <w:r>
-        <w:t>.</w:t>
-      </w:r>
-      <w:r>
         <w:t xml:space="preserve"> </w:t>
       </w:r>
       <w:r>
-        <w:t>C</w:t>
-      </w:r>
-      <w:r>
-        <w:t>es</w:t>
-      </w:r>
-      <w:r>
-        <w:t xml:space="preserve"> interruption</w:t>
-      </w:r>
-      <w:r>
-        <w:t>s</w:t>
-      </w:r>
-      <w:r>
-        <w:t xml:space="preserve"> sont traitée</w:t>
-      </w:r>
-      <w:r>
-        <w:t>s</w:t>
-      </w:r>
-      <w:r>
-        <w:t xml:space="preserve"> par le programme dès le lever via l’appel de fonction de "Callbacks". Ces fonction</w:t>
-      </w:r>
-      <w:r>
-        <w:t>s</w:t>
-      </w:r>
-      <w:r>
-        <w:t xml:space="preserve"> agissent alors sur deux variable</w:t>
-      </w:r>
-      <w:r>
-        <w:t>s</w:t>
-      </w:r>
-      <w:r>
-        <w:t>,</w:t>
-      </w:r>
-      <w:r>
-        <w:t xml:space="preserve"> </w:t>
-      </w:r>
-      <w:r>
-        <w:lastRenderedPageBreak/>
         <w:t>une première</w:t>
       </w:r>
       <w:r>
@@ -12927,7 +13018,27 @@
         <w:t xml:space="preserve">utilise </w:t>
       </w:r>
       <w:r>
-        <w:t>la fenêtre FIR fourni</w:t>
+        <w:t xml:space="preserve">la fenêtre FIR </w:t>
+      </w:r>
+      <w:r>
+        <w:t xml:space="preserve">d’ordre </w:t>
+      </w:r>
+      <m:oMath>
+        <m:r>
+          <w:rPr>
+            <w:rFonts w:ascii="Cambria Math" w:hAnsi="Cambria Math"/>
+          </w:rPr>
+          <m:t>N</m:t>
+        </m:r>
+      </m:oMath>
+      <w:r>
+        <w:rPr>
+          <w:rFonts w:eastAsiaTheme="minorEastAsia"/>
+        </w:rPr>
+        <w:t xml:space="preserve"> </w:t>
+      </w:r>
+      <w:r>
+        <w:t>fourni</w:t>
       </w:r>
       <w:r>
         <w:t>e</w:t>
@@ -12944,33 +13055,327 @@
         <w:t>"</w:t>
       </w:r>
       <w:r>
-        <w:t>. L</w:t>
-      </w:r>
-      <w:r>
-        <w:t xml:space="preserve">es coefficients sont </w:t>
-      </w:r>
-      <w:r>
-        <w:t>exportés</w:t>
-      </w:r>
-      <w:r>
-        <w:t xml:space="preserve"> sou</w:t>
-      </w:r>
-      <w:r>
+        <w:t xml:space="preserve">. </w:t>
+      </w:r>
+      <w:r>
+        <w:t xml:space="preserve">En effet un script Python compagnon de la bibliothèque permet </w:t>
+      </w:r>
+      <w:r>
+        <w:t xml:space="preserve">de générer </w:t>
+      </w:r>
+      <w:r>
+        <w:t>une LUT</w:t>
+      </w:r>
+      <w:r>
+        <w:t xml:space="preserve"> correspondant </w:t>
+      </w:r>
+      <w:r>
+        <w:t>à</w:t>
+      </w:r>
+      <w:r>
+        <w:t xml:space="preserve"> la fenêtre FIR sous forme </w:t>
+      </w:r>
+      <w:r>
+        <w:t>d</w:t>
+      </w:r>
+      <w:r>
+        <w:t>u</w:t>
+      </w:r>
+      <w:r>
+        <w:t xml:space="preserve"> tableau constant C</w:t>
+      </w:r>
+      <w:r>
+        <w:t xml:space="preserve"> </w:t>
+      </w:r>
+      <w:r>
+        <w:t>à</w:t>
+      </w:r>
+      <w:r>
+        <w:t xml:space="preserve"> deux dimension </w:t>
+      </w:r>
+      <m:oMath>
+        <m:r>
+          <w:rPr>
+            <w:rFonts w:ascii="Cambria Math" w:hAnsi="Cambria Math"/>
+          </w:rPr>
+          <m:t>i= 2*N</m:t>
+        </m:r>
+      </m:oMath>
+      <w:r>
+        <w:rPr>
+          <w:rFonts w:eastAsiaTheme="minorEastAsia"/>
+        </w:rPr>
+        <w:t xml:space="preserve"> ; </w:t>
+      </w:r>
+      <m:oMath>
+        <m:r>
+          <w:rPr>
+            <w:rFonts w:ascii="Cambria Math" w:eastAsiaTheme="minorEastAsia" w:hAnsi="Cambria Math"/>
+          </w:rPr>
+          <m:t>j</m:t>
+        </m:r>
+        <m:r>
+          <w:rPr>
+            <w:rFonts w:ascii="Cambria Math" w:eastAsiaTheme="minorEastAsia" w:hAnsi="Cambria Math"/>
+          </w:rPr>
+          <m:t>=256</m:t>
+        </m:r>
+      </m:oMath>
+      <w:r>
+        <w:rPr>
+          <w:rFonts w:eastAsiaTheme="minorEastAsia"/>
+        </w:rPr>
+        <w:t xml:space="preserve">. L’axe </w:t>
+      </w:r>
+      <m:oMath>
+        <m:r>
+          <w:rPr>
+            <w:rFonts w:ascii="Cambria Math" w:eastAsiaTheme="minorEastAsia" w:hAnsi="Cambria Math"/>
+          </w:rPr>
+          <m:t>i</m:t>
+        </m:r>
+      </m:oMath>
+      <w:r>
+        <w:rPr>
+          <w:rFonts w:eastAsiaTheme="minorEastAsia"/>
+        </w:rPr>
+        <w:t xml:space="preserve"> est deux fois plus grand que l’ordre du filtre car la </w:t>
+      </w:r>
+      <w:r>
+        <w:rPr>
+          <w:rFonts w:eastAsiaTheme="minorEastAsia"/>
+        </w:rPr>
+        <w:t>bibliothèque</w:t>
+      </w:r>
+      <w:r>
+        <w:rPr>
+          <w:rFonts w:eastAsiaTheme="minorEastAsia"/>
+        </w:rPr>
+        <w:t xml:space="preserve"> applique </w:t>
+      </w:r>
+      <w:r>
+        <w:rPr>
+          <w:rFonts w:eastAsiaTheme="minorEastAsia"/>
+        </w:rPr>
+        <w:t>le filtre sur les groupe</w:t>
+      </w:r>
+      <w:r>
+        <w:rPr>
+          <w:rFonts w:eastAsiaTheme="minorEastAsia"/>
+        </w:rPr>
         <w:t>s</w:t>
       </w:r>
       <w:r>
-        <w:t xml:space="preserve"> forme de tableau constant C</w:t>
-      </w:r>
-      <w:r>
-        <w:t xml:space="preserve"> prés calculer pour la convolution </w:t>
-      </w:r>
-      <w:r>
-        <w:t>de la fenêtre FIR avec le signal PDM</w:t>
-      </w:r>
-    </w:p>
-    <w:p/>
-    <w:p/>
-    <w:p/>
+        <w:rPr>
+          <w:rFonts w:eastAsiaTheme="minorEastAsia"/>
+        </w:rPr>
+        <w:t xml:space="preserve"> d’échantillons PDM de 16 </w:t>
+      </w:r>
+      <w:r>
+        <w:rPr>
+          <w:rFonts w:eastAsiaTheme="minorEastAsia"/>
+        </w:rPr>
+        <w:t xml:space="preserve">bits </w:t>
+      </w:r>
+      <w:r>
+        <w:rPr>
+          <w:rFonts w:eastAsiaTheme="minorEastAsia"/>
+        </w:rPr>
+        <w:t>en deux fois 8 bits</w:t>
+      </w:r>
+      <w:r>
+        <w:rPr>
+          <w:rFonts w:eastAsiaTheme="minorEastAsia"/>
+        </w:rPr>
+        <w:t>.</w:t>
+      </w:r>
+      <w:r>
+        <w:rPr>
+          <w:rFonts w:eastAsiaTheme="minorEastAsia"/>
+        </w:rPr>
+        <w:t xml:space="preserve"> </w:t>
+      </w:r>
+      <w:r>
+        <w:rPr>
+          <w:rFonts w:eastAsiaTheme="minorEastAsia"/>
+        </w:rPr>
+        <w:t>O</w:t>
+      </w:r>
+      <w:r>
+        <w:rPr>
+          <w:rFonts w:eastAsiaTheme="minorEastAsia"/>
+        </w:rPr>
+        <w:t xml:space="preserve">n retrouvera donc sur l’axe </w:t>
+      </w:r>
+      <m:oMath>
+        <m:r>
+          <w:rPr>
+            <w:rFonts w:ascii="Cambria Math" w:eastAsiaTheme="minorEastAsia" w:hAnsi="Cambria Math"/>
+          </w:rPr>
+          <m:t>i</m:t>
+        </m:r>
+      </m:oMath>
+      <w:r>
+        <w:rPr>
+          <w:rFonts w:eastAsiaTheme="minorEastAsia"/>
+        </w:rPr>
+        <w:t xml:space="preserve"> le positionnement d</w:t>
+      </w:r>
+      <w:r>
+        <w:rPr>
+          <w:rFonts w:eastAsiaTheme="minorEastAsia"/>
+        </w:rPr>
+        <w:t xml:space="preserve">e l’échantillon de 8 bits </w:t>
+      </w:r>
+      <w:r>
+        <w:rPr>
+          <w:rFonts w:eastAsiaTheme="minorEastAsia"/>
+        </w:rPr>
+        <w:t xml:space="preserve">dans le </w:t>
+      </w:r>
+      <w:proofErr w:type="spellStart"/>
+      <w:r>
+        <w:rPr>
+          <w:rFonts w:eastAsiaTheme="minorEastAsia"/>
+        </w:rPr>
+        <w:t>buffer</w:t>
+      </w:r>
+      <w:proofErr w:type="spellEnd"/>
+      <w:r>
+        <w:rPr>
+          <w:rFonts w:eastAsiaTheme="minorEastAsia"/>
+        </w:rPr>
+        <w:t>,</w:t>
+      </w:r>
+      <w:r>
+        <w:rPr>
+          <w:rFonts w:eastAsiaTheme="minorEastAsia"/>
+        </w:rPr>
+        <w:t xml:space="preserve"> et sur l’axe </w:t>
+      </w:r>
+      <m:oMath>
+        <m:r>
+          <w:rPr>
+            <w:rFonts w:ascii="Cambria Math" w:eastAsiaTheme="minorEastAsia" w:hAnsi="Cambria Math"/>
+          </w:rPr>
+          <m:t>j</m:t>
+        </m:r>
+      </m:oMath>
+      <w:r>
+        <w:rPr>
+          <w:rFonts w:eastAsiaTheme="minorEastAsia"/>
+        </w:rPr>
+        <w:t xml:space="preserve"> le résultat de la convolution de l’</w:t>
+      </w:r>
+      <w:r>
+        <w:rPr>
+          <w:rFonts w:eastAsiaTheme="minorEastAsia"/>
+        </w:rPr>
+        <w:t>échantillon</w:t>
+      </w:r>
+      <w:r>
+        <w:rPr>
+          <w:rFonts w:eastAsiaTheme="minorEastAsia"/>
+        </w:rPr>
+        <w:t xml:space="preserve"> avec la fenêt</w:t>
+      </w:r>
+      <w:r>
+        <w:rPr>
+          <w:rFonts w:eastAsiaTheme="minorEastAsia"/>
+        </w:rPr>
+        <w:t>re</w:t>
+      </w:r>
+      <w:r>
+        <w:rPr>
+          <w:rFonts w:eastAsiaTheme="minorEastAsia"/>
+        </w:rPr>
+        <w:t xml:space="preserve">. Ainsi sur la cible </w:t>
+      </w:r>
+      <w:r>
+        <w:rPr>
+          <w:rFonts w:eastAsiaTheme="minorEastAsia"/>
+        </w:rPr>
+        <w:t xml:space="preserve">il suffit de sommer le résultat pour chaque </w:t>
+      </w:r>
+      <w:r>
+        <w:rPr>
+          <w:rFonts w:eastAsiaTheme="minorEastAsia"/>
+        </w:rPr>
+        <w:t>échantillon</w:t>
+      </w:r>
+      <w:r>
+        <w:rPr>
+          <w:rFonts w:eastAsiaTheme="minorEastAsia"/>
+        </w:rPr>
+        <w:t xml:space="preserve"> du buffer de filtrage</w:t>
+      </w:r>
+      <w:r>
+        <w:rPr>
+          <w:rFonts w:eastAsiaTheme="minorEastAsia"/>
+        </w:rPr>
+        <w:t>. L’amplitude de la LUT est amplifi</w:t>
+      </w:r>
+      <w:r>
+        <w:rPr>
+          <w:rFonts w:eastAsiaTheme="minorEastAsia"/>
+        </w:rPr>
+        <w:t>é</w:t>
+      </w:r>
+      <w:r>
+        <w:rPr>
+          <w:rFonts w:eastAsiaTheme="minorEastAsia"/>
+        </w:rPr>
+        <w:t>e</w:t>
+      </w:r>
+      <w:r>
+        <w:rPr>
+          <w:rFonts w:eastAsiaTheme="minorEastAsia"/>
+        </w:rPr>
+        <w:t xml:space="preserve"> de façon occuper au maximum le conteneur de sorti</w:t>
+      </w:r>
+      <w:r>
+        <w:rPr>
+          <w:rFonts w:eastAsiaTheme="minorEastAsia"/>
+        </w:rPr>
+        <w:t>e</w:t>
+      </w:r>
+      <w:r>
+        <w:rPr>
+          <w:rFonts w:eastAsiaTheme="minorEastAsia"/>
+        </w:rPr>
+        <w:t xml:space="preserve"> dont on configure la taille </w:t>
+      </w:r>
+      <w:r>
+        <w:rPr>
+          <w:rFonts w:eastAsiaTheme="minorEastAsia"/>
+        </w:rPr>
+        <w:t>à</w:t>
+      </w:r>
+      <w:r>
+        <w:rPr>
+          <w:rFonts w:eastAsiaTheme="minorEastAsia"/>
+        </w:rPr>
+        <w:t xml:space="preserve"> la </w:t>
+      </w:r>
+      <w:r>
+        <w:rPr>
+          <w:rFonts w:eastAsiaTheme="minorEastAsia"/>
+        </w:rPr>
+        <w:t>génération</w:t>
+      </w:r>
+      <w:r>
+        <w:rPr>
+          <w:rFonts w:eastAsiaTheme="minorEastAsia"/>
+        </w:rPr>
+        <w:t xml:space="preserve"> de la LUT</w:t>
+      </w:r>
+      <w:r>
+        <w:rPr>
+          <w:rFonts w:eastAsiaTheme="minorEastAsia"/>
+        </w:rPr>
+        <w:t>.</w:t>
+      </w:r>
+    </w:p>
     <w:p>
       <w:r>
         <w:t>Pour gagner en performance et en simplicité</w:t>
@@ -13189,6 +13594,7 @@
         </w:numPr>
       </w:pPr>
       <w:r>
+        <w:lastRenderedPageBreak/>
         <w:t>"</w:t>
       </w:r>
       <w:proofErr w:type="spellStart"/>
@@ -13210,6 +13616,113 @@
       <w:r>
         <w:t xml:space="preserve"> calcule la convolution entre le buffer du filtre est la fenêtre FIR, et donc qui produit un échantillon PCM</w:t>
       </w:r>
+      <w:r>
+        <w:t xml:space="preserve"> en appliquant l’a</w:t>
+      </w:r>
+      <w:r>
+        <w:t>l</w:t>
+      </w:r>
+      <w:r>
+        <w:t>gorithme</w:t>
+      </w:r>
+      <w:r>
+        <w:t xml:space="preserve"> suivant</w:t>
+      </w:r>
+      <w:r>
+        <w:t> :</w:t>
+      </w:r>
+    </w:p>
+    <w:p>
+      <w:pPr>
+        <w:pStyle w:val="Paragraphedeliste"/>
+        <w:keepNext/>
+        <w:jc w:val="center"/>
+      </w:pPr>
+      <w:r>
+        <w:rPr>
+          <w:noProof/>
+        </w:rPr>
+        <w:drawing>
+          <wp:inline distT="0" distB="0" distL="0" distR="0" wp14:anchorId="6FFB56C8" wp14:editId="61446B17">
+            <wp:extent cx="2333625" cy="7525941"/>
+            <wp:effectExtent l="0" t="0" r="0" b="0"/>
+            <wp:docPr id="29" name="Image 29"/>
+            <wp:cNvGraphicFramePr>
+              <a:graphicFrameLocks xmlns:a="http://schemas.openxmlformats.org/drawingml/2006/main" noChangeAspect="1"/>
+            </wp:cNvGraphicFramePr>
+            <a:graphic xmlns:a="http://schemas.openxmlformats.org/drawingml/2006/main">
+              <a:graphicData uri="http://schemas.openxmlformats.org/drawingml/2006/picture">
+                <pic:pic xmlns:pic="http://schemas.openxmlformats.org/drawingml/2006/picture">
+                  <pic:nvPicPr>
+                    <pic:cNvPr id="29" name="Image 29"/>
+                    <pic:cNvPicPr>
+                      <a:picLocks noChangeAspect="1" noChangeArrowheads="1"/>
+                    </pic:cNvPicPr>
+                  </pic:nvPicPr>
+                  <pic:blipFill>
+                    <a:blip r:embed="rId33" cstate="print">
+                      <a:extLst>
+                        <a:ext uri="{28A0092B-C50C-407E-A947-70E740481C1C}">
+                          <a14:useLocalDpi xmlns:a14="http://schemas.microsoft.com/office/drawing/2010/main" val="0"/>
+                        </a:ext>
+                      </a:extLst>
+                    </a:blip>
+                    <a:stretch>
+                      <a:fillRect/>
+                    </a:stretch>
+                  </pic:blipFill>
+                  <pic:spPr bwMode="auto">
+                    <a:xfrm>
+                      <a:off x="0" y="0"/>
+                      <a:ext cx="2335175" cy="7530938"/>
+                    </a:xfrm>
+                    <a:prstGeom prst="rect">
+                      <a:avLst/>
+                    </a:prstGeom>
+                    <a:noFill/>
+                    <a:ln>
+                      <a:noFill/>
+                    </a:ln>
+                  </pic:spPr>
+                </pic:pic>
+              </a:graphicData>
+            </a:graphic>
+          </wp:inline>
+        </w:drawing>
+      </w:r>
+    </w:p>
+    <w:p>
+      <w:pPr>
+        <w:pStyle w:val="Lgende"/>
+        <w:jc w:val="center"/>
+      </w:pPr>
+      <w:r>
+        <w:t xml:space="preserve">Figure </w:t>
+      </w:r>
+      <w:fldSimple w:instr=" SEQ Figure \* ARABIC ">
+        <w:r>
+          <w:rPr>
+            <w:noProof/>
+          </w:rPr>
+          <w:t>19</w:t>
+        </w:r>
+      </w:fldSimple>
+      <w:r>
+        <w:t xml:space="preserve"> : Logigramme de la fonction "</w:t>
+      </w:r>
+      <w:proofErr w:type="spellStart"/>
+      <w:r>
+        <w:t>pdm_fir_ftl_get</w:t>
+      </w:r>
+      <w:proofErr w:type="spellEnd"/>
+      <w:r>
+        <w:t>"</w:t>
+      </w:r>
+    </w:p>
+    <w:p>
+      <w:pPr>
+        <w:pStyle w:val="Paragraphedeliste"/>
+      </w:pPr>
     </w:p>
     <w:p>
       <w:r>
@@ -13397,104 +13910,116 @@
     </w:p>
     <w:p>
       <w:pPr>
-        <w:pStyle w:val="Paragraphedeliste"/>
-      </w:pPr>
-    </w:p>
-    <w:p>
-      <w:pPr>
-        <w:pStyle w:val="Paragraphedeliste"/>
-      </w:pPr>
-    </w:p>
-    <w:p>
-      <w:r>
-        <w:rPr>
-          <w:highlight w:val="yellow"/>
-        </w:rPr>
-        <w:t xml:space="preserve">Si </w:t>
-      </w:r>
-      <w:r>
-        <w:rPr>
-          <w:highlight w:val="yellow"/>
-        </w:rPr>
-        <w:t>l’on</w:t>
-      </w:r>
-      <w:r>
-        <w:rPr>
-          <w:highlight w:val="yellow"/>
-        </w:rPr>
-        <w:t xml:space="preserve"> résume le DMA rempli automatiquement le buffer SAI </w:t>
-      </w:r>
-      <w:r>
-        <w:rPr>
-          <w:highlight w:val="yellow"/>
-        </w:rPr>
-        <w:t>à</w:t>
-      </w:r>
-      <w:r>
-        <w:rPr>
-          <w:highlight w:val="yellow"/>
-        </w:rPr>
-        <w:t xml:space="preserve"> partir des données transmises par le p</w:t>
-      </w:r>
-      <w:r>
-        <w:rPr>
-          <w:highlight w:val="yellow"/>
-        </w:rPr>
-        <w:t>é</w:t>
-      </w:r>
-      <w:r>
-        <w:rPr>
-          <w:highlight w:val="yellow"/>
-        </w:rPr>
-        <w:t>riph</w:t>
-      </w:r>
-      <w:r>
-        <w:rPr>
-          <w:highlight w:val="yellow"/>
-        </w:rPr>
-        <w:t>é</w:t>
-      </w:r>
-      <w:r>
-        <w:rPr>
-          <w:highlight w:val="yellow"/>
-        </w:rPr>
-        <w:t>rique SAI</w:t>
-      </w:r>
-      <w:r>
-        <w:rPr>
-          <w:highlight w:val="yellow"/>
-        </w:rPr>
-        <w:t xml:space="preserve">, dès que le DMA termine l’écriture d’une moitié du </w:t>
-      </w:r>
-      <w:r>
-        <w:rPr>
-          <w:highlight w:val="yellow"/>
-        </w:rPr>
-        <w:t>buffer SAI un drapeau est lev</w:t>
-      </w:r>
-      <w:r>
-        <w:rPr>
-          <w:highlight w:val="yellow"/>
-        </w:rPr>
-        <w:t>é</w:t>
-      </w:r>
-      <w:r>
-        <w:rPr>
-          <w:highlight w:val="yellow"/>
-        </w:rPr>
-        <w:t xml:space="preserve"> pour que le programme principal </w:t>
-      </w:r>
-      <w:r>
-        <w:rPr>
-          <w:highlight w:val="yellow"/>
-        </w:rPr>
-        <w:t>entame le</w:t>
-      </w:r>
-      <w:r>
-        <w:rPr>
-          <w:highlight w:val="yellow"/>
-        </w:rPr>
-        <w:t xml:space="preserve"> filtrage de cette moitié pour un usage ultérieur des échantillons PCM par le programme.</w:t>
+        <w:keepNext/>
+        <w:jc w:val="center"/>
+      </w:pPr>
+      <w:r>
+        <w:rPr>
+          <w:noProof/>
+        </w:rPr>
+        <w:drawing>
+          <wp:inline distT="0" distB="0" distL="0" distR="0" wp14:anchorId="4BA7F2EB" wp14:editId="17A69216">
+            <wp:extent cx="5734050" cy="6859753"/>
+            <wp:effectExtent l="0" t="0" r="0" b="0"/>
+            <wp:docPr id="31" name="Image 31"/>
+            <wp:cNvGraphicFramePr>
+              <a:graphicFrameLocks xmlns:a="http://schemas.openxmlformats.org/drawingml/2006/main" noChangeAspect="1"/>
+            </wp:cNvGraphicFramePr>
+            <a:graphic xmlns:a="http://schemas.openxmlformats.org/drawingml/2006/main">
+              <a:graphicData uri="http://schemas.openxmlformats.org/drawingml/2006/picture">
+                <pic:pic xmlns:pic="http://schemas.openxmlformats.org/drawingml/2006/picture">
+                  <pic:nvPicPr>
+                    <pic:cNvPr id="0" name="Picture 4"/>
+                    <pic:cNvPicPr>
+                      <a:picLocks noChangeAspect="1" noChangeArrowheads="1"/>
+                    </pic:cNvPicPr>
+                  </pic:nvPicPr>
+                  <pic:blipFill>
+                    <a:blip r:embed="rId34">
+                      <a:extLst>
+                        <a:ext uri="{28A0092B-C50C-407E-A947-70E740481C1C}">
+                          <a14:useLocalDpi xmlns:a14="http://schemas.microsoft.com/office/drawing/2010/main" val="0"/>
+                        </a:ext>
+                      </a:extLst>
+                    </a:blip>
+                    <a:srcRect/>
+                    <a:stretch>
+                      <a:fillRect/>
+                    </a:stretch>
+                  </pic:blipFill>
+                  <pic:spPr bwMode="auto">
+                    <a:xfrm>
+                      <a:off x="0" y="0"/>
+                      <a:ext cx="5734371" cy="6860137"/>
+                    </a:xfrm>
+                    <a:prstGeom prst="rect">
+                      <a:avLst/>
+                    </a:prstGeom>
+                    <a:noFill/>
+                    <a:ln>
+                      <a:noFill/>
+                    </a:ln>
+                  </pic:spPr>
+                </pic:pic>
+              </a:graphicData>
+            </a:graphic>
+          </wp:inline>
+        </w:drawing>
+      </w:r>
+    </w:p>
+    <w:p>
+      <w:pPr>
+        <w:pStyle w:val="Lgende"/>
+        <w:jc w:val="center"/>
+      </w:pPr>
+      <w:r>
+        <w:t xml:space="preserve">Figure </w:t>
+      </w:r>
+      <w:fldSimple w:instr=" SEQ Figure \* ARABIC ">
+        <w:r>
+          <w:rPr>
+            <w:noProof/>
+          </w:rPr>
+          <w:t>20</w:t>
+        </w:r>
+      </w:fldSimple>
+      <w:r>
+        <w:t xml:space="preserve"> : Logigramme de la fonction "</w:t>
+      </w:r>
+      <w:proofErr w:type="spellStart"/>
+      <w:r>
+        <w:t>pdm_fir_ftl_chunck</w:t>
+      </w:r>
+      <w:proofErr w:type="spellEnd"/>
+      <w:r>
+        <w:t>"</w:t>
+      </w:r>
+    </w:p>
+    <w:p>
+      <w:r>
+        <w:lastRenderedPageBreak/>
+        <w:t xml:space="preserve">En conclusion les données du microphone PDM sont recueillies par le périphérique SAI qui est coupler au DMA du microcontrôleur pour charger les échantillons PDM en RAM. Une fois ces </w:t>
+      </w:r>
+      <w:r>
+        <w:t>échantillons</w:t>
+      </w:r>
+      <w:r>
+        <w:t xml:space="preserve"> charger le programme principal les fai</w:t>
+      </w:r>
+      <w:r>
+        <w:t>s passer dans la chaine de filtrage pour produire les échantillons PCM correspondant</w:t>
+      </w:r>
+      <w:r>
+        <w:t xml:space="preserve">. Cette chaine de filtrage provient d’une bibliothèque C qui nous fournis le filtre FIR, le reste de la chaine étant fournit par des sources que j’ai </w:t>
+      </w:r>
+      <w:r>
+        <w:t>développé</w:t>
+      </w:r>
+      <w:r>
+        <w:t xml:space="preserve"> pour compléter </w:t>
+      </w:r>
+      <w:r>
+        <w:t>la bibliothèque</w:t>
       </w:r>
     </w:p>
     <w:p>
@@ -13520,16 +14045,34 @@
     </w:p>
     <w:p>
       <w:r>
+        <w:t xml:space="preserve">Nous avons une </w:t>
+      </w:r>
+      <w:r>
+        <w:t>bibliothèque</w:t>
+      </w:r>
+      <w:r>
+        <w:t xml:space="preserve"> C qui gère le filtrage du signal PDM mais avant de pourvoir développer </w:t>
+      </w:r>
+      <w:r>
+        <w:t>les démonstrateurs</w:t>
+      </w:r>
+      <w:r>
+        <w:t xml:space="preserve"> il faut s’assurer que les contrainte temps réel liée a l’acquisition du signal sont respecter par celle-ci</w:t>
+      </w:r>
+      <w:r>
+        <w:t>.</w:t>
+      </w:r>
+      <w:r>
+        <w:t xml:space="preserve"> </w:t>
+      </w:r>
+      <w:r>
         <w:t xml:space="preserve">Pour </w:t>
       </w:r>
       <w:r>
-        <w:t xml:space="preserve">mesurer </w:t>
-      </w:r>
-      <w:r>
-        <w:t>les performances</w:t>
-      </w:r>
-      <w:r>
-        <w:t xml:space="preserve"> de la chaine de filtrage nous utiliserons le démonstrateurs "Direct Output"</w:t>
+        <w:t xml:space="preserve">ce faire </w:t>
+      </w:r>
+      <w:r>
+        <w:t>nous utiliserons le démonstrateurs "Direct Output"</w:t>
       </w:r>
       <w:r>
         <w:t>, qui rejoue en temps réel les sons capté</w:t>
@@ -13538,16 +14081,16 @@
         <w:t>s</w:t>
       </w:r>
       <w:r>
-        <w:t xml:space="preserve">. Notre estimation de performance se fera </w:t>
-      </w:r>
-      <w:r>
-        <w:t>à</w:t>
-      </w:r>
-      <w:r>
-        <w:t xml:space="preserve"> partir de deux signaux</w:t>
-      </w:r>
-      <w:r>
-        <w:t> :</w:t>
+        <w:t xml:space="preserve">. </w:t>
+      </w:r>
+      <w:r>
+        <w:t>Le démonstrateur a été instrumenté de façon à fournir les signaux suivant sur le GPIO</w:t>
+      </w:r>
+      <w:r>
+        <w:t xml:space="preserve"> </w:t>
+      </w:r>
+      <w:r>
+        <w:t>:</w:t>
       </w:r>
     </w:p>
     <w:p>
@@ -13629,7 +14172,7 @@
                     </pic:cNvPicPr>
                   </pic:nvPicPr>
                   <pic:blipFill>
-                    <a:blip r:embed="rId33" cstate="print">
+                    <a:blip r:embed="rId35" cstate="print">
                       <a:extLst>
                         <a:ext uri="{28A0092B-C50C-407E-A947-70E740481C1C}">
                           <a14:useLocalDpi xmlns:a14="http://schemas.microsoft.com/office/drawing/2010/main" val="0"/>
@@ -13682,7 +14225,7 @@
         <w:rPr>
           <w:noProof/>
         </w:rPr>
-        <w:t>19</w:t>
+        <w:t>21</w:t>
       </w:r>
       <w:r>
         <w:rPr>
@@ -13727,9 +14270,12 @@
         <w:t>2)</w:t>
       </w:r>
       <w:r>
-        <w:t xml:space="preserve"> pour le démonstrateur "Direct Output"</w:t>
+        <w:t xml:space="preserve"> pour le démonstrateur "Direct Output</w:t>
       </w:r>
       <w:bookmarkEnd w:id="40"/>
+      <w:r>
+        <w:t>"</w:t>
+      </w:r>
     </w:p>
     <w:p>
       <w:r>
@@ -13837,7 +14383,6 @@
     </w:p>
     <w:p>
       <w:r>
-        <w:lastRenderedPageBreak/>
         <w:t xml:space="preserve">Dans le démonstrateur "Direct Output" qui nous sert de base, la chaine de filtrage </w:t>
       </w:r>
       <w:r>
@@ -14132,6 +14677,7 @@
               <w:jc w:val="left"/>
             </w:pPr>
             <w:r>
+              <w:lastRenderedPageBreak/>
               <w:t>Offset avant amplification</w:t>
             </w:r>
           </w:p>
@@ -17112,7 +17658,6 @@
           </w:tcPr>
           <w:p>
             <w:r>
-              <w:lastRenderedPageBreak/>
               <w:t>192 kHz</w:t>
             </w:r>
           </w:p>
@@ -17195,6 +17740,7 @@
         <w:rPr>
           <w:noProof/>
         </w:rPr>
+        <w:lastRenderedPageBreak/>
         <w:drawing>
           <wp:inline distT="0" distB="0" distL="0" distR="0" wp14:anchorId="58C5BA2C" wp14:editId="1EAF2D96">
             <wp:extent cx="6198870" cy="3277006"/>
@@ -17213,7 +17759,7 @@
                     </pic:cNvPicPr>
                   </pic:nvPicPr>
                   <pic:blipFill>
-                    <a:blip r:embed="rId34" cstate="print">
+                    <a:blip r:embed="rId36" cstate="print">
                       <a:extLst>
                         <a:ext uri="{28A0092B-C50C-407E-A947-70E740481C1C}">
                           <a14:useLocalDpi xmlns:a14="http://schemas.microsoft.com/office/drawing/2010/main" val="0"/>
@@ -17257,7 +17803,7 @@
           <w:rPr>
             <w:noProof/>
           </w:rPr>
-          <w:t>20</w:t>
+          <w:t>22</w:t>
         </w:r>
       </w:fldSimple>
       <w:r>
@@ -17636,20 +18182,18 @@
     </w:p>
     <w:p>
       <w:pPr>
-        <w:pStyle w:val="Titre1"/>
-        <w:numPr>
-          <w:ilvl w:val="0"/>
-          <w:numId w:val="1"/>
-        </w:numPr>
-      </w:pPr>
-      <w:bookmarkStart w:id="41" w:name="_Toc88482045"/>
-      <w:r>
-        <w:t xml:space="preserve">Les </w:t>
-      </w:r>
-      <w:r>
-        <w:t>démonstrateurs</w:t>
-      </w:r>
-      <w:bookmarkEnd w:id="41"/>
+        <w:spacing w:line="240" w:lineRule="auto"/>
+        <w:jc w:val="left"/>
+        <w:rPr>
+          <w:rFonts w:eastAsiaTheme="minorEastAsia"/>
+        </w:rPr>
+      </w:pPr>
+      <w:r>
+        <w:rPr>
+          <w:rFonts w:eastAsiaTheme="minorEastAsia"/>
+        </w:rPr>
+        <w:br w:type="page"/>
+      </w:r>
     </w:p>
     <w:p>
       <w:pPr>
@@ -17659,8 +18203,9 @@
           <w:numId w:val="1"/>
         </w:numPr>
       </w:pPr>
-      <w:bookmarkStart w:id="42" w:name="_Toc88482046"/>
-      <w:r>
+      <w:bookmarkStart w:id="41" w:name="_Toc88482046"/>
+      <w:r>
+        <w:lastRenderedPageBreak/>
         <w:t>Présentation</w:t>
       </w:r>
       <w:r>
@@ -17672,7 +18217,7 @@
       <w:r>
         <w:t> :</w:t>
       </w:r>
-      <w:bookmarkEnd w:id="42"/>
+      <w:bookmarkEnd w:id="41"/>
     </w:p>
     <w:p>
       <w:r>
@@ -17717,7 +18262,7 @@
           <w:numId w:val="1"/>
         </w:numPr>
       </w:pPr>
-      <w:bookmarkStart w:id="43" w:name="_Toc88482047"/>
+      <w:bookmarkStart w:id="42" w:name="_Toc88482047"/>
       <w:r>
         <w:t>«</w:t>
       </w:r>
@@ -17733,7 +18278,7 @@
       <w:r>
         <w:t>»</w:t>
       </w:r>
-      <w:bookmarkEnd w:id="43"/>
+      <w:bookmarkEnd w:id="42"/>
     </w:p>
     <w:p>
       <w:r>
@@ -17793,7 +18338,6 @@
         <w:rPr>
           <w:noProof/>
         </w:rPr>
-        <w:lastRenderedPageBreak/>
         <w:drawing>
           <wp:inline distT="0" distB="0" distL="0" distR="0" wp14:anchorId="0DADB5B7" wp14:editId="64C9BD7C">
             <wp:extent cx="6203950" cy="946150"/>
@@ -17812,7 +18356,7 @@
                     </pic:cNvPicPr>
                   </pic:nvPicPr>
                   <pic:blipFill>
-                    <a:blip r:embed="rId35" cstate="print">
+                    <a:blip r:embed="rId37" cstate="print">
                       <a:extLst>
                         <a:ext uri="{28A0092B-C50C-407E-A947-70E740481C1C}">
                           <a14:useLocalDpi xmlns:a14="http://schemas.microsoft.com/office/drawing/2010/main" val="0"/>
@@ -17849,7 +18393,7 @@
         <w:pStyle w:val="Lgende"/>
         <w:jc w:val="center"/>
       </w:pPr>
-      <w:bookmarkStart w:id="44" w:name="_Toc88482076"/>
+      <w:bookmarkStart w:id="43" w:name="_Toc88482076"/>
       <w:r>
         <w:t xml:space="preserve">Figure </w:t>
       </w:r>
@@ -17858,7 +18402,7 @@
           <w:rPr>
             <w:noProof/>
           </w:rPr>
-          <w:t>21</w:t>
+          <w:t>23</w:t>
         </w:r>
       </w:fldSimple>
       <w:r>
@@ -17870,7 +18414,7 @@
       <w:r>
         <w:t>état du démonstrateur "Parrot"</w:t>
       </w:r>
-      <w:bookmarkEnd w:id="44"/>
+      <w:bookmarkEnd w:id="43"/>
     </w:p>
     <w:p>
       <w:r>
@@ -18122,7 +18666,13 @@
         <w:t>la définition</w:t>
       </w:r>
       <w:r>
-        <w:t xml:space="preserve"> de la macro C "</w:t>
+        <w:t xml:space="preserve"> de la </w:t>
+      </w:r>
+      <w:r>
+        <w:t>définition</w:t>
+      </w:r>
+      <w:r>
+        <w:t xml:space="preserve"> C "</w:t>
       </w:r>
       <w:r>
         <w:t>#</w:t>
@@ -18144,16 +18694,13 @@
       </w:r>
       <w:proofErr w:type="spellEnd"/>
       <w:r>
-        <w:t>/Src/main.</w:t>
-      </w:r>
-      <w:r>
-        <w:t xml:space="preserve"> </w:t>
-      </w:r>
-      <w:proofErr w:type="gramStart"/>
-      <w:r>
-        <w:t>c</w:t>
-      </w:r>
-      <w:proofErr w:type="gramEnd"/>
+        <w:t>/Src/</w:t>
+      </w:r>
+      <w:proofErr w:type="spellStart"/>
+      <w:r>
+        <w:t>main.c</w:t>
+      </w:r>
+      <w:proofErr w:type="spellEnd"/>
       <w:r>
         <w:t xml:space="preserve"> </w:t>
       </w:r>
@@ -18200,9 +18747,9 @@
           <w:noProof/>
         </w:rPr>
         <w:drawing>
-          <wp:inline distT="0" distB="0" distL="0" distR="0" wp14:anchorId="0AD15176" wp14:editId="371B4442">
-            <wp:extent cx="5259629" cy="1978142"/>
-            <wp:effectExtent l="0" t="0" r="0" b="3175"/>
+          <wp:inline distT="0" distB="0" distL="0" distR="0" wp14:anchorId="0AD15176" wp14:editId="3E750C32">
+            <wp:extent cx="5998830" cy="2256155"/>
+            <wp:effectExtent l="0" t="0" r="2540" b="0"/>
             <wp:docPr id="25" name="Graphique 25"/>
             <wp:cNvGraphicFramePr>
               <a:graphicFrameLocks xmlns:a="http://schemas.openxmlformats.org/drawingml/2006/main" noChangeAspect="1"/>
@@ -18215,10 +18762,10 @@
                     <pic:cNvPicPr/>
                   </pic:nvPicPr>
                   <pic:blipFill>
-                    <a:blip r:embed="rId36">
+                    <a:blip r:embed="rId38">
                       <a:extLst>
                         <a:ext uri="{96DAC541-7B7A-43D3-8B79-37D633B846F1}">
-                          <asvg:svgBlip xmlns:asvg="http://schemas.microsoft.com/office/drawing/2016/SVG/main" r:embed="rId37"/>
+                          <asvg:svgBlip xmlns:asvg="http://schemas.microsoft.com/office/drawing/2016/SVG/main" r:embed="rId39"/>
                         </a:ext>
                       </a:extLst>
                     </a:blip>
@@ -18229,7 +18776,7 @@
                   <pic:spPr>
                     <a:xfrm>
                       <a:off x="0" y="0"/>
-                      <a:ext cx="5279155" cy="1985486"/>
+                      <a:ext cx="6053492" cy="2276713"/>
                     </a:xfrm>
                     <a:prstGeom prst="rect">
                       <a:avLst/>
@@ -18247,7 +18794,7 @@
         <w:pStyle w:val="Lgende"/>
         <w:jc w:val="center"/>
       </w:pPr>
-      <w:bookmarkStart w:id="45" w:name="_Toc88482077"/>
+      <w:bookmarkStart w:id="44" w:name="_Toc88482077"/>
       <w:r>
         <w:t xml:space="preserve">Figure </w:t>
       </w:r>
@@ -18256,21 +18803,22 @@
           <w:rPr>
             <w:noProof/>
           </w:rPr>
-          <w:t>22</w:t>
+          <w:t>24</w:t>
         </w:r>
       </w:fldSimple>
       <w:r>
         <w:t xml:space="preserve"> : Schéma Bloc des périphériques utilisés par le démonstrateur "Parrot"</w:t>
       </w:r>
-      <w:bookmarkEnd w:id="45"/>
-    </w:p>
-    <w:p>
-      <w:pPr>
-        <w:rPr>
-          <w:rFonts w:eastAsiaTheme="minorEastAsia"/>
-        </w:rPr>
-      </w:pPr>
-      <w:r>
+      <w:bookmarkEnd w:id="44"/>
+    </w:p>
+    <w:p>
+      <w:pPr>
+        <w:rPr>
+          <w:rFonts w:eastAsiaTheme="minorEastAsia"/>
+        </w:rPr>
+      </w:pPr>
+      <w:r>
+        <w:lastRenderedPageBreak/>
         <w:t>Ce démonstrateur produit un signal PCM échantillonné sur 12</w:t>
       </w:r>
       <w:r>
@@ -18440,7 +18988,13 @@
         </m:r>
       </m:oMath>
       <w:r>
-        <w:t xml:space="preserve">. Pour le filtre j’ai </w:t>
+        <w:t>. Pour le filtre</w:t>
+      </w:r>
+      <w:r>
+        <w:t>,</w:t>
+      </w:r>
+      <w:r>
+        <w:t xml:space="preserve"> j’ai </w:t>
       </w:r>
       <w:r>
         <w:t>généré</w:t>
@@ -18455,7 +19009,24 @@
         <w:t>e</w:t>
       </w:r>
       <w:r>
-        <w:t xml:space="preserve"> fenêtre FIR d’ordre 16 avec une fréquence de coupure </w:t>
+        <w:t xml:space="preserve"> fenêtre FIR d’ordre </w:t>
+      </w:r>
+      <m:oMath>
+        <m:r>
+          <w:rPr>
+            <w:rFonts w:ascii="Cambria Math" w:hAnsi="Cambria Math"/>
+          </w:rPr>
+          <m:t>N=</m:t>
+        </m:r>
+        <m:r>
+          <w:rPr>
+            <w:rFonts w:ascii="Cambria Math" w:hAnsi="Cambria Math"/>
+          </w:rPr>
+          <m:t>16</m:t>
+        </m:r>
+      </m:oMath>
+      <w:r>
+        <w:t xml:space="preserve"> avec une fréquence de coupure </w:t>
       </w:r>
       <m:oMath>
         <m:r>
@@ -18515,7 +19086,13 @@
         <w:rPr>
           <w:rFonts w:eastAsiaTheme="minorEastAsia"/>
         </w:rPr>
-        <w:t>Dans ce démonstrateur</w:t>
+        <w:t>Pour</w:t>
+      </w:r>
+      <w:r>
+        <w:rPr>
+          <w:rFonts w:eastAsiaTheme="minorEastAsia"/>
+        </w:rPr>
+        <w:t xml:space="preserve"> ce démonstrateur</w:t>
       </w:r>
       <w:r>
         <w:rPr>
@@ -18717,14 +19294,7 @@
         <w:rPr>
           <w:rFonts w:eastAsiaTheme="minorEastAsia"/>
         </w:rPr>
-        <w:t xml:space="preserve"> </w:t>
-      </w:r>
-      <w:r>
-        <w:rPr>
-          <w:rFonts w:eastAsiaTheme="minorEastAsia"/>
-        </w:rPr>
-        <w:lastRenderedPageBreak/>
-        <w:t>d’échantillonnage PCM de 48</w:t>
+        <w:t xml:space="preserve"> d’échantillonnage PCM de 48</w:t>
       </w:r>
       <w:r>
         <w:rPr>
@@ -18961,7 +19531,7 @@
           <w:numId w:val="1"/>
         </w:numPr>
       </w:pPr>
-      <w:bookmarkStart w:id="46" w:name="_Toc88482048"/>
+      <w:bookmarkStart w:id="45" w:name="_Toc88482048"/>
       <w:r>
         <w:t>«</w:t>
       </w:r>
@@ -18977,14 +19547,20 @@
       <w:r>
         <w:t>»</w:t>
       </w:r>
-      <w:bookmarkEnd w:id="46"/>
+      <w:bookmarkEnd w:id="45"/>
     </w:p>
     <w:p>
       <w:r>
         <w:t xml:space="preserve">Le démonstrateur "Digital recorder" est un programme qui reproduit </w:t>
       </w:r>
       <w:r>
-        <w:t>les fonctions enregistreuses</w:t>
+        <w:t xml:space="preserve">les fonctions </w:t>
+      </w:r>
+      <w:r>
+        <w:t xml:space="preserve">d’un </w:t>
+      </w:r>
+      <w:r>
+        <w:t>enregistreur</w:t>
       </w:r>
       <w:r>
         <w:t xml:space="preserve"> audio, en sauvegardant</w:t>
@@ -18996,7 +19572,13 @@
         <w:t>ée</w:t>
       </w:r>
       <w:r>
-        <w:t xml:space="preserve"> sur l’interface USB_HS</w:t>
+        <w:t xml:space="preserve"> </w:t>
+      </w:r>
+      <w:r>
+        <w:t xml:space="preserve">à </w:t>
+      </w:r>
+      <w:r>
+        <w:t>l’interface USB_HS</w:t>
       </w:r>
       <w:r>
         <w:t xml:space="preserve">. </w:t>
@@ -19044,7 +19626,7 @@
                     </pic:cNvPicPr>
                   </pic:nvPicPr>
                   <pic:blipFill>
-                    <a:blip r:embed="rId38" cstate="print">
+                    <a:blip r:embed="rId40" cstate="print">
                       <a:extLst>
                         <a:ext uri="{28A0092B-C50C-407E-A947-70E740481C1C}">
                           <a14:useLocalDpi xmlns:a14="http://schemas.microsoft.com/office/drawing/2010/main" val="0"/>
@@ -19081,7 +19663,7 @@
         <w:pStyle w:val="Lgende"/>
         <w:jc w:val="center"/>
       </w:pPr>
-      <w:bookmarkStart w:id="47" w:name="_Toc88482078"/>
+      <w:bookmarkStart w:id="46" w:name="_Toc88482078"/>
       <w:r>
         <w:t xml:space="preserve">Figure </w:t>
       </w:r>
@@ -19098,7 +19680,7 @@
         <w:rPr>
           <w:noProof/>
         </w:rPr>
-        <w:t>23</w:t>
+        <w:t>25</w:t>
       </w:r>
       <w:r>
         <w:rPr>
@@ -19124,7 +19706,7 @@
       <w:r>
         <w:t>"</w:t>
       </w:r>
-      <w:bookmarkEnd w:id="47"/>
+      <w:bookmarkEnd w:id="46"/>
     </w:p>
     <w:p>
       <w:r>
@@ -19233,7 +19815,10 @@
         <w:t xml:space="preserve"> USB</w:t>
       </w:r>
       <w:r>
-        <w:t xml:space="preserve">, lors de l’appui sur le bouton "USER" le programme finalise l’enregistrement et passe dans l’état "IDLE" </w:t>
+        <w:t>, lors de l’appui sur le bouton "USER" le programme finalise l’enregistrement et passe dans l’état "IDLE"</w:t>
+      </w:r>
+      <w:r>
+        <w:t>.</w:t>
       </w:r>
     </w:p>
     <w:p>
@@ -19288,6 +19873,7 @@
         <w:rPr>
           <w:noProof/>
         </w:rPr>
+        <w:lastRenderedPageBreak/>
         <w:drawing>
           <wp:inline distT="0" distB="0" distL="0" distR="0" wp14:anchorId="23AB8A77" wp14:editId="41AE88DF">
             <wp:extent cx="6153150" cy="2420994"/>
@@ -19306,7 +19892,7 @@
                     </pic:cNvPicPr>
                   </pic:nvPicPr>
                   <pic:blipFill>
-                    <a:blip r:embed="rId39" cstate="print">
+                    <a:blip r:embed="rId41" cstate="print">
                       <a:extLst>
                         <a:ext uri="{28A0092B-C50C-407E-A947-70E740481C1C}">
                           <a14:useLocalDpi xmlns:a14="http://schemas.microsoft.com/office/drawing/2010/main" val="0"/>
@@ -19343,7 +19929,7 @@
         <w:pStyle w:val="Lgende"/>
         <w:jc w:val="center"/>
       </w:pPr>
-      <w:bookmarkStart w:id="48" w:name="_Toc88482079"/>
+      <w:bookmarkStart w:id="47" w:name="_Toc88482079"/>
       <w:r>
         <w:t xml:space="preserve">Figure </w:t>
       </w:r>
@@ -19352,7 +19938,7 @@
           <w:rPr>
             <w:noProof/>
           </w:rPr>
-          <w:t>24</w:t>
+          <w:t>26</w:t>
         </w:r>
       </w:fldSimple>
       <w:r>
@@ -19364,7 +19950,7 @@
       <w:r>
         <w:t>"</w:t>
       </w:r>
-      <w:bookmarkEnd w:id="48"/>
+      <w:bookmarkEnd w:id="47"/>
     </w:p>
     <w:p/>
     <w:p>
@@ -19374,7 +19960,10 @@
         </w:rPr>
       </w:pPr>
       <w:r>
-        <w:t>Ce démonstrateur produit un signal PCM échantillonné sur 12</w:t>
+        <w:t xml:space="preserve">Ce démonstrateur produit un signal PCM échantillonné sur </w:t>
+      </w:r>
+      <w:r>
+        <w:t>16</w:t>
       </w:r>
       <w:r>
         <w:t> </w:t>
@@ -19531,7 +20120,13 @@
         </m:r>
       </m:oMath>
       <w:r>
-        <w:t>. Pour le filtre j’ai généré la LUT pour un</w:t>
+        <w:t>. Pour le filtre</w:t>
+      </w:r>
+      <w:r>
+        <w:t>,</w:t>
+      </w:r>
+      <w:r>
+        <w:t xml:space="preserve"> j’ai généré la LUT pour un</w:t>
       </w:r>
       <w:r>
         <w:t>e</w:t>
@@ -19588,7 +20183,7 @@
           <w:numId w:val="1"/>
         </w:numPr>
       </w:pPr>
-      <w:bookmarkStart w:id="49" w:name="_Toc88482049"/>
+      <w:bookmarkStart w:id="48" w:name="_Toc88482049"/>
       <w:r>
         <w:t>«</w:t>
       </w:r>
@@ -19604,7 +20199,7 @@
       <w:r>
         <w:t>»</w:t>
       </w:r>
-      <w:bookmarkEnd w:id="49"/>
+      <w:bookmarkEnd w:id="48"/>
     </w:p>
     <w:p>
       <w:r>
@@ -19658,7 +20253,7 @@
                     </pic:cNvPicPr>
                   </pic:nvPicPr>
                   <pic:blipFill>
-                    <a:blip r:embed="rId40">
+                    <a:blip r:embed="rId42">
                       <a:extLst>
                         <a:ext uri="{28A0092B-C50C-407E-A947-70E740481C1C}">
                           <a14:useLocalDpi xmlns:a14="http://schemas.microsoft.com/office/drawing/2010/main" val="0"/>
@@ -19845,10 +20440,11 @@
         <w:rPr>
           <w:noProof/>
         </w:rPr>
+        <w:lastRenderedPageBreak/>
         <w:drawing>
-          <wp:inline distT="0" distB="0" distL="0" distR="0" wp14:anchorId="3056A622" wp14:editId="073033E8">
-            <wp:extent cx="5762434" cy="2167246"/>
-            <wp:effectExtent l="0" t="0" r="0" b="5080"/>
+          <wp:inline distT="0" distB="0" distL="0" distR="0" wp14:anchorId="3056A622" wp14:editId="3F44467E">
+            <wp:extent cx="6191250" cy="2328524"/>
+            <wp:effectExtent l="0" t="0" r="0" b="0"/>
             <wp:docPr id="26" name="Graphique 26"/>
             <wp:cNvGraphicFramePr>
               <a:graphicFrameLocks xmlns:a="http://schemas.openxmlformats.org/drawingml/2006/main" noChangeAspect="1"/>
@@ -19861,10 +20457,10 @@
                     <pic:cNvPicPr/>
                   </pic:nvPicPr>
                   <pic:blipFill>
-                    <a:blip r:embed="rId36">
+                    <a:blip r:embed="rId38">
                       <a:extLst>
                         <a:ext uri="{96DAC541-7B7A-43D3-8B79-37D633B846F1}">
-                          <asvg:svgBlip xmlns:asvg="http://schemas.microsoft.com/office/drawing/2016/SVG/main" r:embed="rId37"/>
+                          <asvg:svgBlip xmlns:asvg="http://schemas.microsoft.com/office/drawing/2016/SVG/main" r:embed="rId39"/>
                         </a:ext>
                       </a:extLst>
                     </a:blip>
@@ -19875,7 +20471,7 @@
                   <pic:spPr>
                     <a:xfrm>
                       <a:off x="0" y="0"/>
-                      <a:ext cx="5780671" cy="2174105"/>
+                      <a:ext cx="6218165" cy="2338647"/>
                     </a:xfrm>
                     <a:prstGeom prst="rect">
                       <a:avLst/>
@@ -19893,7 +20489,7 @@
         <w:pStyle w:val="Lgende"/>
         <w:jc w:val="center"/>
       </w:pPr>
-      <w:bookmarkStart w:id="50" w:name="_Toc88482080"/>
+      <w:bookmarkStart w:id="49" w:name="_Toc88482080"/>
       <w:r>
         <w:t xml:space="preserve">Figure </w:t>
       </w:r>
@@ -19910,7 +20506,7 @@
         <w:rPr>
           <w:noProof/>
         </w:rPr>
-        <w:t>25</w:t>
+        <w:t>27</w:t>
       </w:r>
       <w:r>
         <w:rPr>
@@ -19927,7 +20523,7 @@
       <w:r>
         <w:t>"</w:t>
       </w:r>
-      <w:bookmarkEnd w:id="50"/>
+      <w:bookmarkEnd w:id="49"/>
     </w:p>
     <w:p/>
     <w:p>
@@ -20094,7 +20690,13 @@
         </m:r>
       </m:oMath>
       <w:r>
-        <w:t>. Pour le filtre j’ai généré la LUT pour un</w:t>
+        <w:t>. Pour le filtre</w:t>
+      </w:r>
+      <w:r>
+        <w:t>,</w:t>
+      </w:r>
+      <w:r>
+        <w:t xml:space="preserve"> j’ai généré la LUT pour un</w:t>
       </w:r>
       <w:r>
         <w:t>e</w:t>
@@ -20157,7 +20759,7 @@
         </w:sectPr>
       </w:pPr>
     </w:p>
-    <w:bookmarkStart w:id="51" w:name="_Toc88482050" w:displacedByCustomXml="next"/>
+    <w:bookmarkStart w:id="50" w:name="_Toc88482050" w:displacedByCustomXml="next"/>
     <w:sdt>
       <w:sdtPr>
         <w:rPr>
@@ -20190,7 +20792,7 @@
             </w:rPr>
             <w:t>Bibliographies</w:t>
           </w:r>
-          <w:bookmarkEnd w:id="51"/>
+          <w:bookmarkEnd w:id="50"/>
         </w:p>
         <w:sdt>
           <w:sdtPr>
@@ -20364,11 +20966,11 @@
         <w:spacing w:before="0"/>
         <w:ind w:left="360"/>
       </w:pPr>
-      <w:bookmarkStart w:id="52" w:name="_Toc88482051"/>
+      <w:bookmarkStart w:id="51" w:name="_Toc88482051"/>
       <w:r>
         <w:t>Glossaires des termes techniques</w:t>
       </w:r>
-      <w:bookmarkEnd w:id="52"/>
+      <w:bookmarkEnd w:id="51"/>
     </w:p>
     <w:tbl>
       <w:tblPr>
@@ -20678,6 +21280,68 @@
             </w:r>
             <w:r>
               <w:t xml:space="preserve"> l’exécution du programme principal </w:t>
+            </w:r>
+          </w:p>
+        </w:tc>
+      </w:tr>
+      <w:tr>
+        <w:tc>
+          <w:tcPr>
+            <w:tcW w:w="2122" w:type="dxa"/>
+          </w:tcPr>
+          <w:p>
+            <w:r>
+              <w:t>GPIO</w:t>
+            </w:r>
+          </w:p>
+        </w:tc>
+        <w:tc>
+          <w:tcPr>
+            <w:tcW w:w="7650" w:type="dxa"/>
+          </w:tcPr>
+          <w:p>
+            <w:r>
+              <w:t xml:space="preserve">"General </w:t>
+            </w:r>
+            <w:proofErr w:type="spellStart"/>
+            <w:r>
+              <w:t>Purpose</w:t>
+            </w:r>
+            <w:proofErr w:type="spellEnd"/>
+            <w:r>
+              <w:t xml:space="preserve"> Input Output" Entrées/Sortie du</w:t>
+            </w:r>
+            <w:r>
+              <w:t xml:space="preserve"> microcontrôleur </w:t>
+            </w:r>
+            <w:r>
+              <w:t>qui ne sont pas</w:t>
+            </w:r>
+            <w:r>
+              <w:t xml:space="preserve"> affect</w:t>
+            </w:r>
+            <w:r>
+              <w:t>ées</w:t>
+            </w:r>
+            <w:r>
+              <w:t xml:space="preserve"> </w:t>
+            </w:r>
+            <w:proofErr w:type="spellStart"/>
+            <w:r>
+              <w:t>a</w:t>
+            </w:r>
+            <w:proofErr w:type="spellEnd"/>
+            <w:r>
+              <w:t xml:space="preserve"> des </w:t>
+            </w:r>
+            <w:r>
+              <w:t>périphérique</w:t>
+            </w:r>
+            <w:r>
+              <w:t xml:space="preserve"> </w:t>
+            </w:r>
+            <w:r>
+              <w:t>spécifique</w:t>
             </w:r>
           </w:p>
         </w:tc>
@@ -21218,11 +21882,11 @@
         <w:pStyle w:val="Titre1"/>
         <w:ind w:left="360"/>
       </w:pPr>
-      <w:bookmarkStart w:id="53" w:name="_Toc88482052"/>
+      <w:bookmarkStart w:id="52" w:name="_Toc88482052"/>
       <w:r>
         <w:t>Table des figures</w:t>
       </w:r>
-      <w:bookmarkEnd w:id="53"/>
+      <w:bookmarkEnd w:id="52"/>
     </w:p>
     <w:p>
       <w:pPr>
@@ -23126,36 +23790,36 @@
       <w:pPr>
         <w:pStyle w:val="Titre1"/>
       </w:pPr>
-      <w:bookmarkStart w:id="54" w:name="_Toc88482053"/>
+      <w:bookmarkStart w:id="53" w:name="_Toc88482053"/>
       <w:r>
         <w:lastRenderedPageBreak/>
         <w:t>Annexes</w:t>
       </w:r>
+      <w:bookmarkEnd w:id="53"/>
+    </w:p>
+    <w:p>
+      <w:pPr>
+        <w:pStyle w:val="Titre2"/>
+      </w:pPr>
+      <w:bookmarkStart w:id="54" w:name="_Ref88303331"/>
+      <w:bookmarkStart w:id="55" w:name="_Toc88482054"/>
+      <w:r>
+        <w:t>Annexe 1</w:t>
+      </w:r>
+      <w:r>
+        <w:t> :</w:t>
+      </w:r>
+      <w:r>
+        <w:t xml:space="preserve"> Logigrammes des États démonstrateur "Parrot"</w:t>
+      </w:r>
       <w:bookmarkEnd w:id="54"/>
-    </w:p>
-    <w:p>
-      <w:pPr>
-        <w:pStyle w:val="Titre2"/>
-      </w:pPr>
-      <w:bookmarkStart w:id="55" w:name="_Ref88303331"/>
-      <w:bookmarkStart w:id="56" w:name="_Toc88482054"/>
-      <w:r>
-        <w:t>Annexe 1</w:t>
-      </w:r>
-      <w:r>
-        <w:t> :</w:t>
-      </w:r>
-      <w:r>
-        <w:t xml:space="preserve"> Logigrammes des États démonstrateur "Parrot"</w:t>
-      </w:r>
       <w:bookmarkEnd w:id="55"/>
-      <w:bookmarkEnd w:id="56"/>
     </w:p>
     <w:p>
       <w:r>
         <w:t>Annexe disponible dans le fichier « </w:t>
       </w:r>
-      <w:hyperlink r:id="rId41" w:history="1">
+      <w:hyperlink r:id="rId43" w:history="1">
         <w:r>
           <w:rPr>
             <w:rStyle w:val="Lienhypertexte"/>
@@ -23177,8 +23841,8 @@
       <w:pPr>
         <w:pStyle w:val="Titre2"/>
       </w:pPr>
-      <w:bookmarkStart w:id="57" w:name="_Ref88303364"/>
-      <w:bookmarkStart w:id="58" w:name="_Toc88482055"/>
+      <w:bookmarkStart w:id="56" w:name="_Ref88303364"/>
+      <w:bookmarkStart w:id="57" w:name="_Toc88482055"/>
       <w:r>
         <w:t xml:space="preserve">Annexe </w:t>
       </w:r>
@@ -23197,14 +23861,14 @@
       <w:r>
         <w:t>"</w:t>
       </w:r>
+      <w:bookmarkEnd w:id="56"/>
       <w:bookmarkEnd w:id="57"/>
-      <w:bookmarkEnd w:id="58"/>
     </w:p>
     <w:p>
       <w:r>
         <w:t>Annexe disponible dans le fichier « </w:t>
       </w:r>
-      <w:hyperlink r:id="rId42" w:history="1">
+      <w:hyperlink r:id="rId44" w:history="1">
         <w:r>
           <w:rPr>
             <w:rStyle w:val="Lienhypertexte"/>
@@ -23220,8 +23884,8 @@
       <w:pPr>
         <w:pStyle w:val="Titre2"/>
       </w:pPr>
-      <w:bookmarkStart w:id="59" w:name="_Ref88303407"/>
-      <w:bookmarkStart w:id="60" w:name="_Toc88482056"/>
+      <w:bookmarkStart w:id="58" w:name="_Ref88303407"/>
+      <w:bookmarkStart w:id="59" w:name="_Toc88482056"/>
       <w:r>
         <w:t xml:space="preserve">Annexe </w:t>
       </w:r>
@@ -23246,14 +23910,14 @@
       <w:r>
         <w:t>"</w:t>
       </w:r>
+      <w:bookmarkEnd w:id="58"/>
       <w:bookmarkEnd w:id="59"/>
-      <w:bookmarkEnd w:id="60"/>
     </w:p>
     <w:p>
       <w:r>
         <w:t>Annexe disponible dans le fichier « </w:t>
       </w:r>
-      <w:hyperlink r:id="rId43" w:history="1">
+      <w:hyperlink r:id="rId45" w:history="1">
         <w:r>
           <w:rPr>
             <w:rStyle w:val="Lienhypertexte"/>

</xml_diff>

<commit_message>
Added data transition in filter library readme
</commit_message>
<xml_diff>
--- a/00_Documentation/rapport/Project_Report.docx
+++ b/00_Documentation/rapport/Project_Report.docx
@@ -4362,27 +4362,14 @@
       <w:r>
         <w:t> </w:t>
       </w:r>
-      <w:r>
-        <w:fldChar w:fldCharType="begin"/>
-      </w:r>
-      <w:r>
-        <w:instrText xml:space="preserve"> SEQ Figure \* ARABIC </w:instrText>
-      </w:r>
-      <w:r>
-        <w:fldChar w:fldCharType="separate"/>
-      </w:r>
-      <w:r>
-        <w:rPr>
-          <w:noProof/>
-        </w:rPr>
-        <w:t>1</w:t>
-      </w:r>
-      <w:r>
-        <w:rPr>
-          <w:noProof/>
-        </w:rPr>
-        <w:fldChar w:fldCharType="end"/>
-      </w:r>
+      <w:fldSimple w:instr=" SEQ Figure \* ARABIC ">
+        <w:r>
+          <w:rPr>
+            <w:noProof/>
+          </w:rPr>
+          <w:t>1</w:t>
+        </w:r>
+      </w:fldSimple>
       <w:r>
         <w:t> </w:t>
       </w:r>
@@ -4827,27 +4814,14 @@
       <w:r>
         <w:t> </w:t>
       </w:r>
-      <w:r>
-        <w:fldChar w:fldCharType="begin"/>
-      </w:r>
-      <w:r>
-        <w:instrText xml:space="preserve"> SEQ Figure \* ARABIC </w:instrText>
-      </w:r>
-      <w:r>
-        <w:fldChar w:fldCharType="separate"/>
-      </w:r>
-      <w:r>
-        <w:rPr>
-          <w:noProof/>
-        </w:rPr>
-        <w:t>2</w:t>
-      </w:r>
-      <w:r>
-        <w:rPr>
-          <w:noProof/>
-        </w:rPr>
-        <w:fldChar w:fldCharType="end"/>
-      </w:r>
+      <w:fldSimple w:instr=" SEQ Figure \* ARABIC ">
+        <w:r>
+          <w:rPr>
+            <w:noProof/>
+          </w:rPr>
+          <w:t>2</w:t>
+        </w:r>
+      </w:fldSimple>
       <w:r>
         <w:t> </w:t>
       </w:r>
@@ -5098,27 +5072,14 @@
       <w:r>
         <w:t> </w:t>
       </w:r>
-      <w:r>
-        <w:fldChar w:fldCharType="begin"/>
-      </w:r>
-      <w:r>
-        <w:instrText xml:space="preserve"> SEQ Figure \* ARABIC </w:instrText>
-      </w:r>
-      <w:r>
-        <w:fldChar w:fldCharType="separate"/>
-      </w:r>
-      <w:r>
-        <w:rPr>
-          <w:noProof/>
-        </w:rPr>
-        <w:t>3</w:t>
-      </w:r>
-      <w:r>
-        <w:rPr>
-          <w:noProof/>
-        </w:rPr>
-        <w:fldChar w:fldCharType="end"/>
-      </w:r>
+      <w:fldSimple w:instr=" SEQ Figure \* ARABIC ">
+        <w:r>
+          <w:rPr>
+            <w:noProof/>
+          </w:rPr>
+          <w:t>3</w:t>
+        </w:r>
+      </w:fldSimple>
       <w:bookmarkEnd w:id="12"/>
       <w:r>
         <w:t> </w:t>
@@ -5543,27 +5504,14 @@
       <w:r>
         <w:t> </w:t>
       </w:r>
-      <w:r>
-        <w:fldChar w:fldCharType="begin"/>
-      </w:r>
-      <w:r>
-        <w:instrText xml:space="preserve"> SEQ Figure \* ARABIC </w:instrText>
-      </w:r>
-      <w:r>
-        <w:fldChar w:fldCharType="separate"/>
-      </w:r>
-      <w:r>
-        <w:rPr>
-          <w:noProof/>
-        </w:rPr>
-        <w:t>4</w:t>
-      </w:r>
-      <w:r>
-        <w:rPr>
-          <w:noProof/>
-        </w:rPr>
-        <w:fldChar w:fldCharType="end"/>
-      </w:r>
+      <w:fldSimple w:instr=" SEQ Figure \* ARABIC ">
+        <w:r>
+          <w:rPr>
+            <w:noProof/>
+          </w:rPr>
+          <w:t>4</w:t>
+        </w:r>
+      </w:fldSimple>
       <w:bookmarkEnd w:id="14"/>
       <w:r>
         <w:t> </w:t>
@@ -5892,27 +5840,14 @@
       <w:r>
         <w:t> </w:t>
       </w:r>
-      <w:r>
-        <w:fldChar w:fldCharType="begin"/>
-      </w:r>
-      <w:r>
-        <w:instrText xml:space="preserve"> SEQ Figure \* ARABIC </w:instrText>
-      </w:r>
-      <w:r>
-        <w:fldChar w:fldCharType="separate"/>
-      </w:r>
-      <w:r>
-        <w:rPr>
-          <w:noProof/>
-        </w:rPr>
-        <w:t>5</w:t>
-      </w:r>
-      <w:r>
-        <w:rPr>
-          <w:noProof/>
-        </w:rPr>
-        <w:fldChar w:fldCharType="end"/>
-      </w:r>
+      <w:fldSimple w:instr=" SEQ Figure \* ARABIC ">
+        <w:r>
+          <w:rPr>
+            <w:noProof/>
+          </w:rPr>
+          <w:t>5</w:t>
+        </w:r>
+      </w:fldSimple>
       <w:bookmarkEnd w:id="16"/>
       <w:r>
         <w:t> </w:t>
@@ -7198,27 +7133,14 @@
       <w:r>
         <w:t> </w:t>
       </w:r>
-      <w:r>
-        <w:fldChar w:fldCharType="begin"/>
-      </w:r>
-      <w:r>
-        <w:instrText xml:space="preserve"> SEQ Figure \* ARABIC </w:instrText>
-      </w:r>
-      <w:r>
-        <w:fldChar w:fldCharType="separate"/>
-      </w:r>
-      <w:r>
-        <w:rPr>
-          <w:noProof/>
-        </w:rPr>
-        <w:t>6</w:t>
-      </w:r>
-      <w:r>
-        <w:rPr>
-          <w:noProof/>
-        </w:rPr>
-        <w:fldChar w:fldCharType="end"/>
-      </w:r>
+      <w:fldSimple w:instr=" SEQ Figure \* ARABIC ">
+        <w:r>
+          <w:rPr>
+            <w:noProof/>
+          </w:rPr>
+          <w:t>6</w:t>
+        </w:r>
+      </w:fldSimple>
       <w:r>
         <w:t> </w:t>
       </w:r>
@@ -7647,27 +7569,14 @@
       <w:r>
         <w:t> </w:t>
       </w:r>
-      <w:r>
-        <w:fldChar w:fldCharType="begin"/>
-      </w:r>
-      <w:r>
-        <w:instrText xml:space="preserve"> SEQ Figure \* ARABIC </w:instrText>
-      </w:r>
-      <w:r>
-        <w:fldChar w:fldCharType="separate"/>
-      </w:r>
-      <w:r>
-        <w:rPr>
-          <w:noProof/>
-        </w:rPr>
-        <w:t>7</w:t>
-      </w:r>
-      <w:r>
-        <w:rPr>
-          <w:noProof/>
-        </w:rPr>
-        <w:fldChar w:fldCharType="end"/>
-      </w:r>
+      <w:fldSimple w:instr=" SEQ Figure \* ARABIC ">
+        <w:r>
+          <w:rPr>
+            <w:noProof/>
+          </w:rPr>
+          <w:t>7</w:t>
+        </w:r>
+      </w:fldSimple>
       <w:r>
         <w:t> </w:t>
       </w:r>
@@ -8188,27 +8097,14 @@
       <w:r>
         <w:t> </w:t>
       </w:r>
-      <w:r>
-        <w:fldChar w:fldCharType="begin"/>
-      </w:r>
-      <w:r>
-        <w:instrText xml:space="preserve"> SEQ Figure \* ARABIC </w:instrText>
-      </w:r>
-      <w:r>
-        <w:fldChar w:fldCharType="separate"/>
-      </w:r>
-      <w:r>
-        <w:rPr>
-          <w:noProof/>
-        </w:rPr>
-        <w:t>8</w:t>
-      </w:r>
-      <w:r>
-        <w:rPr>
-          <w:noProof/>
-        </w:rPr>
-        <w:fldChar w:fldCharType="end"/>
-      </w:r>
+      <w:fldSimple w:instr=" SEQ Figure \* ARABIC ">
+        <w:r>
+          <w:rPr>
+            <w:noProof/>
+          </w:rPr>
+          <w:t>8</w:t>
+        </w:r>
+      </w:fldSimple>
       <w:r>
         <w:t xml:space="preserve"> : Schéma </w:t>
       </w:r>
@@ -8354,30 +8250,14 @@
       <w:r>
         <w:t> </w:t>
       </w:r>
-      <w:r>
-        <w:fldChar w:fldCharType="begin"/>
-      </w:r>
-      <w:r>
-        <w:instrText xml:space="preserve"> SEQ Figur</w:instrText>
-      </w:r>
-      <w:r>
-        <w:instrText xml:space="preserve">e \* ARABIC </w:instrText>
-      </w:r>
-      <w:r>
-        <w:fldChar w:fldCharType="separate"/>
-      </w:r>
-      <w:r>
-        <w:rPr>
-          <w:noProof/>
-        </w:rPr>
-        <w:t>9</w:t>
-      </w:r>
-      <w:r>
-        <w:rPr>
-          <w:noProof/>
-        </w:rPr>
-        <w:fldChar w:fldCharType="end"/>
-      </w:r>
+      <w:fldSimple w:instr=" SEQ Figure \* ARABIC ">
+        <w:r>
+          <w:rPr>
+            <w:noProof/>
+          </w:rPr>
+          <w:t>9</w:t>
+        </w:r>
+      </w:fldSimple>
       <w:r>
         <w:t xml:space="preserve"> : C</w:t>
       </w:r>
@@ -9622,6 +9502,7 @@
         </w:rPr>
         <w:t xml:space="preserve"> appel</w:t>
       </w:r>
+      <w:proofErr w:type="spellStart"/>
       <w:r>
         <w:rPr>
           <w:rFonts w:eastAsiaTheme="minorEastAsia"/>
@@ -9634,6 +9515,7 @@
         </w:rPr>
         <w:t>e</w:t>
       </w:r>
+      <w:proofErr w:type="spellEnd"/>
       <w:r>
         <w:rPr>
           <w:rFonts w:eastAsiaTheme="minorEastAsia"/>
@@ -10630,27 +10512,14 @@
       <w:r>
         <w:t> </w:t>
       </w:r>
-      <w:r>
-        <w:fldChar w:fldCharType="begin"/>
-      </w:r>
-      <w:r>
-        <w:instrText xml:space="preserve"> SEQ Figure \* ARABIC </w:instrText>
-      </w:r>
-      <w:r>
-        <w:fldChar w:fldCharType="separate"/>
-      </w:r>
-      <w:r>
-        <w:rPr>
-          <w:noProof/>
-        </w:rPr>
-        <w:t>10</w:t>
-      </w:r>
-      <w:r>
-        <w:rPr>
-          <w:noProof/>
-        </w:rPr>
-        <w:fldChar w:fldCharType="end"/>
-      </w:r>
+      <w:fldSimple w:instr=" SEQ Figure \* ARABIC ">
+        <w:r>
+          <w:rPr>
+            <w:noProof/>
+          </w:rPr>
+          <w:t>10</w:t>
+        </w:r>
+      </w:fldSimple>
       <w:r>
         <w:rPr>
           <w:noProof/>
@@ -11147,27 +11016,14 @@
       <w:r>
         <w:t> </w:t>
       </w:r>
-      <w:r>
-        <w:fldChar w:fldCharType="begin"/>
-      </w:r>
-      <w:r>
-        <w:instrText xml:space="preserve"> SEQ Figure \* ARABIC </w:instrText>
-      </w:r>
-      <w:r>
-        <w:fldChar w:fldCharType="separate"/>
-      </w:r>
-      <w:r>
-        <w:rPr>
-          <w:noProof/>
-        </w:rPr>
-        <w:t>11</w:t>
-      </w:r>
-      <w:r>
-        <w:rPr>
-          <w:noProof/>
-        </w:rPr>
-        <w:fldChar w:fldCharType="end"/>
-      </w:r>
+      <w:fldSimple w:instr=" SEQ Figure \* ARABIC ">
+        <w:r>
+          <w:rPr>
+            <w:noProof/>
+          </w:rPr>
+          <w:t>11</w:t>
+        </w:r>
+      </w:fldSimple>
       <w:r>
         <w:t> </w:t>
       </w:r>
@@ -12168,27 +12024,14 @@
       <w:r>
         <w:t> </w:t>
       </w:r>
-      <w:r>
-        <w:fldChar w:fldCharType="begin"/>
-      </w:r>
-      <w:r>
-        <w:instrText xml:space="preserve"> SEQ Figure \* ARABIC </w:instrText>
-      </w:r>
-      <w:r>
-        <w:fldChar w:fldCharType="separate"/>
-      </w:r>
-      <w:r>
-        <w:rPr>
-          <w:noProof/>
-        </w:rPr>
-        <w:t>12</w:t>
-      </w:r>
-      <w:r>
-        <w:rPr>
-          <w:noProof/>
-        </w:rPr>
-        <w:fldChar w:fldCharType="end"/>
-      </w:r>
+      <w:fldSimple w:instr=" SEQ Figure \* ARABIC ">
+        <w:r>
+          <w:rPr>
+            <w:noProof/>
+          </w:rPr>
+          <w:t>12</w:t>
+        </w:r>
+      </w:fldSimple>
       <w:bookmarkEnd w:id="32"/>
       <w:r>
         <w:rPr>
@@ -13056,27 +12899,14 @@
       <w:r>
         <w:t> </w:t>
       </w:r>
-      <w:r>
-        <w:fldChar w:fldCharType="begin"/>
-      </w:r>
-      <w:r>
-        <w:instrText xml:space="preserve"> SEQ Figure \* ARABIC </w:instrText>
-      </w:r>
-      <w:r>
-        <w:fldChar w:fldCharType="separate"/>
-      </w:r>
-      <w:r>
-        <w:rPr>
-          <w:noProof/>
-        </w:rPr>
-        <w:t>13</w:t>
-      </w:r>
-      <w:r>
-        <w:rPr>
-          <w:noProof/>
-        </w:rPr>
-        <w:fldChar w:fldCharType="end"/>
-      </w:r>
+      <w:fldSimple w:instr=" SEQ Figure \* ARABIC ">
+        <w:r>
+          <w:rPr>
+            <w:noProof/>
+          </w:rPr>
+          <w:t>13</w:t>
+        </w:r>
+      </w:fldSimple>
       <w:r>
         <w:t> </w:t>
       </w:r>
@@ -13186,27 +13016,14 @@
       <w:r>
         <w:t> </w:t>
       </w:r>
-      <w:r>
-        <w:fldChar w:fldCharType="begin"/>
-      </w:r>
-      <w:r>
-        <w:instrText xml:space="preserve"> SEQ Figure \* ARABIC </w:instrText>
-      </w:r>
-      <w:r>
-        <w:fldChar w:fldCharType="separate"/>
-      </w:r>
-      <w:r>
-        <w:rPr>
-          <w:noProof/>
-        </w:rPr>
-        <w:t>14</w:t>
-      </w:r>
-      <w:r>
-        <w:rPr>
-          <w:noProof/>
-        </w:rPr>
-        <w:fldChar w:fldCharType="end"/>
-      </w:r>
+      <w:fldSimple w:instr=" SEQ Figure \* ARABIC ">
+        <w:r>
+          <w:rPr>
+            <w:noProof/>
+          </w:rPr>
+          <w:t>14</w:t>
+        </w:r>
+      </w:fldSimple>
       <w:r>
         <w:rPr>
           <w:noProof/>
@@ -13435,27 +13252,14 @@
       <w:r>
         <w:t> </w:t>
       </w:r>
-      <w:r>
-        <w:fldChar w:fldCharType="begin"/>
-      </w:r>
-      <w:r>
-        <w:instrText xml:space="preserve"> SEQ Figure \* ARABIC </w:instrText>
-      </w:r>
-      <w:r>
-        <w:fldChar w:fldCharType="separate"/>
-      </w:r>
-      <w:r>
-        <w:rPr>
-          <w:noProof/>
-        </w:rPr>
-        <w:t>15</w:t>
-      </w:r>
-      <w:r>
-        <w:rPr>
-          <w:noProof/>
-        </w:rPr>
-        <w:fldChar w:fldCharType="end"/>
-      </w:r>
+      <w:fldSimple w:instr=" SEQ Figure \* ARABIC ">
+        <w:r>
+          <w:rPr>
+            <w:noProof/>
+          </w:rPr>
+          <w:t>15</w:t>
+        </w:r>
+      </w:fldSimple>
       <w:r>
         <w:t> </w:t>
       </w:r>
@@ -13813,27 +13617,14 @@
       <w:r>
         <w:t> </w:t>
       </w:r>
-      <w:r>
-        <w:fldChar w:fldCharType="begin"/>
-      </w:r>
-      <w:r>
-        <w:instrText xml:space="preserve"> SEQ Figure \* ARABIC </w:instrText>
-      </w:r>
-      <w:r>
-        <w:fldChar w:fldCharType="separate"/>
-      </w:r>
-      <w:r>
-        <w:rPr>
-          <w:noProof/>
-        </w:rPr>
-        <w:t>16</w:t>
-      </w:r>
-      <w:r>
-        <w:rPr>
-          <w:noProof/>
-        </w:rPr>
-        <w:fldChar w:fldCharType="end"/>
-      </w:r>
+      <w:fldSimple w:instr=" SEQ Figure \* ARABIC ">
+        <w:r>
+          <w:rPr>
+            <w:noProof/>
+          </w:rPr>
+          <w:t>16</w:t>
+        </w:r>
+      </w:fldSimple>
       <w:r>
         <w:t> </w:t>
       </w:r>
@@ -13947,27 +13738,14 @@
       <w:r>
         <w:t> </w:t>
       </w:r>
-      <w:r>
-        <w:fldChar w:fldCharType="begin"/>
-      </w:r>
-      <w:r>
-        <w:instrText xml:space="preserve"> SEQ Figure \* ARABIC </w:instrText>
-      </w:r>
-      <w:r>
-        <w:fldChar w:fldCharType="separate"/>
-      </w:r>
-      <w:r>
-        <w:rPr>
-          <w:noProof/>
-        </w:rPr>
-        <w:t>17</w:t>
-      </w:r>
-      <w:r>
-        <w:rPr>
-          <w:noProof/>
-        </w:rPr>
-        <w:fldChar w:fldCharType="end"/>
-      </w:r>
+      <w:fldSimple w:instr=" SEQ Figure \* ARABIC ">
+        <w:r>
+          <w:rPr>
+            <w:noProof/>
+          </w:rPr>
+          <w:t>17</w:t>
+        </w:r>
+      </w:fldSimple>
       <w:bookmarkEnd w:id="38"/>
       <w:r>
         <w:t> </w:t>
@@ -14413,27 +14191,14 @@
       <w:r>
         <w:t> </w:t>
       </w:r>
-      <w:r>
-        <w:fldChar w:fldCharType="begin"/>
-      </w:r>
-      <w:r>
-        <w:instrText xml:space="preserve"> SEQ Figure \* ARABIC </w:instrText>
-      </w:r>
-      <w:r>
-        <w:fldChar w:fldCharType="separate"/>
-      </w:r>
-      <w:r>
-        <w:rPr>
-          <w:noProof/>
-        </w:rPr>
-        <w:t>18</w:t>
-      </w:r>
-      <w:r>
-        <w:rPr>
-          <w:noProof/>
-        </w:rPr>
-        <w:fldChar w:fldCharType="end"/>
-      </w:r>
+      <w:fldSimple w:instr=" SEQ Figure \* ARABIC ">
+        <w:r>
+          <w:rPr>
+            <w:noProof/>
+          </w:rPr>
+          <w:t>18</w:t>
+        </w:r>
+      </w:fldSimple>
       <w:bookmarkEnd w:id="42"/>
       <w:r>
         <w:rPr>
@@ -15319,27 +15084,14 @@
       <w:r>
         <w:t> </w:t>
       </w:r>
-      <w:r>
-        <w:fldChar w:fldCharType="begin"/>
-      </w:r>
-      <w:r>
-        <w:instrText xml:space="preserve"> SEQ Figure \* ARABIC </w:instrText>
-      </w:r>
-      <w:r>
-        <w:fldChar w:fldCharType="separate"/>
-      </w:r>
-      <w:r>
-        <w:rPr>
-          <w:noProof/>
-        </w:rPr>
-        <w:t>19</w:t>
-      </w:r>
-      <w:r>
-        <w:rPr>
-          <w:noProof/>
-        </w:rPr>
-        <w:fldChar w:fldCharType="end"/>
-      </w:r>
+      <w:fldSimple w:instr=" SEQ Figure \* ARABIC ">
+        <w:r>
+          <w:rPr>
+            <w:noProof/>
+          </w:rPr>
+          <w:t>19</w:t>
+        </w:r>
+      </w:fldSimple>
       <w:r>
         <w:t xml:space="preserve"> : Logigramme de la fonction "</w:t>
       </w:r>
@@ -15615,27 +15367,14 @@
       <w:r>
         <w:t> </w:t>
       </w:r>
-      <w:r>
-        <w:fldChar w:fldCharType="begin"/>
-      </w:r>
-      <w:r>
-        <w:instrText xml:space="preserve"> SEQ Figure \* ARABIC </w:instrText>
-      </w:r>
-      <w:r>
-        <w:fldChar w:fldCharType="separate"/>
-      </w:r>
-      <w:r>
-        <w:rPr>
-          <w:noProof/>
-        </w:rPr>
-        <w:t>20</w:t>
-      </w:r>
-      <w:r>
-        <w:rPr>
-          <w:noProof/>
-        </w:rPr>
-        <w:fldChar w:fldCharType="end"/>
-      </w:r>
+      <w:fldSimple w:instr=" SEQ Figure \* ARABIC ">
+        <w:r>
+          <w:rPr>
+            <w:noProof/>
+          </w:rPr>
+          <w:t>20</w:t>
+        </w:r>
+      </w:fldSimple>
       <w:r>
         <w:t xml:space="preserve"> : Logigramme de la fonction "</w:t>
       </w:r>
@@ -15985,27 +15724,14 @@
       <w:r>
         <w:t>Figure </w:t>
       </w:r>
-      <w:r>
-        <w:fldChar w:fldCharType="begin"/>
-      </w:r>
-      <w:r>
-        <w:instrText xml:space="preserve"> SEQ Figure \* ARABIC </w:instrText>
-      </w:r>
-      <w:r>
-        <w:fldChar w:fldCharType="separate"/>
-      </w:r>
-      <w:r>
-        <w:rPr>
-          <w:noProof/>
-        </w:rPr>
-        <w:t>21</w:t>
-      </w:r>
-      <w:r>
-        <w:rPr>
-          <w:noProof/>
-        </w:rPr>
-        <w:fldChar w:fldCharType="end"/>
-      </w:r>
+      <w:fldSimple w:instr=" SEQ Figure \* ARABIC ">
+        <w:r>
+          <w:rPr>
+            <w:noProof/>
+          </w:rPr>
+          <w:t>21</w:t>
+        </w:r>
+      </w:fldSimple>
       <w:bookmarkEnd w:id="47"/>
       <w:r>
         <w:t> : Signaux «</w:t>
@@ -20355,27 +20081,14 @@
       <w:r>
         <w:t> </w:t>
       </w:r>
-      <w:r>
-        <w:fldChar w:fldCharType="begin"/>
-      </w:r>
-      <w:r>
-        <w:instrText xml:space="preserve"> SEQ Figure \* ARABIC </w:instrText>
-      </w:r>
-      <w:r>
-        <w:fldChar w:fldCharType="separate"/>
-      </w:r>
-      <w:r>
-        <w:rPr>
-          <w:noProof/>
-        </w:rPr>
-        <w:t>22</w:t>
-      </w:r>
-      <w:r>
-        <w:rPr>
-          <w:noProof/>
-        </w:rPr>
-        <w:fldChar w:fldCharType="end"/>
-      </w:r>
+      <w:fldSimple w:instr=" SEQ Figure \* ARABIC ">
+        <w:r>
+          <w:rPr>
+            <w:noProof/>
+          </w:rPr>
+          <w:t>22</w:t>
+        </w:r>
+      </w:fldSimple>
       <w:r>
         <w:t xml:space="preserve"> : Occupation du cycle SAI par le filtre PDM selon la fréquence d</w:t>
       </w:r>
@@ -21060,27 +20773,14 @@
       <w:r>
         <w:t> </w:t>
       </w:r>
-      <w:r>
-        <w:fldChar w:fldCharType="begin"/>
-      </w:r>
-      <w:r>
-        <w:instrText xml:space="preserve"> SEQ Figure \* ARABIC </w:instrText>
-      </w:r>
-      <w:r>
-        <w:fldChar w:fldCharType="separate"/>
-      </w:r>
-      <w:r>
-        <w:rPr>
-          <w:noProof/>
-        </w:rPr>
-        <w:t>23</w:t>
-      </w:r>
-      <w:r>
-        <w:rPr>
-          <w:noProof/>
-        </w:rPr>
-        <w:fldChar w:fldCharType="end"/>
-      </w:r>
+      <w:fldSimple w:instr=" SEQ Figure \* ARABIC ">
+        <w:r>
+          <w:rPr>
+            <w:noProof/>
+          </w:rPr>
+          <w:t>23</w:t>
+        </w:r>
+      </w:fldSimple>
       <w:r>
         <w:t xml:space="preserve"> : machine d</w:t>
       </w:r>
@@ -21505,27 +21205,14 @@
       <w:r>
         <w:t> </w:t>
       </w:r>
-      <w:r>
-        <w:fldChar w:fldCharType="begin"/>
-      </w:r>
-      <w:r>
-        <w:instrText xml:space="preserve"> SEQ Figure \* ARABIC </w:instrText>
-      </w:r>
-      <w:r>
-        <w:fldChar w:fldCharType="separate"/>
-      </w:r>
-      <w:r>
-        <w:rPr>
-          <w:noProof/>
-        </w:rPr>
-        <w:t>24</w:t>
-      </w:r>
-      <w:r>
-        <w:rPr>
-          <w:noProof/>
-        </w:rPr>
-        <w:fldChar w:fldCharType="end"/>
-      </w:r>
+      <w:fldSimple w:instr=" SEQ Figure \* ARABIC ">
+        <w:r>
+          <w:rPr>
+            <w:noProof/>
+          </w:rPr>
+          <w:t>24</w:t>
+        </w:r>
+      </w:fldSimple>
       <w:r>
         <w:t xml:space="preserve"> : Schéma Bloc des périphériques utilisés par le démonstrateur "Parrot"</w:t>
       </w:r>
@@ -22162,27 +21849,14 @@
       <w:r>
         <w:t> </w:t>
       </w:r>
-      <w:r>
-        <w:fldChar w:fldCharType="begin"/>
-      </w:r>
-      <w:r>
-        <w:instrText xml:space="preserve"> SEQ Figure \* ARABIC </w:instrText>
-      </w:r>
-      <w:r>
-        <w:fldChar w:fldCharType="separate"/>
-      </w:r>
-      <w:r>
-        <w:rPr>
-          <w:noProof/>
-        </w:rPr>
-        <w:t>25</w:t>
-      </w:r>
-      <w:r>
-        <w:rPr>
-          <w:noProof/>
-        </w:rPr>
-        <w:fldChar w:fldCharType="end"/>
-      </w:r>
+      <w:fldSimple w:instr=" SEQ Figure \* ARABIC ">
+        <w:r>
+          <w:rPr>
+            <w:noProof/>
+          </w:rPr>
+          <w:t>25</w:t>
+        </w:r>
+      </w:fldSimple>
       <w:r>
         <w:rPr>
           <w:noProof/>
@@ -22431,27 +22105,14 @@
       <w:r>
         <w:t> </w:t>
       </w:r>
-      <w:r>
-        <w:fldChar w:fldCharType="begin"/>
-      </w:r>
-      <w:r>
-        <w:instrText xml:space="preserve"> SEQ Figure \* ARABIC </w:instrText>
-      </w:r>
-      <w:r>
-        <w:fldChar w:fldCharType="separate"/>
-      </w:r>
-      <w:r>
-        <w:rPr>
-          <w:noProof/>
-        </w:rPr>
-        <w:t>26</w:t>
-      </w:r>
-      <w:r>
-        <w:rPr>
-          <w:noProof/>
-        </w:rPr>
-        <w:fldChar w:fldCharType="end"/>
-      </w:r>
+      <w:fldSimple w:instr=" SEQ Figure \* ARABIC ">
+        <w:r>
+          <w:rPr>
+            <w:noProof/>
+          </w:rPr>
+          <w:t>26</w:t>
+        </w:r>
+      </w:fldSimple>
       <w:r>
         <w:t xml:space="preserve"> : Schéma Bloc des périphériques utilisés par le démonstrateur "Di</w:t>
       </w:r>
@@ -22781,27 +22442,14 @@
       <w:r>
         <w:t> </w:t>
       </w:r>
-      <w:r>
-        <w:fldChar w:fldCharType="begin"/>
-      </w:r>
-      <w:r>
-        <w:instrText xml:space="preserve"> SEQ Figure \* ARABIC </w:instrText>
-      </w:r>
-      <w:r>
-        <w:fldChar w:fldCharType="separate"/>
-      </w:r>
-      <w:r>
-        <w:rPr>
-          <w:noProof/>
-        </w:rPr>
-        <w:t>27</w:t>
-      </w:r>
-      <w:r>
-        <w:rPr>
-          <w:noProof/>
-        </w:rPr>
-        <w:fldChar w:fldCharType="end"/>
-      </w:r>
+      <w:fldSimple w:instr=" SEQ Figure \* ARABIC ">
+        <w:r>
+          <w:rPr>
+            <w:noProof/>
+          </w:rPr>
+          <w:t>27</w:t>
+        </w:r>
+      </w:fldSimple>
       <w:r>
         <w:t xml:space="preserve"> : Schéma Bloc des périphériques utilisés par le démonstrateur "</w:t>
       </w:r>
@@ -28997,27 +28645,14 @@
           <w:r>
             <w:t>/</w:t>
           </w:r>
-          <w:r>
-            <w:fldChar w:fldCharType="begin"/>
-          </w:r>
-          <w:r>
-            <w:instrText xml:space="preserve"> NUMPAGES   \* MERGEFORMAT </w:instrText>
-          </w:r>
-          <w:r>
-            <w:fldChar w:fldCharType="separate"/>
-          </w:r>
-          <w:r>
-            <w:rPr>
-              <w:noProof/>
-            </w:rPr>
-            <w:t>44</w:t>
-          </w:r>
-          <w:r>
-            <w:rPr>
-              <w:noProof/>
-            </w:rPr>
-            <w:fldChar w:fldCharType="end"/>
-          </w:r>
+          <w:fldSimple w:instr=" NUMPAGES   \* MERGEFORMAT ">
+            <w:r>
+              <w:rPr>
+                <w:noProof/>
+              </w:rPr>
+              <w:t>44</w:t>
+            </w:r>
+          </w:fldSimple>
         </w:p>
       </w:tc>
     </w:tr>

</xml_diff>

<commit_message>
Worked on project report & embedding documentation
</commit_message>
<xml_diff>
--- a/00_Documentation/rapport/Project_Report.docx
+++ b/00_Documentation/rapport/Project_Report.docx
@@ -388,7 +388,7 @@
         <w:pStyle w:val="Titre1"/>
         <w:spacing w:before="0"/>
       </w:pPr>
-      <w:bookmarkStart w:id="0" w:name="_Toc88748749"/>
+      <w:bookmarkStart w:id="0" w:name="_Toc88905345"/>
       <w:r>
         <w:lastRenderedPageBreak/>
         <w:t>Remerciements</w:t>
@@ -411,7 +411,7 @@
         <w:pStyle w:val="Titre1"/>
         <w:spacing w:before="0"/>
       </w:pPr>
-      <w:bookmarkStart w:id="1" w:name="_Toc88748750"/>
+      <w:bookmarkStart w:id="1" w:name="_Toc88905346"/>
       <w:r>
         <w:lastRenderedPageBreak/>
         <w:t>Résumé</w:t>
@@ -443,7 +443,7 @@
         <w:pStyle w:val="Titre1"/>
         <w:spacing w:before="0"/>
       </w:pPr>
-      <w:bookmarkStart w:id="2" w:name="_Toc88748751"/>
+      <w:bookmarkStart w:id="2" w:name="_Toc88905347"/>
       <w:r>
         <w:t>Abstract</w:t>
       </w:r>
@@ -465,7 +465,7 @@
         </w:sectPr>
       </w:pPr>
     </w:p>
-    <w:bookmarkStart w:id="3" w:name="_Toc88748752" w:displacedByCustomXml="next"/>
+    <w:bookmarkStart w:id="3" w:name="_Toc88905348" w:displacedByCustomXml="next"/>
     <w:sdt>
       <w:sdtPr>
         <w:rPr>
@@ -525,7 +525,7 @@
             </w:rPr>
             <w:fldChar w:fldCharType="separate"/>
           </w:r>
-          <w:hyperlink w:anchor="_Toc88748749" w:history="1">
+          <w:hyperlink w:anchor="_Toc88905345" w:history="1">
             <w:r>
               <w:rPr>
                 <w:rStyle w:val="Lienhypertexte"/>
@@ -552,7 +552,7 @@
                 <w:noProof/>
                 <w:webHidden/>
               </w:rPr>
-              <w:instrText xml:space="preserve"> PAGEREF _Toc88748749 \h </w:instrText>
+              <w:instrText xml:space="preserve"> PAGEREF _Toc88905345 \h </w:instrText>
             </w:r>
             <w:r>
               <w:rPr>
@@ -595,7 +595,7 @@
               <w:lang w:eastAsia="fr-FR"/>
             </w:rPr>
           </w:pPr>
-          <w:hyperlink w:anchor="_Toc88748750" w:history="1">
+          <w:hyperlink w:anchor="_Toc88905346" w:history="1">
             <w:r>
               <w:rPr>
                 <w:rStyle w:val="Lienhypertexte"/>
@@ -622,7 +622,7 @@
                 <w:noProof/>
                 <w:webHidden/>
               </w:rPr>
-              <w:instrText xml:space="preserve"> PAGEREF _Toc88748750 \h </w:instrText>
+              <w:instrText xml:space="preserve"> PAGEREF _Toc88905346 \h </w:instrText>
             </w:r>
             <w:r>
               <w:rPr>
@@ -665,7 +665,7 @@
               <w:lang w:eastAsia="fr-FR"/>
             </w:rPr>
           </w:pPr>
-          <w:hyperlink w:anchor="_Toc88748751" w:history="1">
+          <w:hyperlink w:anchor="_Toc88905347" w:history="1">
             <w:r>
               <w:rPr>
                 <w:rStyle w:val="Lienhypertexte"/>
@@ -692,7 +692,7 @@
                 <w:noProof/>
                 <w:webHidden/>
               </w:rPr>
-              <w:instrText xml:space="preserve"> PAGEREF _Toc88748751 \h </w:instrText>
+              <w:instrText xml:space="preserve"> PAGEREF _Toc88905347 \h </w:instrText>
             </w:r>
             <w:r>
               <w:rPr>
@@ -735,7 +735,7 @@
               <w:lang w:eastAsia="fr-FR"/>
             </w:rPr>
           </w:pPr>
-          <w:hyperlink w:anchor="_Toc88748752" w:history="1">
+          <w:hyperlink w:anchor="_Toc88905348" w:history="1">
             <w:r>
               <w:rPr>
                 <w:rStyle w:val="Lienhypertexte"/>
@@ -762,7 +762,7 @@
                 <w:noProof/>
                 <w:webHidden/>
               </w:rPr>
-              <w:instrText xml:space="preserve"> PAGEREF _Toc88748752 \h </w:instrText>
+              <w:instrText xml:space="preserve"> PAGEREF _Toc88905348 \h </w:instrText>
             </w:r>
             <w:r>
               <w:rPr>
@@ -783,76 +783,6 @@
                 <w:webHidden/>
               </w:rPr>
               <w:t>4</w:t>
-            </w:r>
-            <w:r>
-              <w:rPr>
-                <w:noProof/>
-                <w:webHidden/>
-              </w:rPr>
-              <w:fldChar w:fldCharType="end"/>
-            </w:r>
-          </w:hyperlink>
-        </w:p>
-        <w:p>
-          <w:pPr>
-            <w:pStyle w:val="TM1"/>
-            <w:tabs>
-              <w:tab w:val="right" w:leader="dot" w:pos="9772"/>
-            </w:tabs>
-            <w:rPr>
-              <w:rFonts w:eastAsiaTheme="minorEastAsia"/>
-              <w:noProof/>
-              <w:lang w:eastAsia="fr-FR"/>
-            </w:rPr>
-          </w:pPr>
-          <w:hyperlink w:anchor="_Toc88748753" w:history="1">
-            <w:r>
-              <w:rPr>
-                <w:rStyle w:val="Lienhypertexte"/>
-                <w:noProof/>
-              </w:rPr>
-              <w:t>Introduction</w:t>
-            </w:r>
-            <w:r>
-              <w:rPr>
-                <w:noProof/>
-                <w:webHidden/>
-              </w:rPr>
-              <w:tab/>
-            </w:r>
-            <w:r>
-              <w:rPr>
-                <w:noProof/>
-                <w:webHidden/>
-              </w:rPr>
-              <w:fldChar w:fldCharType="begin"/>
-            </w:r>
-            <w:r>
-              <w:rPr>
-                <w:noProof/>
-                <w:webHidden/>
-              </w:rPr>
-              <w:instrText xml:space="preserve"> PAGEREF _Toc88748753 \h </w:instrText>
-            </w:r>
-            <w:r>
-              <w:rPr>
-                <w:noProof/>
-                <w:webHidden/>
-              </w:rPr>
-            </w:r>
-            <w:r>
-              <w:rPr>
-                <w:noProof/>
-                <w:webHidden/>
-              </w:rPr>
-              <w:fldChar w:fldCharType="separate"/>
-            </w:r>
-            <w:r>
-              <w:rPr>
-                <w:noProof/>
-                <w:webHidden/>
-              </w:rPr>
-              <w:t>6</w:t>
             </w:r>
             <w:r>
               <w:rPr>
@@ -876,7 +806,7 @@
               <w:lang w:eastAsia="fr-FR"/>
             </w:rPr>
           </w:pPr>
-          <w:hyperlink w:anchor="_Toc88748754" w:history="1">
+          <w:hyperlink w:anchor="_Toc88905349" w:history="1">
             <w:r>
               <w:rPr>
                 <w:rStyle w:val="Lienhypertexte"/>
@@ -897,7 +827,7 @@
                 <w:rStyle w:val="Lienhypertexte"/>
                 <w:noProof/>
               </w:rPr>
-              <w:t>Objectifs du projet.</w:t>
+              <w:t>Objectifs du projet</w:t>
             </w:r>
             <w:r>
               <w:rPr>
@@ -918,7 +848,7 @@
                 <w:noProof/>
                 <w:webHidden/>
               </w:rPr>
-              <w:instrText xml:space="preserve"> PAGEREF _Toc88748754 \h </w:instrText>
+              <w:instrText xml:space="preserve"> PAGEREF _Toc88905349 \h </w:instrText>
             </w:r>
             <w:r>
               <w:rPr>
@@ -938,7 +868,7 @@
                 <w:noProof/>
                 <w:webHidden/>
               </w:rPr>
-              <w:t>7</w:t>
+              <w:t>6</w:t>
             </w:r>
             <w:r>
               <w:rPr>
@@ -962,7 +892,7 @@
               <w:lang w:eastAsia="fr-FR"/>
             </w:rPr>
           </w:pPr>
-          <w:hyperlink w:anchor="_Toc88748755" w:history="1">
+          <w:hyperlink w:anchor="_Toc88905350" w:history="1">
             <w:r>
               <w:rPr>
                 <w:rStyle w:val="Lienhypertexte"/>
@@ -983,7 +913,7 @@
                 <w:rStyle w:val="Lienhypertexte"/>
                 <w:noProof/>
               </w:rPr>
-              <w:t>Plateforme Embarquée.</w:t>
+              <w:t>Plateforme Embarquée</w:t>
             </w:r>
             <w:r>
               <w:rPr>
@@ -1004,7 +934,7 @@
                 <w:noProof/>
                 <w:webHidden/>
               </w:rPr>
-              <w:instrText xml:space="preserve"> PAGEREF _Toc88748755 \h </w:instrText>
+              <w:instrText xml:space="preserve"> PAGEREF _Toc88905350 \h </w:instrText>
             </w:r>
             <w:r>
               <w:rPr>
@@ -1024,7 +954,7 @@
                 <w:noProof/>
                 <w:webHidden/>
               </w:rPr>
-              <w:t>8</w:t>
+              <w:t>7</w:t>
             </w:r>
             <w:r>
               <w:rPr>
@@ -1048,7 +978,7 @@
               <w:lang w:eastAsia="fr-FR"/>
             </w:rPr>
           </w:pPr>
-          <w:hyperlink w:anchor="_Toc88748756" w:history="1">
+          <w:hyperlink w:anchor="_Toc88905351" w:history="1">
             <w:r>
               <w:rPr>
                 <w:rStyle w:val="Lienhypertexte"/>
@@ -1069,7 +999,7 @@
                 <w:rStyle w:val="Lienhypertexte"/>
                 <w:noProof/>
               </w:rPr>
-              <w:t>Carte de développement.</w:t>
+              <w:t>Carte de développement</w:t>
             </w:r>
             <w:r>
               <w:rPr>
@@ -1090,7 +1020,7 @@
                 <w:noProof/>
                 <w:webHidden/>
               </w:rPr>
-              <w:instrText xml:space="preserve"> PAGEREF _Toc88748756 \h </w:instrText>
+              <w:instrText xml:space="preserve"> PAGEREF _Toc88905351 \h </w:instrText>
             </w:r>
             <w:r>
               <w:rPr>
@@ -1110,7 +1040,7 @@
                 <w:noProof/>
                 <w:webHidden/>
               </w:rPr>
-              <w:t>8</w:t>
+              <w:t>7</w:t>
             </w:r>
             <w:r>
               <w:rPr>
@@ -1134,7 +1064,7 @@
               <w:lang w:eastAsia="fr-FR"/>
             </w:rPr>
           </w:pPr>
-          <w:hyperlink w:anchor="_Toc88748757" w:history="1">
+          <w:hyperlink w:anchor="_Toc88905352" w:history="1">
             <w:r>
               <w:rPr>
                 <w:rStyle w:val="Lienhypertexte"/>
@@ -1155,7 +1085,7 @@
                 <w:rStyle w:val="Lienhypertexte"/>
                 <w:noProof/>
               </w:rPr>
-              <w:t>La capture et la reproduction d’un son.</w:t>
+              <w:t>La capture et la restitution d’un son</w:t>
             </w:r>
             <w:r>
               <w:rPr>
@@ -1176,7 +1106,7 @@
                 <w:noProof/>
                 <w:webHidden/>
               </w:rPr>
-              <w:instrText xml:space="preserve"> PAGEREF _Toc88748757 \h </w:instrText>
+              <w:instrText xml:space="preserve"> PAGEREF _Toc88905352 \h </w:instrText>
             </w:r>
             <w:r>
               <w:rPr>
@@ -1196,7 +1126,7 @@
                 <w:noProof/>
                 <w:webHidden/>
               </w:rPr>
-              <w:t>8</w:t>
+              <w:t>7</w:t>
             </w:r>
             <w:r>
               <w:rPr>
@@ -1220,7 +1150,7 @@
               <w:lang w:eastAsia="fr-FR"/>
             </w:rPr>
           </w:pPr>
-          <w:hyperlink w:anchor="_Toc88748758" w:history="1">
+          <w:hyperlink w:anchor="_Toc88905353" w:history="1">
             <w:r>
               <w:rPr>
                 <w:rStyle w:val="Lienhypertexte"/>
@@ -1241,7 +1171,7 @@
                 <w:rStyle w:val="Lienhypertexte"/>
                 <w:noProof/>
               </w:rPr>
-              <w:t>Le microphone.</w:t>
+              <w:t>Le microphone</w:t>
             </w:r>
             <w:r>
               <w:rPr>
@@ -1262,7 +1192,7 @@
                 <w:noProof/>
                 <w:webHidden/>
               </w:rPr>
-              <w:instrText xml:space="preserve"> PAGEREF _Toc88748758 \h </w:instrText>
+              <w:instrText xml:space="preserve"> PAGEREF _Toc88905353 \h </w:instrText>
             </w:r>
             <w:r>
               <w:rPr>
@@ -1282,7 +1212,7 @@
                 <w:noProof/>
                 <w:webHidden/>
               </w:rPr>
-              <w:t>8</w:t>
+              <w:t>7</w:t>
             </w:r>
             <w:r>
               <w:rPr>
@@ -1306,7 +1236,7 @@
               <w:lang w:eastAsia="fr-FR"/>
             </w:rPr>
           </w:pPr>
-          <w:hyperlink w:anchor="_Toc88748759" w:history="1">
+          <w:hyperlink w:anchor="_Toc88905354" w:history="1">
             <w:r>
               <w:rPr>
                 <w:rStyle w:val="Lienhypertexte"/>
@@ -1327,7 +1257,7 @@
                 <w:rStyle w:val="Lienhypertexte"/>
                 <w:noProof/>
               </w:rPr>
-              <w:t>la sortie audio.</w:t>
+              <w:t>La sortie audio</w:t>
             </w:r>
             <w:r>
               <w:rPr>
@@ -1348,7 +1278,7 @@
                 <w:noProof/>
                 <w:webHidden/>
               </w:rPr>
-              <w:instrText xml:space="preserve"> PAGEREF _Toc88748759 \h </w:instrText>
+              <w:instrText xml:space="preserve"> PAGEREF _Toc88905354 \h </w:instrText>
             </w:r>
             <w:r>
               <w:rPr>
@@ -1368,7 +1298,7 @@
                 <w:noProof/>
                 <w:webHidden/>
               </w:rPr>
-              <w:t>10</w:t>
+              <w:t>9</w:t>
             </w:r>
             <w:r>
               <w:rPr>
@@ -1392,7 +1322,7 @@
               <w:lang w:eastAsia="fr-FR"/>
             </w:rPr>
           </w:pPr>
-          <w:hyperlink w:anchor="_Toc88748760" w:history="1">
+          <w:hyperlink w:anchor="_Toc88905355" w:history="1">
             <w:r>
               <w:rPr>
                 <w:rStyle w:val="Lienhypertexte"/>
@@ -1434,7 +1364,7 @@
                 <w:noProof/>
                 <w:webHidden/>
               </w:rPr>
-              <w:instrText xml:space="preserve"> PAGEREF _Toc88748760 \h </w:instrText>
+              <w:instrText xml:space="preserve"> PAGEREF _Toc88905355 \h </w:instrText>
             </w:r>
             <w:r>
               <w:rPr>
@@ -1454,7 +1384,7 @@
                 <w:noProof/>
                 <w:webHidden/>
               </w:rPr>
-              <w:t>13</w:t>
+              <w:t>12</w:t>
             </w:r>
             <w:r>
               <w:rPr>
@@ -1478,7 +1408,7 @@
               <w:lang w:eastAsia="fr-FR"/>
             </w:rPr>
           </w:pPr>
-          <w:hyperlink w:anchor="_Toc88748761" w:history="1">
+          <w:hyperlink w:anchor="_Toc88905356" w:history="1">
             <w:r>
               <w:rPr>
                 <w:rStyle w:val="Lienhypertexte"/>
@@ -1520,7 +1450,7 @@
                 <w:noProof/>
                 <w:webHidden/>
               </w:rPr>
-              <w:instrText xml:space="preserve"> PAGEREF _Toc88748761 \h </w:instrText>
+              <w:instrText xml:space="preserve"> PAGEREF _Toc88905356 \h </w:instrText>
             </w:r>
             <w:r>
               <w:rPr>
@@ -1540,7 +1470,7 @@
                 <w:noProof/>
                 <w:webHidden/>
               </w:rPr>
-              <w:t>13</w:t>
+              <w:t>12</w:t>
             </w:r>
             <w:r>
               <w:rPr>
@@ -1564,7 +1494,7 @@
               <w:lang w:eastAsia="fr-FR"/>
             </w:rPr>
           </w:pPr>
-          <w:hyperlink w:anchor="_Toc88748762" w:history="1">
+          <w:hyperlink w:anchor="_Toc88905357" w:history="1">
             <w:r>
               <w:rPr>
                 <w:rStyle w:val="Lienhypertexte"/>
@@ -1606,7 +1536,7 @@
                 <w:noProof/>
                 <w:webHidden/>
               </w:rPr>
-              <w:instrText xml:space="preserve"> PAGEREF _Toc88748762 \h </w:instrText>
+              <w:instrText xml:space="preserve"> PAGEREF _Toc88905357 \h </w:instrText>
             </w:r>
             <w:r>
               <w:rPr>
@@ -1626,7 +1556,7 @@
                 <w:noProof/>
                 <w:webHidden/>
               </w:rPr>
-              <w:t>13</w:t>
+              <w:t>12</w:t>
             </w:r>
             <w:r>
               <w:rPr>
@@ -1650,7 +1580,7 @@
               <w:lang w:eastAsia="fr-FR"/>
             </w:rPr>
           </w:pPr>
-          <w:hyperlink w:anchor="_Toc88748763" w:history="1">
+          <w:hyperlink w:anchor="_Toc88905358" w:history="1">
             <w:r>
               <w:rPr>
                 <w:rStyle w:val="Lienhypertexte"/>
@@ -1692,7 +1622,7 @@
                 <w:noProof/>
                 <w:webHidden/>
               </w:rPr>
-              <w:instrText xml:space="preserve"> PAGEREF _Toc88748763 \h </w:instrText>
+              <w:instrText xml:space="preserve"> PAGEREF _Toc88905358 \h </w:instrText>
             </w:r>
             <w:r>
               <w:rPr>
@@ -1712,7 +1642,7 @@
                 <w:noProof/>
                 <w:webHidden/>
               </w:rPr>
-              <w:t>14</w:t>
+              <w:t>13</w:t>
             </w:r>
             <w:r>
               <w:rPr>
@@ -1736,7 +1666,7 @@
               <w:lang w:eastAsia="fr-FR"/>
             </w:rPr>
           </w:pPr>
-          <w:hyperlink w:anchor="_Toc88748764" w:history="1">
+          <w:hyperlink w:anchor="_Toc88905359" w:history="1">
             <w:r>
               <w:rPr>
                 <w:rStyle w:val="Lienhypertexte"/>
@@ -1778,7 +1708,7 @@
                 <w:noProof/>
                 <w:webHidden/>
               </w:rPr>
-              <w:instrText xml:space="preserve"> PAGEREF _Toc88748764 \h </w:instrText>
+              <w:instrText xml:space="preserve"> PAGEREF _Toc88905359 \h </w:instrText>
             </w:r>
             <w:r>
               <w:rPr>
@@ -1798,7 +1728,7 @@
                 <w:noProof/>
                 <w:webHidden/>
               </w:rPr>
-              <w:t>14</w:t>
+              <w:t>13</w:t>
             </w:r>
             <w:r>
               <w:rPr>
@@ -1822,7 +1752,7 @@
               <w:lang w:eastAsia="fr-FR"/>
             </w:rPr>
           </w:pPr>
-          <w:hyperlink w:anchor="_Toc88748765" w:history="1">
+          <w:hyperlink w:anchor="_Toc88905360" w:history="1">
             <w:r>
               <w:rPr>
                 <w:rStyle w:val="Lienhypertexte"/>
@@ -1864,7 +1794,7 @@
                 <w:noProof/>
                 <w:webHidden/>
               </w:rPr>
-              <w:instrText xml:space="preserve"> PAGEREF _Toc88748765 \h </w:instrText>
+              <w:instrText xml:space="preserve"> PAGEREF _Toc88905360 \h </w:instrText>
             </w:r>
             <w:r>
               <w:rPr>
@@ -1884,7 +1814,7 @@
                 <w:noProof/>
                 <w:webHidden/>
               </w:rPr>
-              <w:t>18</w:t>
+              <w:t>17</w:t>
             </w:r>
             <w:r>
               <w:rPr>
@@ -1908,7 +1838,7 @@
               <w:lang w:eastAsia="fr-FR"/>
             </w:rPr>
           </w:pPr>
-          <w:hyperlink w:anchor="_Toc88748766" w:history="1">
+          <w:hyperlink w:anchor="_Toc88905361" w:history="1">
             <w:r>
               <w:rPr>
                 <w:rStyle w:val="Lienhypertexte"/>
@@ -1950,7 +1880,7 @@
                 <w:noProof/>
                 <w:webHidden/>
               </w:rPr>
-              <w:instrText xml:space="preserve"> PAGEREF _Toc88748766 \h </w:instrText>
+              <w:instrText xml:space="preserve"> PAGEREF _Toc88905361 \h </w:instrText>
             </w:r>
             <w:r>
               <w:rPr>
@@ -1970,7 +1900,7 @@
                 <w:noProof/>
                 <w:webHidden/>
               </w:rPr>
-              <w:t>18</w:t>
+              <w:t>17</w:t>
             </w:r>
             <w:r>
               <w:rPr>
@@ -1994,7 +1924,7 @@
               <w:lang w:eastAsia="fr-FR"/>
             </w:rPr>
           </w:pPr>
-          <w:hyperlink w:anchor="_Toc88748767" w:history="1">
+          <w:hyperlink w:anchor="_Toc88905362" w:history="1">
             <w:r>
               <w:rPr>
                 <w:rStyle w:val="Lienhypertexte"/>
@@ -2015,7 +1945,7 @@
                 <w:rStyle w:val="Lienhypertexte"/>
                 <w:noProof/>
               </w:rPr>
-              <w:t>Performances de la chaine de filtrage.</w:t>
+              <w:t>Performances de la chaine de filtrage</w:t>
             </w:r>
             <w:r>
               <w:rPr>
@@ -2036,7 +1966,7 @@
                 <w:noProof/>
                 <w:webHidden/>
               </w:rPr>
-              <w:instrText xml:space="preserve"> PAGEREF _Toc88748767 \h </w:instrText>
+              <w:instrText xml:space="preserve"> PAGEREF _Toc88905362 \h </w:instrText>
             </w:r>
             <w:r>
               <w:rPr>
@@ -2056,7 +1986,7 @@
                 <w:noProof/>
                 <w:webHidden/>
               </w:rPr>
-              <w:t>21</w:t>
+              <w:t>20</w:t>
             </w:r>
             <w:r>
               <w:rPr>
@@ -2080,7 +2010,7 @@
               <w:lang w:eastAsia="fr-FR"/>
             </w:rPr>
           </w:pPr>
-          <w:hyperlink w:anchor="_Toc88748768" w:history="1">
+          <w:hyperlink w:anchor="_Toc88905363" w:history="1">
             <w:r>
               <w:rPr>
                 <w:rStyle w:val="Lienhypertexte"/>
@@ -2122,7 +2052,7 @@
                 <w:noProof/>
                 <w:webHidden/>
               </w:rPr>
-              <w:instrText xml:space="preserve"> PAGEREF _Toc88748768 \h </w:instrText>
+              <w:instrText xml:space="preserve"> PAGEREF _Toc88905363 \h </w:instrText>
             </w:r>
             <w:r>
               <w:rPr>
@@ -2142,7 +2072,7 @@
                 <w:noProof/>
                 <w:webHidden/>
               </w:rPr>
-              <w:t>24</w:t>
+              <w:t>23</w:t>
             </w:r>
             <w:r>
               <w:rPr>
@@ -2166,7 +2096,7 @@
               <w:lang w:eastAsia="fr-FR"/>
             </w:rPr>
           </w:pPr>
-          <w:hyperlink w:anchor="_Toc88748769" w:history="1">
+          <w:hyperlink w:anchor="_Toc88905364" w:history="1">
             <w:r>
               <w:rPr>
                 <w:rStyle w:val="Lienhypertexte"/>
@@ -2208,7 +2138,7 @@
                 <w:noProof/>
                 <w:webHidden/>
               </w:rPr>
-              <w:instrText xml:space="preserve"> PAGEREF _Toc88748769 \h </w:instrText>
+              <w:instrText xml:space="preserve"> PAGEREF _Toc88905364 \h </w:instrText>
             </w:r>
             <w:r>
               <w:rPr>
@@ -2228,7 +2158,7 @@
                 <w:noProof/>
                 <w:webHidden/>
               </w:rPr>
-              <w:t>24</w:t>
+              <w:t>23</w:t>
             </w:r>
             <w:r>
               <w:rPr>
@@ -2252,7 +2182,7 @@
               <w:lang w:eastAsia="fr-FR"/>
             </w:rPr>
           </w:pPr>
-          <w:hyperlink w:anchor="_Toc88748770" w:history="1">
+          <w:hyperlink w:anchor="_Toc88905365" w:history="1">
             <w:r>
               <w:rPr>
                 <w:rStyle w:val="Lienhypertexte"/>
@@ -2294,7 +2224,7 @@
                 <w:noProof/>
                 <w:webHidden/>
               </w:rPr>
-              <w:instrText xml:space="preserve"> PAGEREF _Toc88748770 \h </w:instrText>
+              <w:instrText xml:space="preserve"> PAGEREF _Toc88905365 \h </w:instrText>
             </w:r>
             <w:r>
               <w:rPr>
@@ -2314,7 +2244,7 @@
                 <w:noProof/>
                 <w:webHidden/>
               </w:rPr>
-              <w:t>25</w:t>
+              <w:t>24</w:t>
             </w:r>
             <w:r>
               <w:rPr>
@@ -2338,7 +2268,7 @@
               <w:lang w:eastAsia="fr-FR"/>
             </w:rPr>
           </w:pPr>
-          <w:hyperlink w:anchor="_Toc88748771" w:history="1">
+          <w:hyperlink w:anchor="_Toc88905366" w:history="1">
             <w:r>
               <w:rPr>
                 <w:rStyle w:val="Lienhypertexte"/>
@@ -2380,7 +2310,7 @@
                 <w:noProof/>
                 <w:webHidden/>
               </w:rPr>
-              <w:instrText xml:space="preserve"> PAGEREF _Toc88748771 \h </w:instrText>
+              <w:instrText xml:space="preserve"> PAGEREF _Toc88905366 \h </w:instrText>
             </w:r>
             <w:r>
               <w:rPr>
@@ -2400,7 +2330,7 @@
                 <w:noProof/>
                 <w:webHidden/>
               </w:rPr>
-              <w:t>26</w:t>
+              <w:t>25</w:t>
             </w:r>
             <w:r>
               <w:rPr>
@@ -2423,7 +2353,7 @@
               <w:lang w:eastAsia="fr-FR"/>
             </w:rPr>
           </w:pPr>
-          <w:hyperlink w:anchor="_Toc88748772" w:history="1">
+          <w:hyperlink w:anchor="_Toc88905367" w:history="1">
             <w:r>
               <w:rPr>
                 <w:rStyle w:val="Lienhypertexte"/>
@@ -2451,7 +2381,7 @@
                 <w:noProof/>
                 <w:webHidden/>
               </w:rPr>
-              <w:instrText xml:space="preserve"> PAGEREF _Toc88748772 \h </w:instrText>
+              <w:instrText xml:space="preserve"> PAGEREF _Toc88905367 \h </w:instrText>
             </w:r>
             <w:r>
               <w:rPr>
@@ -2471,7 +2401,7 @@
                 <w:noProof/>
                 <w:webHidden/>
               </w:rPr>
-              <w:t>28</w:t>
+              <w:t>27</w:t>
             </w:r>
             <w:r>
               <w:rPr>
@@ -2494,7 +2424,7 @@
               <w:lang w:eastAsia="fr-FR"/>
             </w:rPr>
           </w:pPr>
-          <w:hyperlink w:anchor="_Toc88748773" w:history="1">
+          <w:hyperlink w:anchor="_Toc88905368" w:history="1">
             <w:r>
               <w:rPr>
                 <w:rStyle w:val="Lienhypertexte"/>
@@ -2522,7 +2452,7 @@
                 <w:noProof/>
                 <w:webHidden/>
               </w:rPr>
-              <w:instrText xml:space="preserve"> PAGEREF _Toc88748773 \h </w:instrText>
+              <w:instrText xml:space="preserve"> PAGEREF _Toc88905368 \h </w:instrText>
             </w:r>
             <w:r>
               <w:rPr>
@@ -2542,7 +2472,7 @@
                 <w:noProof/>
                 <w:webHidden/>
               </w:rPr>
-              <w:t>29</w:t>
+              <w:t>28</w:t>
             </w:r>
             <w:r>
               <w:rPr>
@@ -2565,7 +2495,7 @@
               <w:lang w:eastAsia="fr-FR"/>
             </w:rPr>
           </w:pPr>
-          <w:hyperlink w:anchor="_Toc88748774" w:history="1">
+          <w:hyperlink w:anchor="_Toc88905369" w:history="1">
             <w:r>
               <w:rPr>
                 <w:rStyle w:val="Lienhypertexte"/>
@@ -2592,7 +2522,7 @@
                 <w:noProof/>
                 <w:webHidden/>
               </w:rPr>
-              <w:instrText xml:space="preserve"> PAGEREF _Toc88748774 \h </w:instrText>
+              <w:instrText xml:space="preserve"> PAGEREF _Toc88905369 \h </w:instrText>
             </w:r>
             <w:r>
               <w:rPr>
@@ -2612,7 +2542,7 @@
                 <w:noProof/>
                 <w:webHidden/>
               </w:rPr>
-              <w:t>29</w:t>
+              <w:t>28</w:t>
             </w:r>
             <w:r>
               <w:rPr>
@@ -2635,7 +2565,7 @@
               <w:lang w:eastAsia="fr-FR"/>
             </w:rPr>
           </w:pPr>
-          <w:hyperlink w:anchor="_Toc88748775" w:history="1">
+          <w:hyperlink w:anchor="_Toc88905370" w:history="1">
             <w:r>
               <w:rPr>
                 <w:rStyle w:val="Lienhypertexte"/>
@@ -2662,7 +2592,7 @@
                 <w:noProof/>
                 <w:webHidden/>
               </w:rPr>
-              <w:instrText xml:space="preserve"> PAGEREF _Toc88748775 \h </w:instrText>
+              <w:instrText xml:space="preserve"> PAGEREF _Toc88905370 \h </w:instrText>
             </w:r>
             <w:r>
               <w:rPr>
@@ -2682,7 +2612,7 @@
                 <w:noProof/>
                 <w:webHidden/>
               </w:rPr>
-              <w:t>30</w:t>
+              <w:t>29</w:t>
             </w:r>
             <w:r>
               <w:rPr>
@@ -2705,7 +2635,7 @@
               <w:lang w:eastAsia="fr-FR"/>
             </w:rPr>
           </w:pPr>
-          <w:hyperlink w:anchor="_Toc88748776" w:history="1">
+          <w:hyperlink w:anchor="_Toc88905371" w:history="1">
             <w:r>
               <w:rPr>
                 <w:rStyle w:val="Lienhypertexte"/>
@@ -2732,7 +2662,7 @@
                 <w:noProof/>
                 <w:webHidden/>
               </w:rPr>
-              <w:instrText xml:space="preserve"> PAGEREF _Toc88748776 \h </w:instrText>
+              <w:instrText xml:space="preserve"> PAGEREF _Toc88905371 \h </w:instrText>
             </w:r>
             <w:r>
               <w:rPr>
@@ -2752,7 +2682,7 @@
                 <w:noProof/>
                 <w:webHidden/>
               </w:rPr>
-              <w:t>31</w:t>
+              <w:t>30</w:t>
             </w:r>
             <w:r>
               <w:rPr>
@@ -2775,7 +2705,7 @@
               <w:lang w:eastAsia="fr-FR"/>
             </w:rPr>
           </w:pPr>
-          <w:hyperlink w:anchor="_Toc88748777" w:history="1">
+          <w:hyperlink w:anchor="_Toc88905372" w:history="1">
             <w:r>
               <w:rPr>
                 <w:rStyle w:val="Lienhypertexte"/>
@@ -2802,7 +2732,7 @@
                 <w:noProof/>
                 <w:webHidden/>
               </w:rPr>
-              <w:instrText xml:space="preserve"> PAGEREF _Toc88748777 \h </w:instrText>
+              <w:instrText xml:space="preserve"> PAGEREF _Toc88905372 \h </w:instrText>
             </w:r>
             <w:r>
               <w:rPr>
@@ -2822,7 +2752,7 @@
                 <w:noProof/>
                 <w:webHidden/>
               </w:rPr>
-              <w:t>31</w:t>
+              <w:t>30</w:t>
             </w:r>
             <w:r>
               <w:rPr>
@@ -2845,7 +2775,7 @@
               <w:lang w:eastAsia="fr-FR"/>
             </w:rPr>
           </w:pPr>
-          <w:hyperlink w:anchor="_Toc88748778" w:history="1">
+          <w:hyperlink w:anchor="_Toc88905373" w:history="1">
             <w:r>
               <w:rPr>
                 <w:rStyle w:val="Lienhypertexte"/>
@@ -2872,7 +2802,7 @@
                 <w:noProof/>
                 <w:webHidden/>
               </w:rPr>
-              <w:instrText xml:space="preserve"> PAGEREF _Toc88748778 \h </w:instrText>
+              <w:instrText xml:space="preserve"> PAGEREF _Toc88905373 \h </w:instrText>
             </w:r>
             <w:r>
               <w:rPr>
@@ -2892,7 +2822,7 @@
                 <w:noProof/>
                 <w:webHidden/>
               </w:rPr>
-              <w:t>31</w:t>
+              <w:t>30</w:t>
             </w:r>
             <w:r>
               <w:rPr>
@@ -2915,7 +2845,7 @@
               <w:lang w:eastAsia="fr-FR"/>
             </w:rPr>
           </w:pPr>
-          <w:hyperlink w:anchor="_Toc88748779" w:history="1">
+          <w:hyperlink w:anchor="_Toc88905374" w:history="1">
             <w:r>
               <w:rPr>
                 <w:rStyle w:val="Lienhypertexte"/>
@@ -2942,7 +2872,7 @@
                 <w:noProof/>
                 <w:webHidden/>
               </w:rPr>
-              <w:instrText xml:space="preserve"> PAGEREF _Toc88748779 \h </w:instrText>
+              <w:instrText xml:space="preserve"> PAGEREF _Toc88905374 \h </w:instrText>
             </w:r>
             <w:r>
               <w:rPr>
@@ -2962,7 +2892,7 @@
                 <w:noProof/>
                 <w:webHidden/>
               </w:rPr>
-              <w:t>31</w:t>
+              <w:t>30</w:t>
             </w:r>
             <w:r>
               <w:rPr>
@@ -2985,7 +2915,7 @@
               <w:lang w:eastAsia="fr-FR"/>
             </w:rPr>
           </w:pPr>
-          <w:hyperlink w:anchor="_Toc88748780" w:history="1">
+          <w:hyperlink w:anchor="_Toc88905375" w:history="1">
             <w:r>
               <w:rPr>
                 <w:rStyle w:val="Lienhypertexte"/>
@@ -3012,7 +2942,7 @@
                 <w:noProof/>
                 <w:webHidden/>
               </w:rPr>
-              <w:instrText xml:space="preserve"> PAGEREF _Toc88748780 \h </w:instrText>
+              <w:instrText xml:space="preserve"> PAGEREF _Toc88905375 \h </w:instrText>
             </w:r>
             <w:r>
               <w:rPr>
@@ -3032,7 +2962,7 @@
                 <w:noProof/>
                 <w:webHidden/>
               </w:rPr>
-              <w:t>32</w:t>
+              <w:t>31</w:t>
             </w:r>
             <w:r>
               <w:rPr>
@@ -3055,7 +2985,7 @@
               <w:lang w:eastAsia="fr-FR"/>
             </w:rPr>
           </w:pPr>
-          <w:hyperlink w:anchor="_Toc88748781" w:history="1">
+          <w:hyperlink w:anchor="_Toc88905376" w:history="1">
             <w:r>
               <w:rPr>
                 <w:rStyle w:val="Lienhypertexte"/>
@@ -3082,7 +3012,7 @@
                 <w:noProof/>
                 <w:webHidden/>
               </w:rPr>
-              <w:instrText xml:space="preserve"> PAGEREF _Toc88748781 \h </w:instrText>
+              <w:instrText xml:space="preserve"> PAGEREF _Toc88905376 \h </w:instrText>
             </w:r>
             <w:r>
               <w:rPr>
@@ -3102,7 +3032,7 @@
                 <w:noProof/>
                 <w:webHidden/>
               </w:rPr>
-              <w:t>33</w:t>
+              <w:t>32</w:t>
             </w:r>
             <w:r>
               <w:rPr>
@@ -3125,7 +3055,7 @@
               <w:lang w:eastAsia="fr-FR"/>
             </w:rPr>
           </w:pPr>
-          <w:hyperlink w:anchor="_Toc88748782" w:history="1">
+          <w:hyperlink w:anchor="_Toc88905377" w:history="1">
             <w:r>
               <w:rPr>
                 <w:rStyle w:val="Lienhypertexte"/>
@@ -3152,7 +3082,7 @@
                 <w:noProof/>
                 <w:webHidden/>
               </w:rPr>
-              <w:instrText xml:space="preserve"> PAGEREF _Toc88748782 \h </w:instrText>
+              <w:instrText xml:space="preserve"> PAGEREF _Toc88905377 \h </w:instrText>
             </w:r>
             <w:r>
               <w:rPr>
@@ -3172,7 +3102,7 @@
                 <w:noProof/>
                 <w:webHidden/>
               </w:rPr>
-              <w:t>34</w:t>
+              <w:t>33</w:t>
             </w:r>
             <w:r>
               <w:rPr>
@@ -3195,7 +3125,7 @@
               <w:lang w:eastAsia="fr-FR"/>
             </w:rPr>
           </w:pPr>
-          <w:hyperlink w:anchor="_Toc88748783" w:history="1">
+          <w:hyperlink w:anchor="_Toc88905378" w:history="1">
             <w:r>
               <w:rPr>
                 <w:rStyle w:val="Lienhypertexte"/>
@@ -3222,7 +3152,7 @@
                 <w:noProof/>
                 <w:webHidden/>
               </w:rPr>
-              <w:instrText xml:space="preserve"> PAGEREF _Toc88748783 \h </w:instrText>
+              <w:instrText xml:space="preserve"> PAGEREF _Toc88905378 \h </w:instrText>
             </w:r>
             <w:r>
               <w:rPr>
@@ -3242,7 +3172,7 @@
                 <w:noProof/>
                 <w:webHidden/>
               </w:rPr>
-              <w:t>35</w:t>
+              <w:t>34</w:t>
             </w:r>
             <w:r>
               <w:rPr>
@@ -3265,7 +3195,7 @@
               <w:lang w:eastAsia="fr-FR"/>
             </w:rPr>
           </w:pPr>
-          <w:hyperlink w:anchor="_Toc88748784" w:history="1">
+          <w:hyperlink w:anchor="_Toc88905379" w:history="1">
             <w:r>
               <w:rPr>
                 <w:rStyle w:val="Lienhypertexte"/>
@@ -3293,7 +3223,7 @@
                 <w:noProof/>
                 <w:webHidden/>
               </w:rPr>
-              <w:instrText xml:space="preserve"> PAGEREF _Toc88748784 \h </w:instrText>
+              <w:instrText xml:space="preserve"> PAGEREF _Toc88905379 \h </w:instrText>
             </w:r>
             <w:r>
               <w:rPr>
@@ -3313,7 +3243,7 @@
                 <w:noProof/>
                 <w:webHidden/>
               </w:rPr>
-              <w:t>35</w:t>
+              <w:t>34</w:t>
             </w:r>
             <w:r>
               <w:rPr>
@@ -3336,7 +3266,7 @@
               <w:lang w:eastAsia="fr-FR"/>
             </w:rPr>
           </w:pPr>
-          <w:hyperlink w:anchor="_Toc88748785" w:history="1">
+          <w:hyperlink w:anchor="_Toc88905380" w:history="1">
             <w:r>
               <w:rPr>
                 <w:rStyle w:val="Lienhypertexte"/>
@@ -3363,7 +3293,7 @@
                 <w:noProof/>
                 <w:webHidden/>
               </w:rPr>
-              <w:instrText xml:space="preserve"> PAGEREF _Toc88748785 \h </w:instrText>
+              <w:instrText xml:space="preserve"> PAGEREF _Toc88905380 \h </w:instrText>
             </w:r>
             <w:r>
               <w:rPr>
@@ -3383,7 +3313,7 @@
                 <w:noProof/>
                 <w:webHidden/>
               </w:rPr>
-              <w:t>35</w:t>
+              <w:t>34</w:t>
             </w:r>
             <w:r>
               <w:rPr>
@@ -3406,7 +3336,7 @@
               <w:lang w:eastAsia="fr-FR"/>
             </w:rPr>
           </w:pPr>
-          <w:hyperlink w:anchor="_Toc88748786" w:history="1">
+          <w:hyperlink w:anchor="_Toc88905381" w:history="1">
             <w:r>
               <w:rPr>
                 <w:rStyle w:val="Lienhypertexte"/>
@@ -3433,7 +3363,7 @@
                 <w:noProof/>
                 <w:webHidden/>
               </w:rPr>
-              <w:instrText xml:space="preserve"> PAGEREF _Toc88748786 \h </w:instrText>
+              <w:instrText xml:space="preserve"> PAGEREF _Toc88905381 \h </w:instrText>
             </w:r>
             <w:r>
               <w:rPr>
@@ -3453,7 +3383,7 @@
                 <w:noProof/>
                 <w:webHidden/>
               </w:rPr>
-              <w:t>35</w:t>
+              <w:t>34</w:t>
             </w:r>
             <w:r>
               <w:rPr>
@@ -3476,7 +3406,7 @@
               <w:lang w:eastAsia="fr-FR"/>
             </w:rPr>
           </w:pPr>
-          <w:hyperlink w:anchor="_Toc88748787" w:history="1">
+          <w:hyperlink w:anchor="_Toc88905382" w:history="1">
             <w:r>
               <w:rPr>
                 <w:rStyle w:val="Lienhypertexte"/>
@@ -3503,7 +3433,7 @@
                 <w:noProof/>
                 <w:webHidden/>
               </w:rPr>
-              <w:instrText xml:space="preserve"> PAGEREF _Toc88748787 \h </w:instrText>
+              <w:instrText xml:space="preserve"> PAGEREF _Toc88905382 \h </w:instrText>
             </w:r>
             <w:r>
               <w:rPr>
@@ -3523,7 +3453,7 @@
                 <w:noProof/>
                 <w:webHidden/>
               </w:rPr>
-              <w:t>37</w:t>
+              <w:t>36</w:t>
             </w:r>
             <w:r>
               <w:rPr>
@@ -3546,7 +3476,7 @@
               <w:lang w:eastAsia="fr-FR"/>
             </w:rPr>
           </w:pPr>
-          <w:hyperlink w:anchor="_Toc88748788" w:history="1">
+          <w:hyperlink w:anchor="_Toc88905383" w:history="1">
             <w:r>
               <w:rPr>
                 <w:rStyle w:val="Lienhypertexte"/>
@@ -3573,7 +3503,7 @@
                 <w:noProof/>
                 <w:webHidden/>
               </w:rPr>
-              <w:instrText xml:space="preserve"> PAGEREF _Toc88748788 \h </w:instrText>
+              <w:instrText xml:space="preserve"> PAGEREF _Toc88905383 \h </w:instrText>
             </w:r>
             <w:r>
               <w:rPr>
@@ -3593,7 +3523,7 @@
                 <w:noProof/>
                 <w:webHidden/>
               </w:rPr>
-              <w:t>38</w:t>
+              <w:t>37</w:t>
             </w:r>
             <w:r>
               <w:rPr>
@@ -3616,7 +3546,7 @@
               <w:lang w:eastAsia="fr-FR"/>
             </w:rPr>
           </w:pPr>
-          <w:hyperlink w:anchor="_Toc88748789" w:history="1">
+          <w:hyperlink w:anchor="_Toc88905384" w:history="1">
             <w:r>
               <w:rPr>
                 <w:rStyle w:val="Lienhypertexte"/>
@@ -3644,7 +3574,7 @@
                 <w:noProof/>
                 <w:webHidden/>
               </w:rPr>
-              <w:instrText xml:space="preserve"> PAGEREF _Toc88748789 \h </w:instrText>
+              <w:instrText xml:space="preserve"> PAGEREF _Toc88905384 \h </w:instrText>
             </w:r>
             <w:r>
               <w:rPr>
@@ -3664,7 +3594,7 @@
                 <w:noProof/>
                 <w:webHidden/>
               </w:rPr>
-              <w:t>38</w:t>
+              <w:t>37</w:t>
             </w:r>
             <w:r>
               <w:rPr>
@@ -3687,7 +3617,7 @@
               <w:lang w:eastAsia="fr-FR"/>
             </w:rPr>
           </w:pPr>
-          <w:hyperlink w:anchor="_Toc88748790" w:history="1">
+          <w:hyperlink w:anchor="_Toc88905385" w:history="1">
             <w:r>
               <w:rPr>
                 <w:rStyle w:val="Lienhypertexte"/>
@@ -3715,7 +3645,7 @@
                 <w:noProof/>
                 <w:webHidden/>
               </w:rPr>
-              <w:instrText xml:space="preserve"> PAGEREF _Toc88748790 \h </w:instrText>
+              <w:instrText xml:space="preserve"> PAGEREF _Toc88905385 \h </w:instrText>
             </w:r>
             <w:r>
               <w:rPr>
@@ -3735,7 +3665,7 @@
                 <w:noProof/>
                 <w:webHidden/>
               </w:rPr>
-              <w:t>38</w:t>
+              <w:t>37</w:t>
             </w:r>
             <w:r>
               <w:rPr>
@@ -3758,7 +3688,7 @@
               <w:lang w:eastAsia="fr-FR"/>
             </w:rPr>
           </w:pPr>
-          <w:hyperlink w:anchor="_Toc88748791" w:history="1">
+          <w:hyperlink w:anchor="_Toc88905386" w:history="1">
             <w:r>
               <w:rPr>
                 <w:rStyle w:val="Lienhypertexte"/>
@@ -3786,7 +3716,7 @@
                 <w:noProof/>
                 <w:webHidden/>
               </w:rPr>
-              <w:instrText xml:space="preserve"> PAGEREF _Toc88748791 \h </w:instrText>
+              <w:instrText xml:space="preserve"> PAGEREF _Toc88905386 \h </w:instrText>
             </w:r>
             <w:r>
               <w:rPr>
@@ -3806,7 +3736,7 @@
                 <w:noProof/>
                 <w:webHidden/>
               </w:rPr>
-              <w:t>39</w:t>
+              <w:t>38</w:t>
             </w:r>
             <w:r>
               <w:rPr>
@@ -3836,70 +3766,18 @@
     <w:p>
       <w:pPr>
         <w:pStyle w:val="Titre1"/>
-        <w:spacing w:before="0"/>
-      </w:pPr>
-      <w:bookmarkStart w:id="4" w:name="_Toc88748753"/>
-      <w:r>
-        <w:lastRenderedPageBreak/>
-        <w:t>Introduction</w:t>
-      </w:r>
-      <w:bookmarkEnd w:id="4"/>
-    </w:p>
-    <w:p>
-      <w:pPr>
-        <w:pStyle w:val="Paragraphedeliste"/>
-        <w:numPr>
-          <w:ilvl w:val="0"/>
-          <w:numId w:val="4"/>
-        </w:numPr>
-      </w:pPr>
-      <w:r>
-        <w:t>Introduction générale du projet</w:t>
-      </w:r>
-    </w:p>
-    <w:p>
-      <w:pPr>
-        <w:pStyle w:val="Paragraphedeliste"/>
-        <w:numPr>
-          <w:ilvl w:val="0"/>
-          <w:numId w:val="4"/>
-        </w:numPr>
-      </w:pPr>
-      <w:r>
-        <w:t>Présentation de la structuration du rapport</w:t>
-      </w:r>
-    </w:p>
-    <w:p/>
-    <w:p/>
-    <w:p>
-      <w:pPr>
-        <w:sectPr>
-          <w:pgSz w:w="11906" w:h="16838"/>
-          <w:pgMar w:top="1417" w:right="707" w:bottom="1417" w:left="1417" w:header="708" w:footer="708" w:gutter="0"/>
-          <w:cols w:space="720"/>
-          <w:formProt w:val="0"/>
-          <w:docGrid w:linePitch="360" w:charSpace="4096"/>
-        </w:sectPr>
-      </w:pPr>
-    </w:p>
-    <w:p>
-      <w:pPr>
-        <w:pStyle w:val="Titre1"/>
         <w:numPr>
           <w:ilvl w:val="0"/>
           <w:numId w:val="1"/>
         </w:numPr>
         <w:spacing w:before="0"/>
       </w:pPr>
-      <w:bookmarkStart w:id="5" w:name="_Toc88748754"/>
+      <w:bookmarkStart w:id="4" w:name="_Toc88905349"/>
       <w:r>
         <w:lastRenderedPageBreak/>
         <w:t>Objectifs du projet</w:t>
       </w:r>
-      <w:r>
-        <w:t>.</w:t>
-      </w:r>
-      <w:bookmarkEnd w:id="5"/>
+      <w:bookmarkEnd w:id="4"/>
     </w:p>
     <w:p>
       <w:r>
@@ -4355,35 +4233,133 @@
         <w:spacing w:before="0"/>
         <w:jc w:val="center"/>
       </w:pPr>
-      <w:bookmarkStart w:id="6" w:name="_Toc88748792"/>
+      <w:bookmarkStart w:id="5" w:name="_Toc88905387"/>
       <w:r>
         <w:t>Figure</w:t>
       </w:r>
       <w:r>
         <w:t> </w:t>
       </w:r>
-      <w:fldSimple w:instr=" SEQ Figure \* ARABIC ">
-        <w:r>
-          <w:rPr>
-            <w:noProof/>
-          </w:rPr>
-          <w:t>1</w:t>
-        </w:r>
-      </w:fldSimple>
+      <w:r>
+        <w:fldChar w:fldCharType="begin"/>
+      </w:r>
+      <w:r>
+        <w:instrText xml:space="preserve"> SEQ Figure \* ARABI</w:instrText>
+      </w:r>
+      <w:r>
+        <w:instrText xml:space="preserve">C </w:instrText>
+      </w:r>
+      <w:r>
+        <w:fldChar w:fldCharType="separate"/>
+      </w:r>
+      <w:r>
+        <w:rPr>
+          <w:noProof/>
+        </w:rPr>
+        <w:t>1</w:t>
+      </w:r>
+      <w:r>
+        <w:rPr>
+          <w:noProof/>
+        </w:rPr>
+        <w:fldChar w:fldCharType="end"/>
+      </w:r>
       <w:r>
         <w:t> </w:t>
       </w:r>
       <w:r>
         <w:t>: Comportement du démonstrateur obligatoire</w:t>
       </w:r>
-      <w:bookmarkEnd w:id="6"/>
-    </w:p>
-    <w:p>
-      <w:pPr>
-        <w:pStyle w:val="Lgende"/>
-        <w:spacing w:before="0"/>
-        <w:jc w:val="center"/>
-      </w:pPr>
+      <w:bookmarkEnd w:id="5"/>
+    </w:p>
+    <w:p>
+      <w:r>
+        <w:t>Dans la suite de ce rapp</w:t>
+      </w:r>
+      <w:r>
+        <w:t>ort</w:t>
+      </w:r>
+      <w:r>
+        <w:t>,</w:t>
+      </w:r>
+      <w:r>
+        <w:t xml:space="preserve"> nous étudierons dans un premier temps </w:t>
+      </w:r>
+      <w:r>
+        <w:t>la plateforme embarquée</w:t>
+      </w:r>
+      <w:r>
+        <w:t xml:space="preserve"> qui sert de support au projet ainsi que le microphone et </w:t>
+      </w:r>
+      <w:r>
+        <w:t>l</w:t>
+      </w:r>
+      <w:r>
+        <w:t>’</w:t>
+      </w:r>
+      <w:r>
+        <w:t>étage de restitution d</w:t>
+      </w:r>
+      <w:r>
+        <w:t>u</w:t>
+      </w:r>
+      <w:r>
+        <w:t xml:space="preserve"> son. Dans un second temps</w:t>
+      </w:r>
+      <w:r>
+        <w:t>,</w:t>
+      </w:r>
+      <w:r>
+        <w:t xml:space="preserve"> nous </w:t>
+      </w:r>
+      <w:r>
+        <w:t xml:space="preserve">étudierons </w:t>
+      </w:r>
+      <w:r>
+        <w:t>la chaine de filtrage nécessaire à la conversion des échantillons en provenance du microphone en échantillons utilisable</w:t>
+      </w:r>
+      <w:r>
+        <w:t>, ainsi que l’intégration de cette chaine sur le microcontrôleur. Finalement</w:t>
+      </w:r>
+      <w:r>
+        <w:t>,</w:t>
+      </w:r>
+      <w:r>
+        <w:t xml:space="preserve"> nous </w:t>
+      </w:r>
+      <w:r>
+        <w:t>décrierons le fonctionnement des démonstrateurs que j’ai développé afin de</w:t>
+      </w:r>
+      <w:r>
+        <w:t xml:space="preserve"> démontrer les capacité</w:t>
+      </w:r>
+      <w:r>
+        <w:t>s</w:t>
+      </w:r>
+      <w:r>
+        <w:t xml:space="preserve"> de la plateforme</w:t>
+      </w:r>
+      <w:r>
+        <w:t> STM32</w:t>
+      </w:r>
+      <w:r>
+        <w:t xml:space="preserve"> dans différentes application</w:t>
+      </w:r>
+      <w:r>
+        <w:t>s</w:t>
+      </w:r>
+      <w:r>
+        <w:t xml:space="preserve"> </w:t>
+      </w:r>
+      <w:r>
+        <w:t>centrées sur l’acquisition</w:t>
+      </w:r>
+      <w:r>
+        <w:t xml:space="preserve"> de signaux audio</w:t>
+      </w:r>
+      <w:r>
+        <w:t>.</w:t>
+      </w:r>
     </w:p>
     <w:p>
       <w:pPr>
@@ -4415,15 +4391,12 @@
         </w:numPr>
         <w:spacing w:before="0"/>
       </w:pPr>
-      <w:bookmarkStart w:id="7" w:name="_Toc88748755"/>
+      <w:bookmarkStart w:id="6" w:name="_Toc88905350"/>
       <w:r>
         <w:lastRenderedPageBreak/>
         <w:t>Plateforme Embarquée</w:t>
       </w:r>
-      <w:r>
-        <w:t>.</w:t>
-      </w:r>
-      <w:bookmarkEnd w:id="7"/>
+      <w:bookmarkEnd w:id="6"/>
     </w:p>
     <w:p>
       <w:pPr>
@@ -4437,17 +4410,14 @@
       <w:r>
         <w:t xml:space="preserve"> </w:t>
       </w:r>
-      <w:bookmarkStart w:id="8" w:name="_Toc88748756"/>
+      <w:bookmarkStart w:id="7" w:name="_Toc88905351"/>
       <w:r>
         <w:t xml:space="preserve">Carte </w:t>
       </w:r>
       <w:r>
         <w:t>de développement</w:t>
       </w:r>
-      <w:r>
-        <w:t>.</w:t>
-      </w:r>
-      <w:bookmarkEnd w:id="8"/>
+      <w:bookmarkEnd w:id="7"/>
     </w:p>
     <w:p>
       <w:r>
@@ -4807,28 +4777,41 @@
         <w:spacing w:before="0"/>
         <w:jc w:val="center"/>
       </w:pPr>
-      <w:bookmarkStart w:id="9" w:name="_Toc88748793"/>
+      <w:bookmarkStart w:id="8" w:name="_Toc88905388"/>
       <w:r>
         <w:t>Figure</w:t>
       </w:r>
       <w:r>
         <w:t> </w:t>
       </w:r>
-      <w:fldSimple w:instr=" SEQ Figure \* ARABIC ">
-        <w:r>
-          <w:rPr>
-            <w:noProof/>
-          </w:rPr>
-          <w:t>2</w:t>
-        </w:r>
-      </w:fldSimple>
+      <w:r>
+        <w:fldChar w:fldCharType="begin"/>
+      </w:r>
+      <w:r>
+        <w:instrText xml:space="preserve"> SEQ Figure \* ARABIC </w:instrText>
+      </w:r>
+      <w:r>
+        <w:fldChar w:fldCharType="separate"/>
+      </w:r>
+      <w:r>
+        <w:rPr>
+          <w:noProof/>
+        </w:rPr>
+        <w:t>2</w:t>
+      </w:r>
+      <w:r>
+        <w:rPr>
+          <w:noProof/>
+        </w:rPr>
+        <w:fldChar w:fldCharType="end"/>
+      </w:r>
       <w:r>
         <w:t> </w:t>
       </w:r>
       <w:r>
         <w:t>: Carte Cible (STM32F429I-DISC1)</w:t>
       </w:r>
-      <w:bookmarkEnd w:id="9"/>
+      <w:bookmarkEnd w:id="8"/>
     </w:p>
     <w:p>
       <w:pPr>
@@ -4839,7 +4822,7 @@
         </w:numPr>
         <w:spacing w:before="0"/>
       </w:pPr>
-      <w:bookmarkStart w:id="10" w:name="_Toc88748757"/>
+      <w:bookmarkStart w:id="9" w:name="_Toc88905352"/>
       <w:r>
         <w:t xml:space="preserve">La capture et </w:t>
       </w:r>
@@ -4847,18 +4830,18 @@
         <w:t>la</w:t>
       </w:r>
       <w:r>
-        <w:t xml:space="preserve"> re</w:t>
-      </w:r>
-      <w:r>
-        <w:t>production</w:t>
+        <w:t xml:space="preserve"> </w:t>
+      </w:r>
+      <w:r>
+        <w:t>restitution</w:t>
       </w:r>
       <w:r>
         <w:t xml:space="preserve"> d’un so</w:t>
       </w:r>
-      <w:bookmarkEnd w:id="10"/>
       <w:r>
         <w:t>n</w:t>
       </w:r>
+      <w:bookmarkEnd w:id="9"/>
     </w:p>
     <w:p>
       <w:pPr>
@@ -4872,17 +4855,14 @@
       <w:r>
         <w:t> </w:t>
       </w:r>
-      <w:bookmarkStart w:id="11" w:name="_Toc88748758"/>
+      <w:bookmarkStart w:id="10" w:name="_Toc88905353"/>
       <w:r>
         <w:t xml:space="preserve">Le </w:t>
       </w:r>
       <w:r>
         <w:t>microphone</w:t>
       </w:r>
-      <w:r>
-        <w:t>.</w:t>
-      </w:r>
-      <w:bookmarkEnd w:id="11"/>
+      <w:bookmarkEnd w:id="10"/>
     </w:p>
     <w:p>
       <w:r>
@@ -5064,36 +5044,49 @@
         <w:spacing w:before="0"/>
         <w:jc w:val="center"/>
       </w:pPr>
-      <w:bookmarkStart w:id="12" w:name="_Ref88207439"/>
-      <w:bookmarkStart w:id="13" w:name="_Toc88748794"/>
+      <w:bookmarkStart w:id="11" w:name="_Ref88207439"/>
+      <w:bookmarkStart w:id="12" w:name="_Toc88905389"/>
       <w:r>
         <w:t>Figure</w:t>
       </w:r>
       <w:r>
         <w:t> </w:t>
       </w:r>
-      <w:fldSimple w:instr=" SEQ Figure \* ARABIC ">
-        <w:r>
-          <w:rPr>
-            <w:noProof/>
-          </w:rPr>
-          <w:t>3</w:t>
-        </w:r>
-      </w:fldSimple>
+      <w:r>
+        <w:fldChar w:fldCharType="begin"/>
+      </w:r>
+      <w:r>
+        <w:instrText xml:space="preserve"> SEQ Figure \* ARABIC </w:instrText>
+      </w:r>
+      <w:r>
+        <w:fldChar w:fldCharType="separate"/>
+      </w:r>
+      <w:r>
+        <w:rPr>
+          <w:noProof/>
+        </w:rPr>
+        <w:t>3</w:t>
+      </w:r>
+      <w:r>
+        <w:rPr>
+          <w:noProof/>
+        </w:rPr>
+        <w:fldChar w:fldCharType="end"/>
+      </w:r>
+      <w:bookmarkEnd w:id="11"/>
+      <w:r>
+        <w:t> </w:t>
+      </w:r>
+      <w:r>
+        <w:t>: Schéma bloc typique d</w:t>
+      </w:r>
+      <w:r>
+        <w:t>’</w:t>
+      </w:r>
+      <w:r>
+        <w:t>un microphone PDM</w:t>
+      </w:r>
       <w:bookmarkEnd w:id="12"/>
-      <w:r>
-        <w:t> </w:t>
-      </w:r>
-      <w:r>
-        <w:t>: Schéma bloc typique d</w:t>
-      </w:r>
-      <w:r>
-        <w:t>’</w:t>
-      </w:r>
-      <w:r>
-        <w:t>un microphone PDM</w:t>
-      </w:r>
-      <w:bookmarkEnd w:id="13"/>
     </w:p>
     <w:p>
       <w:r>
@@ -5496,39 +5489,52 @@
         <w:spacing w:before="0"/>
         <w:jc w:val="center"/>
       </w:pPr>
-      <w:bookmarkStart w:id="14" w:name="_Ref88210178"/>
-      <w:bookmarkStart w:id="15" w:name="_Toc88748795"/>
+      <w:bookmarkStart w:id="13" w:name="_Ref88210178"/>
+      <w:bookmarkStart w:id="14" w:name="_Toc88905390"/>
       <w:r>
         <w:t>Figure</w:t>
       </w:r>
       <w:r>
         <w:t> </w:t>
       </w:r>
-      <w:fldSimple w:instr=" SEQ Figure \* ARABIC ">
-        <w:r>
-          <w:rPr>
-            <w:noProof/>
-          </w:rPr>
-          <w:t>4</w:t>
-        </w:r>
-      </w:fldSimple>
+      <w:r>
+        <w:fldChar w:fldCharType="begin"/>
+      </w:r>
+      <w:r>
+        <w:instrText xml:space="preserve"> SEQ Figure \* ARABIC </w:instrText>
+      </w:r>
+      <w:r>
+        <w:fldChar w:fldCharType="separate"/>
+      </w:r>
+      <w:r>
+        <w:rPr>
+          <w:noProof/>
+        </w:rPr>
+        <w:t>4</w:t>
+      </w:r>
+      <w:r>
+        <w:rPr>
+          <w:noProof/>
+        </w:rPr>
+        <w:fldChar w:fldCharType="end"/>
+      </w:r>
+      <w:bookmarkEnd w:id="13"/>
+      <w:r>
+        <w:t> </w:t>
+      </w:r>
+      <w:r>
+        <w:t>: Connexion du Microphone PDM</w:t>
+      </w:r>
+      <w:r>
+        <w:t xml:space="preserve"> en configuration </w:t>
+      </w:r>
+      <w:r>
+        <w:t>m</w:t>
+      </w:r>
+      <w:r>
+        <w:t>ono</w:t>
+      </w:r>
       <w:bookmarkEnd w:id="14"/>
-      <w:r>
-        <w:t> </w:t>
-      </w:r>
-      <w:r>
-        <w:t>: Connexion du Microphone PDM</w:t>
-      </w:r>
-      <w:r>
-        <w:t xml:space="preserve"> en configuration </w:t>
-      </w:r>
-      <w:r>
-        <w:t>m</w:t>
-      </w:r>
-      <w:r>
-        <w:t>ono</w:t>
-      </w:r>
-      <w:bookmarkEnd w:id="15"/>
     </w:p>
     <w:p>
       <w:r>
@@ -5832,30 +5838,43 @@
         <w:spacing w:before="0"/>
         <w:jc w:val="center"/>
       </w:pPr>
-      <w:bookmarkStart w:id="16" w:name="_Ref88472672"/>
-      <w:bookmarkStart w:id="17" w:name="_Toc88748796"/>
+      <w:bookmarkStart w:id="15" w:name="_Ref88472672"/>
+      <w:bookmarkStart w:id="16" w:name="_Toc88905391"/>
       <w:r>
         <w:t>Figure</w:t>
       </w:r>
       <w:r>
         <w:t> </w:t>
       </w:r>
-      <w:fldSimple w:instr=" SEQ Figure \* ARABIC ">
-        <w:r>
-          <w:rPr>
-            <w:noProof/>
-          </w:rPr>
-          <w:t>5</w:t>
-        </w:r>
-      </w:fldSimple>
+      <w:r>
+        <w:fldChar w:fldCharType="begin"/>
+      </w:r>
+      <w:r>
+        <w:instrText xml:space="preserve"> SEQ Figure \* ARABIC </w:instrText>
+      </w:r>
+      <w:r>
+        <w:fldChar w:fldCharType="separate"/>
+      </w:r>
+      <w:r>
+        <w:rPr>
+          <w:noProof/>
+        </w:rPr>
+        <w:t>5</w:t>
+      </w:r>
+      <w:r>
+        <w:rPr>
+          <w:noProof/>
+        </w:rPr>
+        <w:fldChar w:fldCharType="end"/>
+      </w:r>
+      <w:bookmarkEnd w:id="15"/>
+      <w:r>
+        <w:t> </w:t>
+      </w:r>
+      <w:r>
+        <w:t>: Chaine de capture</w:t>
+      </w:r>
       <w:bookmarkEnd w:id="16"/>
-      <w:r>
-        <w:t> </w:t>
-      </w:r>
-      <w:r>
-        <w:t>: Chaine de capture</w:t>
-      </w:r>
-      <w:bookmarkEnd w:id="17"/>
     </w:p>
     <w:p>
       <w:pPr>
@@ -5866,13 +5885,14 @@
         </w:numPr>
         <w:spacing w:before="0"/>
       </w:pPr>
-      <w:bookmarkStart w:id="18" w:name="_Toc88748759"/>
-      <w:proofErr w:type="gramStart"/>
+      <w:bookmarkStart w:id="17" w:name="_Toc88905354"/>
       <w:r>
         <w:lastRenderedPageBreak/>
-        <w:t>la</w:t>
-      </w:r>
-      <w:proofErr w:type="gramEnd"/>
+        <w:t>L</w:t>
+      </w:r>
+      <w:r>
+        <w:t>a</w:t>
+      </w:r>
       <w:r>
         <w:t xml:space="preserve"> </w:t>
       </w:r>
@@ -5888,10 +5908,7 @@
       <w:r>
         <w:t>udio</w:t>
       </w:r>
-      <w:r>
-        <w:t>.</w:t>
-      </w:r>
-      <w:bookmarkEnd w:id="18"/>
+      <w:bookmarkEnd w:id="17"/>
     </w:p>
     <w:p>
       <w:pPr>
@@ -7126,21 +7143,34 @@
         <w:spacing w:before="0"/>
         <w:jc w:val="center"/>
       </w:pPr>
-      <w:bookmarkStart w:id="19" w:name="_Toc88748797"/>
+      <w:bookmarkStart w:id="18" w:name="_Toc88905392"/>
       <w:r>
         <w:t>Figure</w:t>
       </w:r>
       <w:r>
         <w:t> </w:t>
       </w:r>
-      <w:fldSimple w:instr=" SEQ Figure \* ARABIC ">
-        <w:r>
-          <w:rPr>
-            <w:noProof/>
-          </w:rPr>
-          <w:t>6</w:t>
-        </w:r>
-      </w:fldSimple>
+      <w:r>
+        <w:fldChar w:fldCharType="begin"/>
+      </w:r>
+      <w:r>
+        <w:instrText xml:space="preserve"> SEQ Figure \* ARABIC </w:instrText>
+      </w:r>
+      <w:r>
+        <w:fldChar w:fldCharType="separate"/>
+      </w:r>
+      <w:r>
+        <w:rPr>
+          <w:noProof/>
+        </w:rPr>
+        <w:t>6</w:t>
+      </w:r>
+      <w:r>
+        <w:rPr>
+          <w:noProof/>
+        </w:rPr>
+        <w:fldChar w:fldCharType="end"/>
+      </w:r>
       <w:r>
         <w:t> </w:t>
       </w:r>
@@ -7168,7 +7198,7 @@
       <w:r>
         <w:t>un haut-parleur sur le DAC</w:t>
       </w:r>
-      <w:bookmarkEnd w:id="19"/>
+      <w:bookmarkEnd w:id="18"/>
     </w:p>
     <w:p>
       <w:r>
@@ -7562,21 +7592,34 @@
         <w:spacing w:before="0"/>
         <w:jc w:val="center"/>
       </w:pPr>
-      <w:bookmarkStart w:id="20" w:name="_Toc88748798"/>
+      <w:bookmarkStart w:id="19" w:name="_Toc88905393"/>
       <w:r>
         <w:t>Figure</w:t>
       </w:r>
       <w:r>
         <w:t> </w:t>
       </w:r>
-      <w:fldSimple w:instr=" SEQ Figure \* ARABIC ">
-        <w:r>
-          <w:rPr>
-            <w:noProof/>
-          </w:rPr>
-          <w:t>7</w:t>
-        </w:r>
-      </w:fldSimple>
+      <w:r>
+        <w:fldChar w:fldCharType="begin"/>
+      </w:r>
+      <w:r>
+        <w:instrText xml:space="preserve"> SEQ Figure \* ARABIC </w:instrText>
+      </w:r>
+      <w:r>
+        <w:fldChar w:fldCharType="separate"/>
+      </w:r>
+      <w:r>
+        <w:rPr>
+          <w:noProof/>
+        </w:rPr>
+        <w:t>7</w:t>
+      </w:r>
+      <w:r>
+        <w:rPr>
+          <w:noProof/>
+        </w:rPr>
+        <w:fldChar w:fldCharType="end"/>
+      </w:r>
       <w:r>
         <w:t> </w:t>
       </w:r>
@@ -7628,7 +7671,7 @@
       <w:r>
         <w:t xml:space="preserve"> le DAC</w:t>
       </w:r>
-      <w:bookmarkEnd w:id="20"/>
+      <w:bookmarkEnd w:id="19"/>
     </w:p>
     <w:p>
       <w:pPr>
@@ -8090,21 +8133,34 @@
         <w:spacing w:before="0"/>
         <w:jc w:val="center"/>
       </w:pPr>
-      <w:bookmarkStart w:id="21" w:name="_Toc88748799"/>
+      <w:bookmarkStart w:id="20" w:name="_Toc88905394"/>
       <w:r>
         <w:t>Figure</w:t>
       </w:r>
       <w:r>
         <w:t> </w:t>
       </w:r>
-      <w:fldSimple w:instr=" SEQ Figure \* ARABIC ">
-        <w:r>
-          <w:rPr>
-            <w:noProof/>
-          </w:rPr>
-          <w:t>8</w:t>
-        </w:r>
-      </w:fldSimple>
+      <w:r>
+        <w:fldChar w:fldCharType="begin"/>
+      </w:r>
+      <w:r>
+        <w:instrText xml:space="preserve"> SEQ Figure \* ARABIC </w:instrText>
+      </w:r>
+      <w:r>
+        <w:fldChar w:fldCharType="separate"/>
+      </w:r>
+      <w:r>
+        <w:rPr>
+          <w:noProof/>
+        </w:rPr>
+        <w:t>8</w:t>
+      </w:r>
+      <w:r>
+        <w:rPr>
+          <w:noProof/>
+        </w:rPr>
+        <w:fldChar w:fldCharType="end"/>
+      </w:r>
       <w:r>
         <w:t xml:space="preserve"> : Schéma </w:t>
       </w:r>
@@ -8147,7 +8203,7 @@
       <w:r>
         <w:t>mm</w:t>
       </w:r>
-      <w:bookmarkEnd w:id="21"/>
+      <w:bookmarkEnd w:id="20"/>
     </w:p>
     <w:p>
       <w:r>
@@ -8243,21 +8299,34 @@
         <w:spacing w:before="0"/>
         <w:jc w:val="center"/>
       </w:pPr>
-      <w:bookmarkStart w:id="22" w:name="_Toc88748800"/>
+      <w:bookmarkStart w:id="21" w:name="_Toc88905395"/>
       <w:r>
         <w:t>Figure</w:t>
       </w:r>
       <w:r>
         <w:t> </w:t>
       </w:r>
-      <w:fldSimple w:instr=" SEQ Figure \* ARABIC ">
-        <w:r>
-          <w:rPr>
-            <w:noProof/>
-          </w:rPr>
-          <w:t>9</w:t>
-        </w:r>
-      </w:fldSimple>
+      <w:r>
+        <w:fldChar w:fldCharType="begin"/>
+      </w:r>
+      <w:r>
+        <w:instrText xml:space="preserve"> SEQ Figure \* ARABIC </w:instrText>
+      </w:r>
+      <w:r>
+        <w:fldChar w:fldCharType="separate"/>
+      </w:r>
+      <w:r>
+        <w:rPr>
+          <w:noProof/>
+        </w:rPr>
+        <w:t>9</w:t>
+      </w:r>
+      <w:r>
+        <w:rPr>
+          <w:noProof/>
+        </w:rPr>
+        <w:fldChar w:fldCharType="end"/>
+      </w:r>
       <w:r>
         <w:t xml:space="preserve"> : C</w:t>
       </w:r>
@@ -8294,7 +8363,7 @@
       <w:r>
         <w:t>mm</w:t>
       </w:r>
-      <w:bookmarkEnd w:id="22"/>
+      <w:bookmarkEnd w:id="21"/>
     </w:p>
     <w:p>
       <w:r>
@@ -9345,6 +9414,9 @@
     <w:p>
       <w:pPr>
         <w:sectPr>
+          <w:endnotePr>
+            <w:numFmt w:val="decimal"/>
+          </w:endnotePr>
           <w:pgSz w:w="11906" w:h="16838"/>
           <w:pgMar w:top="1417" w:right="707" w:bottom="1417" w:left="1417" w:header="708" w:footer="708" w:gutter="0"/>
           <w:cols w:space="720"/>
@@ -9362,7 +9434,7 @@
         </w:numPr>
         <w:spacing w:before="0"/>
       </w:pPr>
-      <w:bookmarkStart w:id="23" w:name="_Toc88748760"/>
+      <w:bookmarkStart w:id="22" w:name="_Toc88905355"/>
       <w:r>
         <w:lastRenderedPageBreak/>
         <w:t>Le traitement des échantillons</w:t>
@@ -9370,7 +9442,7 @@
       <w:r>
         <w:t>.</w:t>
       </w:r>
-      <w:bookmarkEnd w:id="23"/>
+      <w:bookmarkEnd w:id="22"/>
     </w:p>
     <w:p>
       <w:pPr>
@@ -9384,14 +9456,14 @@
       <w:r>
         <w:t xml:space="preserve"> </w:t>
       </w:r>
-      <w:bookmarkStart w:id="24" w:name="_Toc88748761"/>
+      <w:bookmarkStart w:id="23" w:name="_Toc88905356"/>
       <w:r>
         <w:t>Les échantillons</w:t>
       </w:r>
       <w:r>
         <w:t>.</w:t>
       </w:r>
-      <w:bookmarkEnd w:id="24"/>
+      <w:bookmarkEnd w:id="23"/>
     </w:p>
     <w:p>
       <w:pPr>
@@ -9402,16 +9474,16 @@
         </w:numPr>
         <w:spacing w:before="0"/>
       </w:pPr>
-      <w:bookmarkStart w:id="25" w:name="_Toc88732674"/>
-      <w:bookmarkStart w:id="26" w:name="_Toc88748762"/>
+      <w:bookmarkStart w:id="24" w:name="_Toc88732674"/>
+      <w:bookmarkStart w:id="25" w:name="_Toc88905357"/>
       <w:r>
         <w:t>Le format de sortie : PCM</w:t>
       </w:r>
+      <w:bookmarkEnd w:id="24"/>
+      <w:r>
+        <w:t>.</w:t>
+      </w:r>
       <w:bookmarkEnd w:id="25"/>
-      <w:r>
-        <w:t>.</w:t>
-      </w:r>
-      <w:bookmarkEnd w:id="26"/>
     </w:p>
     <w:p>
       <w:pPr>
@@ -10505,21 +10577,34 @@
         <w:spacing w:before="0"/>
         <w:jc w:val="center"/>
       </w:pPr>
-      <w:bookmarkStart w:id="27" w:name="_Toc88748801"/>
+      <w:bookmarkStart w:id="26" w:name="_Toc88905396"/>
       <w:r>
         <w:t>Figure</w:t>
       </w:r>
       <w:r>
         <w:t> </w:t>
       </w:r>
-      <w:fldSimple w:instr=" SEQ Figure \* ARABIC ">
-        <w:r>
-          <w:rPr>
-            <w:noProof/>
-          </w:rPr>
-          <w:t>10</w:t>
-        </w:r>
-      </w:fldSimple>
+      <w:r>
+        <w:fldChar w:fldCharType="begin"/>
+      </w:r>
+      <w:r>
+        <w:instrText xml:space="preserve"> SEQ Figure \* ARABIC </w:instrText>
+      </w:r>
+      <w:r>
+        <w:fldChar w:fldCharType="separate"/>
+      </w:r>
+      <w:r>
+        <w:rPr>
+          <w:noProof/>
+        </w:rPr>
+        <w:t>10</w:t>
+      </w:r>
+      <w:r>
+        <w:rPr>
+          <w:noProof/>
+        </w:rPr>
+        <w:fldChar w:fldCharType="end"/>
+      </w:r>
       <w:r>
         <w:rPr>
           <w:noProof/>
@@ -10572,7 +10657,7 @@
       <w:r>
         <w:t>)</w:t>
       </w:r>
-      <w:bookmarkEnd w:id="27"/>
+      <w:bookmarkEnd w:id="26"/>
     </w:p>
     <w:p>
       <w:pPr>
@@ -10738,17 +10823,17 @@
         </w:numPr>
         <w:spacing w:before="0"/>
       </w:pPr>
-      <w:bookmarkStart w:id="28" w:name="_Toc88732675"/>
-      <w:bookmarkStart w:id="29" w:name="_Toc88748763"/>
+      <w:bookmarkStart w:id="27" w:name="_Toc88732675"/>
+      <w:bookmarkStart w:id="28" w:name="_Toc88905358"/>
       <w:r>
         <w:lastRenderedPageBreak/>
         <w:t>Le format d’entrée : PDM</w:t>
       </w:r>
+      <w:bookmarkEnd w:id="27"/>
+      <w:r>
+        <w:t>.</w:t>
+      </w:r>
       <w:bookmarkEnd w:id="28"/>
-      <w:r>
-        <w:t>.</w:t>
-      </w:r>
-      <w:bookmarkEnd w:id="29"/>
     </w:p>
     <w:p>
       <w:r>
@@ -11009,21 +11094,34 @@
         <w:spacing w:before="0"/>
         <w:jc w:val="center"/>
       </w:pPr>
-      <w:bookmarkStart w:id="30" w:name="_Toc88748802"/>
+      <w:bookmarkStart w:id="29" w:name="_Toc88905397"/>
       <w:r>
         <w:t>Figure</w:t>
       </w:r>
       <w:r>
         <w:t> </w:t>
       </w:r>
-      <w:fldSimple w:instr=" SEQ Figure \* ARABIC ">
-        <w:r>
-          <w:rPr>
-            <w:noProof/>
-          </w:rPr>
-          <w:t>11</w:t>
-        </w:r>
-      </w:fldSimple>
+      <w:r>
+        <w:fldChar w:fldCharType="begin"/>
+      </w:r>
+      <w:r>
+        <w:instrText xml:space="preserve"> SEQ Figure \* ARABIC </w:instrText>
+      </w:r>
+      <w:r>
+        <w:fldChar w:fldCharType="separate"/>
+      </w:r>
+      <w:r>
+        <w:rPr>
+          <w:noProof/>
+        </w:rPr>
+        <w:t>11</w:t>
+      </w:r>
+      <w:r>
+        <w:rPr>
+          <w:noProof/>
+        </w:rPr>
+        <w:fldChar w:fldCharType="end"/>
+      </w:r>
       <w:r>
         <w:t> </w:t>
       </w:r>
@@ -11081,7 +11179,7 @@
       <w:r>
         <w:t>)</w:t>
       </w:r>
-      <w:bookmarkEnd w:id="30"/>
+      <w:bookmarkEnd w:id="29"/>
     </w:p>
     <w:p>
       <w:r>
@@ -11229,14 +11327,14 @@
         </w:numPr>
         <w:spacing w:before="0"/>
       </w:pPr>
-      <w:bookmarkStart w:id="31" w:name="_Toc88748764"/>
+      <w:bookmarkStart w:id="30" w:name="_Toc88905359"/>
       <w:r>
         <w:t>Chaine de filtrage</w:t>
       </w:r>
       <w:r>
         <w:t>.</w:t>
       </w:r>
-      <w:bookmarkEnd w:id="31"/>
+      <w:bookmarkEnd w:id="30"/>
     </w:p>
     <w:p>
       <w:pPr>
@@ -12016,42 +12114,55 @@
         <w:spacing w:before="0"/>
         <w:jc w:val="center"/>
       </w:pPr>
-      <w:bookmarkStart w:id="32" w:name="_Ref88126649"/>
-      <w:bookmarkStart w:id="33" w:name="_Toc88748803"/>
+      <w:bookmarkStart w:id="31" w:name="_Ref88126649"/>
+      <w:bookmarkStart w:id="32" w:name="_Toc88905398"/>
       <w:r>
         <w:t>Figure</w:t>
       </w:r>
       <w:r>
         <w:t> </w:t>
       </w:r>
-      <w:fldSimple w:instr=" SEQ Figure \* ARABIC ">
-        <w:r>
-          <w:rPr>
-            <w:noProof/>
-          </w:rPr>
-          <w:t>12</w:t>
-        </w:r>
-      </w:fldSimple>
+      <w:r>
+        <w:fldChar w:fldCharType="begin"/>
+      </w:r>
+      <w:r>
+        <w:instrText xml:space="preserve"> SEQ Figure \* ARABIC </w:instrText>
+      </w:r>
+      <w:r>
+        <w:fldChar w:fldCharType="separate"/>
+      </w:r>
+      <w:r>
+        <w:rPr>
+          <w:noProof/>
+        </w:rPr>
+        <w:t>12</w:t>
+      </w:r>
+      <w:r>
+        <w:rPr>
+          <w:noProof/>
+        </w:rPr>
+        <w:fldChar w:fldCharType="end"/>
+      </w:r>
+      <w:bookmarkEnd w:id="31"/>
+      <w:r>
+        <w:rPr>
+          <w:noProof/>
+        </w:rPr>
+        <w:t> :</w:t>
+      </w:r>
+      <w:r>
+        <w:t xml:space="preserve"> Chaine de filtrage PDM </w:t>
+      </w:r>
+      <w:r>
+        <w:rPr>
+          <w:rFonts w:cstheme="minorHAnsi"/>
+        </w:rPr>
+        <w:t>→</w:t>
+      </w:r>
+      <w:r>
+        <w:t xml:space="preserve"> PCM</w:t>
+      </w:r>
       <w:bookmarkEnd w:id="32"/>
-      <w:r>
-        <w:rPr>
-          <w:noProof/>
-        </w:rPr>
-        <w:t> :</w:t>
-      </w:r>
-      <w:r>
-        <w:t xml:space="preserve"> Chaine de filtrage PDM </w:t>
-      </w:r>
-      <w:r>
-        <w:rPr>
-          <w:rFonts w:cstheme="minorHAnsi"/>
-        </w:rPr>
-        <w:t>→</w:t>
-      </w:r>
-      <w:r>
-        <w:t xml:space="preserve"> PCM</w:t>
-      </w:r>
-      <w:bookmarkEnd w:id="33"/>
     </w:p>
     <w:p>
       <w:pPr>
@@ -12892,21 +13003,34 @@
         <w:spacing w:before="0"/>
         <w:jc w:val="center"/>
       </w:pPr>
-      <w:bookmarkStart w:id="34" w:name="_Toc88748804"/>
+      <w:bookmarkStart w:id="33" w:name="_Toc88905399"/>
       <w:r>
         <w:t>Figure</w:t>
       </w:r>
       <w:r>
         <w:t> </w:t>
       </w:r>
-      <w:fldSimple w:instr=" SEQ Figure \* ARABIC ">
-        <w:r>
-          <w:rPr>
-            <w:noProof/>
-          </w:rPr>
-          <w:t>13</w:t>
-        </w:r>
-      </w:fldSimple>
+      <w:r>
+        <w:fldChar w:fldCharType="begin"/>
+      </w:r>
+      <w:r>
+        <w:instrText xml:space="preserve"> SEQ Figure \* ARABIC </w:instrText>
+      </w:r>
+      <w:r>
+        <w:fldChar w:fldCharType="separate"/>
+      </w:r>
+      <w:r>
+        <w:rPr>
+          <w:noProof/>
+        </w:rPr>
+        <w:t>13</w:t>
+      </w:r>
+      <w:r>
+        <w:rPr>
+          <w:noProof/>
+        </w:rPr>
+        <w:fldChar w:fldCharType="end"/>
+      </w:r>
       <w:r>
         <w:t> </w:t>
       </w:r>
@@ -12919,7 +13043,7 @@
       <w:r>
         <w:t>riginal</w:t>
       </w:r>
-      <w:bookmarkEnd w:id="34"/>
+      <w:bookmarkEnd w:id="33"/>
     </w:p>
     <w:p>
       <w:r>
@@ -13009,25 +13133,38 @@
           <w:noProof/>
         </w:rPr>
       </w:pPr>
-      <w:bookmarkStart w:id="35" w:name="_Toc88748805"/>
+      <w:bookmarkStart w:id="34" w:name="_Toc88905400"/>
       <w:r>
         <w:t>Figure</w:t>
       </w:r>
       <w:r>
         <w:t> </w:t>
       </w:r>
-      <w:fldSimple w:instr=" SEQ Figure \* ARABIC ">
-        <w:r>
-          <w:rPr>
-            <w:noProof/>
-          </w:rPr>
-          <w:t>14</w:t>
-        </w:r>
-      </w:fldSimple>
+      <w:r>
+        <w:fldChar w:fldCharType="begin"/>
+      </w:r>
+      <w:r>
+        <w:instrText xml:space="preserve"> SEQ Figure \* ARABIC </w:instrText>
+      </w:r>
+      <w:r>
+        <w:fldChar w:fldCharType="separate"/>
+      </w:r>
       <w:r>
         <w:rPr>
           <w:noProof/>
         </w:rPr>
+        <w:t>14</w:t>
+      </w:r>
+      <w:r>
+        <w:rPr>
+          <w:noProof/>
+        </w:rPr>
+        <w:fldChar w:fldCharType="end"/>
+      </w:r>
+      <w:r>
+        <w:rPr>
+          <w:noProof/>
+        </w:rPr>
         <w:t> </w:t>
       </w:r>
       <w:r>
@@ -13054,7 +13191,7 @@
         </w:rPr>
         <w:t xml:space="preserve"> (bleu)</w:t>
       </w:r>
-      <w:bookmarkEnd w:id="35"/>
+      <w:bookmarkEnd w:id="34"/>
     </w:p>
     <w:p>
       <w:pPr>
@@ -13245,21 +13382,34 @@
         <w:spacing w:before="0"/>
         <w:jc w:val="center"/>
       </w:pPr>
-      <w:bookmarkStart w:id="36" w:name="_Toc88748806"/>
+      <w:bookmarkStart w:id="35" w:name="_Toc88905401"/>
       <w:r>
         <w:t>Figure</w:t>
       </w:r>
       <w:r>
         <w:t> </w:t>
       </w:r>
-      <w:fldSimple w:instr=" SEQ Figure \* ARABIC ">
-        <w:r>
-          <w:rPr>
-            <w:noProof/>
-          </w:rPr>
-          <w:t>15</w:t>
-        </w:r>
-      </w:fldSimple>
+      <w:r>
+        <w:fldChar w:fldCharType="begin"/>
+      </w:r>
+      <w:r>
+        <w:instrText xml:space="preserve"> SEQ Figure \* ARABIC </w:instrText>
+      </w:r>
+      <w:r>
+        <w:fldChar w:fldCharType="separate"/>
+      </w:r>
+      <w:r>
+        <w:rPr>
+          <w:noProof/>
+        </w:rPr>
+        <w:t>15</w:t>
+      </w:r>
+      <w:r>
+        <w:rPr>
+          <w:noProof/>
+        </w:rPr>
+        <w:fldChar w:fldCharType="end"/>
+      </w:r>
       <w:r>
         <w:t> </w:t>
       </w:r>
@@ -13287,7 +13437,7 @@
       <w:r>
         <w:t>)</w:t>
       </w:r>
-      <w:bookmarkEnd w:id="36"/>
+      <w:bookmarkEnd w:id="35"/>
     </w:p>
     <w:p>
       <w:pPr>
@@ -13610,21 +13760,34 @@
         <w:spacing w:before="0"/>
         <w:jc w:val="center"/>
       </w:pPr>
-      <w:bookmarkStart w:id="37" w:name="_Toc88748807"/>
+      <w:bookmarkStart w:id="36" w:name="_Toc88905402"/>
       <w:r>
         <w:t>Figure</w:t>
       </w:r>
       <w:r>
         <w:t> </w:t>
       </w:r>
-      <w:fldSimple w:instr=" SEQ Figure \* ARABIC ">
-        <w:r>
-          <w:rPr>
-            <w:noProof/>
-          </w:rPr>
-          <w:t>16</w:t>
-        </w:r>
-      </w:fldSimple>
+      <w:r>
+        <w:fldChar w:fldCharType="begin"/>
+      </w:r>
+      <w:r>
+        <w:instrText xml:space="preserve"> SEQ Figure \* ARABIC </w:instrText>
+      </w:r>
+      <w:r>
+        <w:fldChar w:fldCharType="separate"/>
+      </w:r>
+      <w:r>
+        <w:rPr>
+          <w:noProof/>
+        </w:rPr>
+        <w:t>16</w:t>
+      </w:r>
+      <w:r>
+        <w:rPr>
+          <w:noProof/>
+        </w:rPr>
+        <w:fldChar w:fldCharType="end"/>
+      </w:r>
       <w:r>
         <w:t> </w:t>
       </w:r>
@@ -13637,7 +13800,7 @@
       <w:r>
         <w:t>échantillonnage du signal filtré</w:t>
       </w:r>
-      <w:bookmarkEnd w:id="37"/>
+      <w:bookmarkEnd w:id="36"/>
     </w:p>
     <w:p>
       <w:r>
@@ -13730,36 +13893,49 @@
         <w:spacing w:before="0"/>
         <w:jc w:val="center"/>
       </w:pPr>
-      <w:bookmarkStart w:id="38" w:name="_Ref88742707"/>
-      <w:bookmarkStart w:id="39" w:name="_Toc88748808"/>
+      <w:bookmarkStart w:id="37" w:name="_Ref88742707"/>
+      <w:bookmarkStart w:id="38" w:name="_Toc88905403"/>
       <w:r>
         <w:t>Figure</w:t>
       </w:r>
       <w:r>
         <w:t> </w:t>
       </w:r>
-      <w:fldSimple w:instr=" SEQ Figure \* ARABIC ">
-        <w:r>
-          <w:rPr>
-            <w:noProof/>
-          </w:rPr>
-          <w:t>17</w:t>
-        </w:r>
-      </w:fldSimple>
+      <w:r>
+        <w:fldChar w:fldCharType="begin"/>
+      </w:r>
+      <w:r>
+        <w:instrText xml:space="preserve"> SEQ Figure \* ARABIC </w:instrText>
+      </w:r>
+      <w:r>
+        <w:fldChar w:fldCharType="separate"/>
+      </w:r>
+      <w:r>
+        <w:rPr>
+          <w:noProof/>
+        </w:rPr>
+        <w:t>17</w:t>
+      </w:r>
+      <w:r>
+        <w:rPr>
+          <w:noProof/>
+        </w:rPr>
+        <w:fldChar w:fldCharType="end"/>
+      </w:r>
+      <w:bookmarkEnd w:id="37"/>
+      <w:r>
+        <w:t> </w:t>
+      </w:r>
+      <w:r>
+        <w:t>: Signal original (Bleu) et signal en sortie de chaine de filtrage (</w:t>
+      </w:r>
+      <w:r>
+        <w:t>Rouge</w:t>
+      </w:r>
+      <w:r>
+        <w:t>)</w:t>
+      </w:r>
       <w:bookmarkEnd w:id="38"/>
-      <w:r>
-        <w:t> </w:t>
-      </w:r>
-      <w:r>
-        <w:t>: Signal original (Bleu) et signal en sortie de chaine de filtrage (</w:t>
-      </w:r>
-      <w:r>
-        <w:t>Rouge</w:t>
-      </w:r>
-      <w:r>
-        <w:t>)</w:t>
-      </w:r>
-      <w:bookmarkEnd w:id="39"/>
     </w:p>
     <w:p>
       <w:r>
@@ -13859,7 +14035,7 @@
         </w:numPr>
         <w:spacing w:before="0"/>
       </w:pPr>
-      <w:bookmarkStart w:id="40" w:name="_Toc88748765"/>
+      <w:bookmarkStart w:id="39" w:name="_Toc88905360"/>
       <w:r>
         <w:lastRenderedPageBreak/>
         <w:t xml:space="preserve">Intégration au </w:t>
@@ -13873,7 +14049,7 @@
       <w:r>
         <w:t>.</w:t>
       </w:r>
-      <w:bookmarkEnd w:id="40"/>
+      <w:bookmarkEnd w:id="39"/>
     </w:p>
     <w:p>
       <w:pPr>
@@ -13887,14 +14063,14 @@
       <w:r>
         <w:t xml:space="preserve"> </w:t>
       </w:r>
-      <w:bookmarkStart w:id="41" w:name="_Toc88748766"/>
+      <w:bookmarkStart w:id="40" w:name="_Toc88905361"/>
       <w:r>
         <w:t>Fonctionnement</w:t>
       </w:r>
       <w:r>
         <w:t>.</w:t>
       </w:r>
-      <w:bookmarkEnd w:id="41"/>
+      <w:bookmarkEnd w:id="40"/>
     </w:p>
     <w:p>
       <w:r>
@@ -14183,33 +14359,49 @@
         <w:spacing w:before="0"/>
         <w:jc w:val="center"/>
       </w:pPr>
-      <w:bookmarkStart w:id="42" w:name="_Ref88138622"/>
-      <w:bookmarkStart w:id="43" w:name="_Toc88748809"/>
+      <w:bookmarkStart w:id="41" w:name="_Ref88138622"/>
+      <w:bookmarkStart w:id="42" w:name="_Toc88905404"/>
       <w:r>
         <w:t>Figure</w:t>
       </w:r>
       <w:r>
         <w:t> </w:t>
       </w:r>
-      <w:fldSimple w:instr=" SEQ Figure \* ARABIC ">
-        <w:r>
-          <w:rPr>
-            <w:noProof/>
-          </w:rPr>
-          <w:t>18</w:t>
-        </w:r>
-      </w:fldSimple>
+      <w:r>
+        <w:fldChar w:fldCharType="begin"/>
+      </w:r>
+      <w:r>
+        <w:instrText xml:space="preserve"> SEQ Figure \* </w:instrText>
+      </w:r>
+      <w:r>
+        <w:instrText xml:space="preserve">ARABIC </w:instrText>
+      </w:r>
+      <w:r>
+        <w:fldChar w:fldCharType="separate"/>
+      </w:r>
+      <w:r>
+        <w:rPr>
+          <w:noProof/>
+        </w:rPr>
+        <w:t>18</w:t>
+      </w:r>
+      <w:r>
+        <w:rPr>
+          <w:noProof/>
+        </w:rPr>
+        <w:fldChar w:fldCharType="end"/>
+      </w:r>
+      <w:bookmarkEnd w:id="41"/>
+      <w:r>
+        <w:rPr>
+          <w:noProof/>
+        </w:rPr>
+        <w:t> </w:t>
+      </w:r>
+      <w:r>
+        <w:t>: Logigramme, Gestion des interruptions SAI</w:t>
+      </w:r>
       <w:bookmarkEnd w:id="42"/>
-      <w:r>
-        <w:rPr>
-          <w:noProof/>
-        </w:rPr>
-        <w:t> </w:t>
-      </w:r>
-      <w:r>
-        <w:t>: Logigramme, Gestion des interruptions SAI</w:t>
-      </w:r>
-      <w:bookmarkEnd w:id="43"/>
     </w:p>
     <w:p>
       <w:r>
@@ -15077,21 +15269,34 @@
         <w:spacing w:before="0"/>
         <w:jc w:val="center"/>
       </w:pPr>
-      <w:bookmarkStart w:id="44" w:name="_Toc88748810"/>
+      <w:bookmarkStart w:id="43" w:name="_Toc88905405"/>
       <w:r>
         <w:t>Figure</w:t>
       </w:r>
       <w:r>
         <w:t> </w:t>
       </w:r>
-      <w:fldSimple w:instr=" SEQ Figure \* ARABIC ">
-        <w:r>
-          <w:rPr>
-            <w:noProof/>
-          </w:rPr>
-          <w:t>19</w:t>
-        </w:r>
-      </w:fldSimple>
+      <w:r>
+        <w:fldChar w:fldCharType="begin"/>
+      </w:r>
+      <w:r>
+        <w:instrText xml:space="preserve"> SEQ Figure \* ARABIC </w:instrText>
+      </w:r>
+      <w:r>
+        <w:fldChar w:fldCharType="separate"/>
+      </w:r>
+      <w:r>
+        <w:rPr>
+          <w:noProof/>
+        </w:rPr>
+        <w:t>19</w:t>
+      </w:r>
+      <w:r>
+        <w:rPr>
+          <w:noProof/>
+        </w:rPr>
+        <w:fldChar w:fldCharType="end"/>
+      </w:r>
       <w:r>
         <w:t xml:space="preserve"> : Logigramme de la fonction "</w:t>
       </w:r>
@@ -15103,7 +15308,7 @@
       <w:r>
         <w:t>"</w:t>
       </w:r>
-      <w:bookmarkEnd w:id="44"/>
+      <w:bookmarkEnd w:id="43"/>
     </w:p>
     <w:p>
       <w:r>
@@ -15305,9 +15510,9 @@
           <w:noProof/>
         </w:rPr>
         <w:drawing>
-          <wp:inline distT="0" distB="0" distL="0" distR="0" wp14:anchorId="4BA7F2EB" wp14:editId="17A69216">
-            <wp:extent cx="5734050" cy="6859753"/>
-            <wp:effectExtent l="0" t="0" r="0" b="0"/>
+          <wp:inline distT="0" distB="0" distL="0" distR="0" wp14:anchorId="4BA7F2EB" wp14:editId="4ACBFB91">
+            <wp:extent cx="5959030" cy="6750050"/>
+            <wp:effectExtent l="0" t="0" r="3810" b="0"/>
             <wp:docPr id="31" name="Image 31"/>
             <wp:cNvGraphicFramePr>
               <a:graphicFrameLocks xmlns:a="http://schemas.openxmlformats.org/drawingml/2006/main" noChangeAspect="1"/>
@@ -15316,7 +15521,7 @@
               <a:graphicData uri="http://schemas.openxmlformats.org/drawingml/2006/picture">
                 <pic:pic xmlns:pic="http://schemas.openxmlformats.org/drawingml/2006/picture">
                   <pic:nvPicPr>
-                    <pic:cNvPr id="0" name="Picture 4"/>
+                    <pic:cNvPr id="31" name="Image 31"/>
                     <pic:cNvPicPr>
                       <a:picLocks noChangeAspect="1" noChangeArrowheads="1"/>
                     </pic:cNvPicPr>
@@ -15329,7 +15534,6 @@
                         </a:ext>
                       </a:extLst>
                     </a:blip>
-                    <a:srcRect/>
                     <a:stretch>
                       <a:fillRect/>
                     </a:stretch>
@@ -15337,7 +15541,7 @@
                   <pic:spPr bwMode="auto">
                     <a:xfrm>
                       <a:off x="0" y="0"/>
-                      <a:ext cx="5734371" cy="6860137"/>
+                      <a:ext cx="5961934" cy="6753340"/>
                     </a:xfrm>
                     <a:prstGeom prst="rect">
                       <a:avLst/>
@@ -15360,21 +15564,34 @@
         <w:spacing w:before="0"/>
         <w:jc w:val="center"/>
       </w:pPr>
-      <w:bookmarkStart w:id="45" w:name="_Toc88748811"/>
+      <w:bookmarkStart w:id="44" w:name="_Toc88905406"/>
       <w:r>
         <w:t>Figure</w:t>
       </w:r>
       <w:r>
         <w:t> </w:t>
       </w:r>
-      <w:fldSimple w:instr=" SEQ Figure \* ARABIC ">
-        <w:r>
-          <w:rPr>
-            <w:noProof/>
-          </w:rPr>
-          <w:t>20</w:t>
-        </w:r>
-      </w:fldSimple>
+      <w:r>
+        <w:fldChar w:fldCharType="begin"/>
+      </w:r>
+      <w:r>
+        <w:instrText xml:space="preserve"> SEQ Figure \* ARABIC </w:instrText>
+      </w:r>
+      <w:r>
+        <w:fldChar w:fldCharType="separate"/>
+      </w:r>
+      <w:r>
+        <w:rPr>
+          <w:noProof/>
+        </w:rPr>
+        <w:t>20</w:t>
+      </w:r>
+      <w:r>
+        <w:rPr>
+          <w:noProof/>
+        </w:rPr>
+        <w:fldChar w:fldCharType="end"/>
+      </w:r>
       <w:r>
         <w:t xml:space="preserve"> : Logigramme de la fonction "</w:t>
       </w:r>
@@ -15386,7 +15603,7 @@
       <w:r>
         <w:t>"</w:t>
       </w:r>
-      <w:bookmarkEnd w:id="45"/>
+      <w:bookmarkEnd w:id="44"/>
     </w:p>
     <w:p>
       <w:r>
@@ -15463,7 +15680,7 @@
         </w:numPr>
         <w:spacing w:before="0"/>
       </w:pPr>
-      <w:bookmarkStart w:id="46" w:name="_Toc88748767"/>
+      <w:bookmarkStart w:id="45" w:name="_Toc88905362"/>
       <w:r>
         <w:t>P</w:t>
       </w:r>
@@ -15476,7 +15693,7 @@
       <w:r>
         <w:t xml:space="preserve"> de la chaine de filtrage</w:t>
       </w:r>
-      <w:bookmarkEnd w:id="46"/>
+      <w:bookmarkEnd w:id="45"/>
     </w:p>
     <w:p>
       <w:r>
@@ -15719,81 +15936,94 @@
         <w:spacing w:before="0"/>
         <w:jc w:val="center"/>
       </w:pPr>
-      <w:bookmarkStart w:id="47" w:name="_Ref88658237"/>
-      <w:bookmarkStart w:id="48" w:name="_Toc88748812"/>
+      <w:bookmarkStart w:id="46" w:name="_Ref88658237"/>
+      <w:bookmarkStart w:id="47" w:name="_Toc88905407"/>
       <w:r>
         <w:t>Figure </w:t>
       </w:r>
-      <w:fldSimple w:instr=" SEQ Figure \* ARABIC ">
-        <w:r>
-          <w:rPr>
-            <w:noProof/>
-          </w:rPr>
-          <w:t>21</w:t>
-        </w:r>
-      </w:fldSimple>
+      <w:r>
+        <w:fldChar w:fldCharType="begin"/>
+      </w:r>
+      <w:r>
+        <w:instrText xml:space="preserve"> SEQ Figure \* ARABIC </w:instrText>
+      </w:r>
+      <w:r>
+        <w:fldChar w:fldCharType="separate"/>
+      </w:r>
+      <w:r>
+        <w:rPr>
+          <w:noProof/>
+        </w:rPr>
+        <w:t>21</w:t>
+      </w:r>
+      <w:r>
+        <w:rPr>
+          <w:noProof/>
+        </w:rPr>
+        <w:fldChar w:fldCharType="end"/>
+      </w:r>
+      <w:bookmarkEnd w:id="46"/>
+      <w:r>
+        <w:t> : Signaux «</w:t>
+      </w:r>
+      <w:r>
+        <w:t> </w:t>
+      </w:r>
+      <w:r>
+        <w:t>Drapeau SAI</w:t>
+      </w:r>
+      <w:r>
+        <w:t> </w:t>
+      </w:r>
+      <w:r>
+        <w:t>»</w:t>
+      </w:r>
+      <w:r>
+        <w:t xml:space="preserve"> (Channel</w:t>
+      </w:r>
+      <w:r>
+        <w:t> </w:t>
+      </w:r>
+      <w:r>
+        <w:t>1)</w:t>
+      </w:r>
+      <w:r>
+        <w:t xml:space="preserve"> et «</w:t>
+      </w:r>
+      <w:r>
+        <w:t> </w:t>
+      </w:r>
+      <w:r>
+        <w:t>filtrage</w:t>
+      </w:r>
+      <w:r>
+        <w:t> </w:t>
+      </w:r>
+      <w:r>
+        <w:t>»</w:t>
+      </w:r>
+      <w:r>
+        <w:t xml:space="preserve"> </w:t>
+      </w:r>
+      <w:r>
+        <w:t>(</w:t>
+      </w:r>
+      <w:r>
+        <w:t>Channel</w:t>
+      </w:r>
+      <w:r>
+        <w:t> </w:t>
+      </w:r>
+      <w:r>
+        <w:t>2)</w:t>
+      </w:r>
+      <w:r>
+        <w:t xml:space="preserve"> pour le démonstrateur "Direct Output</w:t>
+      </w:r>
+      <w:r>
+        <w:t>"</w:t>
+      </w:r>
       <w:bookmarkEnd w:id="47"/>
-      <w:r>
-        <w:t> : Signaux «</w:t>
-      </w:r>
-      <w:r>
-        <w:t> </w:t>
-      </w:r>
-      <w:r>
-        <w:t>Drapeau SAI</w:t>
-      </w:r>
-      <w:r>
-        <w:t> </w:t>
-      </w:r>
-      <w:r>
-        <w:t>»</w:t>
-      </w:r>
-      <w:r>
-        <w:t xml:space="preserve"> (Channel</w:t>
-      </w:r>
-      <w:r>
-        <w:t> </w:t>
-      </w:r>
-      <w:r>
-        <w:t>1)</w:t>
-      </w:r>
-      <w:r>
-        <w:t xml:space="preserve"> et «</w:t>
-      </w:r>
-      <w:r>
-        <w:t> </w:t>
-      </w:r>
-      <w:r>
-        <w:t>filtrage</w:t>
-      </w:r>
-      <w:r>
-        <w:t> </w:t>
-      </w:r>
-      <w:r>
-        <w:t>»</w:t>
-      </w:r>
-      <w:r>
-        <w:t xml:space="preserve"> </w:t>
-      </w:r>
-      <w:r>
-        <w:t>(</w:t>
-      </w:r>
-      <w:r>
-        <w:t>Channel</w:t>
-      </w:r>
-      <w:r>
-        <w:t> </w:t>
-      </w:r>
-      <w:r>
-        <w:t>2)</w:t>
-      </w:r>
-      <w:r>
-        <w:t xml:space="preserve"> pour le démonstrateur "Direct Output</w:t>
-      </w:r>
-      <w:r>
-        <w:t>"</w:t>
-      </w:r>
-      <w:bookmarkEnd w:id="48"/>
     </w:p>
     <w:p>
       <w:r>
@@ -20074,21 +20304,34 @@
         <w:spacing w:before="0"/>
         <w:jc w:val="center"/>
       </w:pPr>
-      <w:bookmarkStart w:id="49" w:name="_Toc88748813"/>
+      <w:bookmarkStart w:id="48" w:name="_Toc88905408"/>
       <w:r>
         <w:t>Figure</w:t>
       </w:r>
       <w:r>
         <w:t> </w:t>
       </w:r>
-      <w:fldSimple w:instr=" SEQ Figure \* ARABIC ">
-        <w:r>
-          <w:rPr>
-            <w:noProof/>
-          </w:rPr>
-          <w:t>22</w:t>
-        </w:r>
-      </w:fldSimple>
+      <w:r>
+        <w:fldChar w:fldCharType="begin"/>
+      </w:r>
+      <w:r>
+        <w:instrText xml:space="preserve"> SEQ Figure \* ARABIC </w:instrText>
+      </w:r>
+      <w:r>
+        <w:fldChar w:fldCharType="separate"/>
+      </w:r>
+      <w:r>
+        <w:rPr>
+          <w:noProof/>
+        </w:rPr>
+        <w:t>22</w:t>
+      </w:r>
+      <w:r>
+        <w:rPr>
+          <w:noProof/>
+        </w:rPr>
+        <w:fldChar w:fldCharType="end"/>
+      </w:r>
       <w:r>
         <w:t xml:space="preserve"> : Occupation du cycle SAI par le filtre PDM selon la fréquence d</w:t>
       </w:r>
@@ -20098,7 +20341,7 @@
       <w:r>
         <w:t>échantillonnage PCM</w:t>
       </w:r>
-      <w:bookmarkEnd w:id="49"/>
+      <w:bookmarkEnd w:id="48"/>
     </w:p>
     <w:p>
       <w:pPr>
@@ -20583,7 +20826,7 @@
         </w:numPr>
         <w:spacing w:before="0"/>
       </w:pPr>
-      <w:bookmarkStart w:id="50" w:name="_Toc88748768"/>
+      <w:bookmarkStart w:id="49" w:name="_Toc88905363"/>
       <w:r>
         <w:lastRenderedPageBreak/>
         <w:t xml:space="preserve">Les </w:t>
@@ -20594,7 +20837,7 @@
       <w:r>
         <w:t>.</w:t>
       </w:r>
-      <w:bookmarkEnd w:id="50"/>
+      <w:bookmarkEnd w:id="49"/>
     </w:p>
     <w:p>
       <w:r>
@@ -20640,7 +20883,7 @@
         </w:numPr>
         <w:spacing w:before="0"/>
       </w:pPr>
-      <w:bookmarkStart w:id="51" w:name="_Toc88748769"/>
+      <w:bookmarkStart w:id="50" w:name="_Toc88905364"/>
       <w:r>
         <w:t>"</w:t>
       </w:r>
@@ -20650,7 +20893,7 @@
       <w:r>
         <w:t>".</w:t>
       </w:r>
-      <w:bookmarkEnd w:id="51"/>
+      <w:bookmarkEnd w:id="50"/>
     </w:p>
     <w:p>
       <w:r>
@@ -20766,21 +21009,34 @@
         <w:spacing w:before="0"/>
         <w:jc w:val="center"/>
       </w:pPr>
-      <w:bookmarkStart w:id="52" w:name="_Toc88748814"/>
+      <w:bookmarkStart w:id="51" w:name="_Toc88905409"/>
       <w:r>
         <w:t>Figure</w:t>
       </w:r>
       <w:r>
         <w:t> </w:t>
       </w:r>
-      <w:fldSimple w:instr=" SEQ Figure \* ARABIC ">
-        <w:r>
-          <w:rPr>
-            <w:noProof/>
-          </w:rPr>
-          <w:t>23</w:t>
-        </w:r>
-      </w:fldSimple>
+      <w:r>
+        <w:fldChar w:fldCharType="begin"/>
+      </w:r>
+      <w:r>
+        <w:instrText xml:space="preserve"> SEQ Figure \* ARABIC </w:instrText>
+      </w:r>
+      <w:r>
+        <w:fldChar w:fldCharType="separate"/>
+      </w:r>
+      <w:r>
+        <w:rPr>
+          <w:noProof/>
+        </w:rPr>
+        <w:t>23</w:t>
+      </w:r>
+      <w:r>
+        <w:rPr>
+          <w:noProof/>
+        </w:rPr>
+        <w:fldChar w:fldCharType="end"/>
+      </w:r>
       <w:r>
         <w:t xml:space="preserve"> : machine d</w:t>
       </w:r>
@@ -20790,7 +21046,7 @@
       <w:r>
         <w:t>état du démonstrateur "Parrot"</w:t>
       </w:r>
-      <w:bookmarkEnd w:id="52"/>
+      <w:bookmarkEnd w:id="51"/>
     </w:p>
     <w:p>
       <w:r>
@@ -21198,25 +21454,38 @@
         <w:spacing w:before="0"/>
         <w:jc w:val="center"/>
       </w:pPr>
-      <w:bookmarkStart w:id="53" w:name="_Toc88748815"/>
+      <w:bookmarkStart w:id="52" w:name="_Toc88905410"/>
       <w:r>
         <w:t>Figure</w:t>
       </w:r>
       <w:r>
         <w:t> </w:t>
       </w:r>
-      <w:fldSimple w:instr=" SEQ Figure \* ARABIC ">
-        <w:r>
-          <w:rPr>
-            <w:noProof/>
-          </w:rPr>
-          <w:t>24</w:t>
-        </w:r>
-      </w:fldSimple>
+      <w:r>
+        <w:fldChar w:fldCharType="begin"/>
+      </w:r>
+      <w:r>
+        <w:instrText xml:space="preserve"> SEQ Figure \* ARABIC </w:instrText>
+      </w:r>
+      <w:r>
+        <w:fldChar w:fldCharType="separate"/>
+      </w:r>
+      <w:r>
+        <w:rPr>
+          <w:noProof/>
+        </w:rPr>
+        <w:t>24</w:t>
+      </w:r>
+      <w:r>
+        <w:rPr>
+          <w:noProof/>
+        </w:rPr>
+        <w:fldChar w:fldCharType="end"/>
+      </w:r>
       <w:r>
         <w:t xml:space="preserve"> : Schéma Bloc des périphériques utilisés par le démonstrateur "Parrot"</w:t>
       </w:r>
-      <w:bookmarkEnd w:id="53"/>
+      <w:bookmarkEnd w:id="52"/>
     </w:p>
     <w:p>
       <w:pPr>
@@ -21715,7 +21984,7 @@
         </w:numPr>
         <w:spacing w:before="0"/>
       </w:pPr>
-      <w:bookmarkStart w:id="54" w:name="_Toc88748770"/>
+      <w:bookmarkStart w:id="53" w:name="_Toc88905365"/>
       <w:r>
         <w:t>"</w:t>
       </w:r>
@@ -21725,7 +21994,7 @@
       <w:r>
         <w:t>".</w:t>
       </w:r>
-      <w:bookmarkEnd w:id="54"/>
+      <w:bookmarkEnd w:id="53"/>
     </w:p>
     <w:p>
       <w:r>
@@ -21842,25 +22111,38 @@
         <w:spacing w:before="0"/>
         <w:jc w:val="center"/>
       </w:pPr>
-      <w:bookmarkStart w:id="55" w:name="_Toc88748816"/>
+      <w:bookmarkStart w:id="54" w:name="_Toc88905411"/>
       <w:r>
         <w:t>Figure</w:t>
       </w:r>
       <w:r>
         <w:t> </w:t>
       </w:r>
-      <w:fldSimple w:instr=" SEQ Figure \* ARABIC ">
-        <w:r>
-          <w:rPr>
-            <w:noProof/>
-          </w:rPr>
-          <w:t>25</w:t>
-        </w:r>
-      </w:fldSimple>
+      <w:r>
+        <w:fldChar w:fldCharType="begin"/>
+      </w:r>
+      <w:r>
+        <w:instrText xml:space="preserve"> SEQ Figure \* ARABIC </w:instrText>
+      </w:r>
+      <w:r>
+        <w:fldChar w:fldCharType="separate"/>
+      </w:r>
       <w:r>
         <w:rPr>
           <w:noProof/>
         </w:rPr>
+        <w:t>25</w:t>
+      </w:r>
+      <w:r>
+        <w:rPr>
+          <w:noProof/>
+        </w:rPr>
+        <w:fldChar w:fldCharType="end"/>
+      </w:r>
+      <w:r>
+        <w:rPr>
+          <w:noProof/>
+        </w:rPr>
         <w:t xml:space="preserve"> </w:t>
       </w:r>
       <w:r>
@@ -21881,7 +22163,7 @@
       <w:r>
         <w:t>"</w:t>
       </w:r>
-      <w:bookmarkEnd w:id="55"/>
+      <w:bookmarkEnd w:id="54"/>
     </w:p>
     <w:p>
       <w:r>
@@ -22098,21 +22380,34 @@
         <w:spacing w:before="0"/>
         <w:jc w:val="center"/>
       </w:pPr>
-      <w:bookmarkStart w:id="56" w:name="_Toc88748817"/>
+      <w:bookmarkStart w:id="55" w:name="_Toc88905412"/>
       <w:r>
         <w:t>Figure</w:t>
       </w:r>
       <w:r>
         <w:t> </w:t>
       </w:r>
-      <w:fldSimple w:instr=" SEQ Figure \* ARABIC ">
-        <w:r>
-          <w:rPr>
-            <w:noProof/>
-          </w:rPr>
-          <w:t>26</w:t>
-        </w:r>
-      </w:fldSimple>
+      <w:r>
+        <w:fldChar w:fldCharType="begin"/>
+      </w:r>
+      <w:r>
+        <w:instrText xml:space="preserve"> SEQ Figure \* ARABIC </w:instrText>
+      </w:r>
+      <w:r>
+        <w:fldChar w:fldCharType="separate"/>
+      </w:r>
+      <w:r>
+        <w:rPr>
+          <w:noProof/>
+        </w:rPr>
+        <w:t>26</w:t>
+      </w:r>
+      <w:r>
+        <w:rPr>
+          <w:noProof/>
+        </w:rPr>
+        <w:fldChar w:fldCharType="end"/>
+      </w:r>
       <w:r>
         <w:t xml:space="preserve"> : Schéma Bloc des périphériques utilisés par le démonstrateur "Di</w:t>
       </w:r>
@@ -22122,7 +22417,7 @@
       <w:r>
         <w:t>"</w:t>
       </w:r>
-      <w:bookmarkEnd w:id="56"/>
+      <w:bookmarkEnd w:id="55"/>
     </w:p>
     <w:p/>
     <w:p>
@@ -22134,7 +22429,7 @@
         </w:numPr>
         <w:spacing w:before="0"/>
       </w:pPr>
-      <w:bookmarkStart w:id="57" w:name="_Toc88748771"/>
+      <w:bookmarkStart w:id="56" w:name="_Toc88905366"/>
       <w:r>
         <w:t>"</w:t>
       </w:r>
@@ -22144,7 +22439,7 @@
       <w:r>
         <w:t>".</w:t>
       </w:r>
-      <w:bookmarkEnd w:id="57"/>
+      <w:bookmarkEnd w:id="56"/>
     </w:p>
     <w:p>
       <w:r>
@@ -22435,21 +22730,34 @@
         <w:spacing w:before="0"/>
         <w:jc w:val="center"/>
       </w:pPr>
-      <w:bookmarkStart w:id="58" w:name="_Toc88748818"/>
+      <w:bookmarkStart w:id="57" w:name="_Toc88905413"/>
       <w:r>
         <w:t>Figure</w:t>
       </w:r>
       <w:r>
         <w:t> </w:t>
       </w:r>
-      <w:fldSimple w:instr=" SEQ Figure \* ARABIC ">
-        <w:r>
-          <w:rPr>
-            <w:noProof/>
-          </w:rPr>
-          <w:t>27</w:t>
-        </w:r>
-      </w:fldSimple>
+      <w:r>
+        <w:fldChar w:fldCharType="begin"/>
+      </w:r>
+      <w:r>
+        <w:instrText xml:space="preserve"> SEQ Figure \* ARABIC </w:instrText>
+      </w:r>
+      <w:r>
+        <w:fldChar w:fldCharType="separate"/>
+      </w:r>
+      <w:r>
+        <w:rPr>
+          <w:noProof/>
+        </w:rPr>
+        <w:t>27</w:t>
+      </w:r>
+      <w:r>
+        <w:rPr>
+          <w:noProof/>
+        </w:rPr>
+        <w:fldChar w:fldCharType="end"/>
+      </w:r>
       <w:r>
         <w:t xml:space="preserve"> : Schéma Bloc des périphériques utilisés par le démonstrateur "</w:t>
       </w:r>
@@ -22459,7 +22767,7 @@
       <w:r>
         <w:t>"</w:t>
       </w:r>
-      <w:bookmarkEnd w:id="58"/>
+      <w:bookmarkEnd w:id="57"/>
     </w:p>
     <w:p>
       <w:pPr>
@@ -23471,7 +23779,7 @@
           <w:lang w:val="en-US"/>
         </w:rPr>
       </w:pPr>
-      <w:bookmarkStart w:id="59" w:name="_Toc88748772"/>
+      <w:bookmarkStart w:id="58" w:name="_Toc88905367"/>
       <w:r>
         <w:rPr>
           <w:lang w:val="en-US"/>
@@ -23485,7 +23793,7 @@
         </w:rPr>
         <w:t>.</w:t>
       </w:r>
-      <w:bookmarkEnd w:id="59"/>
+      <w:bookmarkEnd w:id="58"/>
     </w:p>
     <w:p>
       <w:pPr>
@@ -23530,7 +23838,7 @@
         </w:sectPr>
       </w:pPr>
     </w:p>
-    <w:bookmarkStart w:id="60" w:name="_Toc88748773" w:displacedByCustomXml="next"/>
+    <w:bookmarkStart w:id="59" w:name="_Toc88905368" w:displacedByCustomXml="next"/>
     <w:sdt>
       <w:sdtPr>
         <w:rPr>
@@ -23569,7 +23877,7 @@
             </w:rPr>
             <w:t>.</w:t>
           </w:r>
-          <w:bookmarkEnd w:id="60"/>
+          <w:bookmarkEnd w:id="59"/>
         </w:p>
         <w:sdt>
           <w:sdtPr>
@@ -23743,14 +24051,14 @@
         <w:spacing w:before="0"/>
         <w:ind w:left="360"/>
       </w:pPr>
-      <w:bookmarkStart w:id="61" w:name="_Toc88748774"/>
+      <w:bookmarkStart w:id="60" w:name="_Toc88905369"/>
       <w:r>
         <w:t>Glossaires des termes techniques</w:t>
       </w:r>
       <w:r>
         <w:t>.</w:t>
       </w:r>
-      <w:bookmarkEnd w:id="61"/>
+      <w:bookmarkEnd w:id="60"/>
     </w:p>
     <w:tbl>
       <w:tblPr>
@@ -24339,11 +24647,9 @@
             <w:r>
               <w:t xml:space="preserve"> </w:t>
             </w:r>
-            <w:proofErr w:type="spellStart"/>
             <w:r>
               <w:t>Systems</w:t>
             </w:r>
-            <w:proofErr w:type="spellEnd"/>
             <w:r>
               <w:t>", un MEMS est un</w:t>
             </w:r>
@@ -24594,7 +24900,21 @@
               <w:rPr>
                 <w:rFonts w:eastAsiaTheme="minorEastAsia"/>
               </w:rPr>
-              <w:t xml:space="preserve"> correspond au nombre de bits du convertisseur</w:t>
+              <w:t xml:space="preserve"> c</w:t>
+            </w:r>
+            <w:proofErr w:type="spellStart"/>
+            <w:r>
+              <w:rPr>
+                <w:rFonts w:eastAsiaTheme="minorEastAsia"/>
+              </w:rPr>
+              <w:t>orrespond</w:t>
+            </w:r>
+            <w:proofErr w:type="spellEnd"/>
+            <w:r>
+              <w:rPr>
+                <w:rFonts w:eastAsiaTheme="minorEastAsia"/>
+              </w:rPr>
+              <w:t xml:space="preserve"> au nombre de bits du convertisseur</w:t>
             </w:r>
           </w:p>
         </w:tc>
@@ -24679,14 +24999,14 @@
         <w:spacing w:before="0"/>
         <w:ind w:left="360"/>
       </w:pPr>
-      <w:bookmarkStart w:id="62" w:name="_Toc88748775"/>
+      <w:bookmarkStart w:id="61" w:name="_Toc88905370"/>
       <w:r>
         <w:t>Table des figures</w:t>
       </w:r>
       <w:r>
         <w:t>.</w:t>
       </w:r>
-      <w:bookmarkEnd w:id="62"/>
+      <w:bookmarkEnd w:id="61"/>
     </w:p>
     <w:p>
       <w:pPr>
@@ -24709,7 +25029,7 @@
       <w:r>
         <w:fldChar w:fldCharType="separate"/>
       </w:r>
-      <w:hyperlink w:anchor="_Toc88748792" w:history="1">
+      <w:hyperlink w:anchor="_Toc88905387" w:history="1">
         <w:r>
           <w:rPr>
             <w:rStyle w:val="Lienhypertexte"/>
@@ -24736,7 +25056,7 @@
             <w:noProof/>
             <w:webHidden/>
           </w:rPr>
-          <w:instrText xml:space="preserve"> PAGEREF _Toc88748792 \h </w:instrText>
+          <w:instrText xml:space="preserve"> PAGEREF _Toc88905387 \h </w:instrText>
         </w:r>
         <w:r>
           <w:rPr>
@@ -24756,7 +25076,7 @@
             <w:noProof/>
             <w:webHidden/>
           </w:rPr>
-          <w:t>7</w:t>
+          <w:t>6</w:t>
         </w:r>
         <w:r>
           <w:rPr>
@@ -24779,7 +25099,7 @@
           <w:lang w:eastAsia="fr-FR"/>
         </w:rPr>
       </w:pPr>
-      <w:hyperlink w:anchor="_Toc88748793" w:history="1">
+      <w:hyperlink w:anchor="_Toc88905388" w:history="1">
         <w:r>
           <w:rPr>
             <w:rStyle w:val="Lienhypertexte"/>
@@ -24806,7 +25126,7 @@
             <w:noProof/>
             <w:webHidden/>
           </w:rPr>
-          <w:instrText xml:space="preserve"> PAGEREF _Toc88748793 \h </w:instrText>
+          <w:instrText xml:space="preserve"> PAGEREF _Toc88905388 \h </w:instrText>
         </w:r>
         <w:r>
           <w:rPr>
@@ -24826,7 +25146,7 @@
             <w:noProof/>
             <w:webHidden/>
           </w:rPr>
-          <w:t>8</w:t>
+          <w:t>7</w:t>
         </w:r>
         <w:r>
           <w:rPr>
@@ -24849,7 +25169,7 @@
           <w:lang w:eastAsia="fr-FR"/>
         </w:rPr>
       </w:pPr>
-      <w:hyperlink w:anchor="_Toc88748794" w:history="1">
+      <w:hyperlink w:anchor="_Toc88905389" w:history="1">
         <w:r>
           <w:rPr>
             <w:rStyle w:val="Lienhypertexte"/>
@@ -24876,7 +25196,7 @@
             <w:noProof/>
             <w:webHidden/>
           </w:rPr>
-          <w:instrText xml:space="preserve"> PAGEREF _Toc88748794 \h </w:instrText>
+          <w:instrText xml:space="preserve"> PAGEREF _Toc88905389 \h </w:instrText>
         </w:r>
         <w:r>
           <w:rPr>
@@ -24896,7 +25216,7 @@
             <w:noProof/>
             <w:webHidden/>
           </w:rPr>
-          <w:t>8</w:t>
+          <w:t>7</w:t>
         </w:r>
         <w:r>
           <w:rPr>
@@ -24919,7 +25239,7 @@
           <w:lang w:eastAsia="fr-FR"/>
         </w:rPr>
       </w:pPr>
-      <w:hyperlink w:anchor="_Toc88748795" w:history="1">
+      <w:hyperlink w:anchor="_Toc88905390" w:history="1">
         <w:r>
           <w:rPr>
             <w:rStyle w:val="Lienhypertexte"/>
@@ -24946,7 +25266,7 @@
             <w:noProof/>
             <w:webHidden/>
           </w:rPr>
-          <w:instrText xml:space="preserve"> PAGEREF _Toc88748795 \h </w:instrText>
+          <w:instrText xml:space="preserve"> PAGEREF _Toc88905390 \h </w:instrText>
         </w:r>
         <w:r>
           <w:rPr>
@@ -24966,7 +25286,7 @@
             <w:noProof/>
             <w:webHidden/>
           </w:rPr>
-          <w:t>9</w:t>
+          <w:t>8</w:t>
         </w:r>
         <w:r>
           <w:rPr>
@@ -24989,7 +25309,7 @@
           <w:lang w:eastAsia="fr-FR"/>
         </w:rPr>
       </w:pPr>
-      <w:hyperlink w:anchor="_Toc88748796" w:history="1">
+      <w:hyperlink w:anchor="_Toc88905391" w:history="1">
         <w:r>
           <w:rPr>
             <w:rStyle w:val="Lienhypertexte"/>
@@ -25016,7 +25336,7 @@
             <w:noProof/>
             <w:webHidden/>
           </w:rPr>
-          <w:instrText xml:space="preserve"> PAGEREF _Toc88748796 \h </w:instrText>
+          <w:instrText xml:space="preserve"> PAGEREF _Toc88905391 \h </w:instrText>
         </w:r>
         <w:r>
           <w:rPr>
@@ -25036,7 +25356,7 @@
             <w:noProof/>
             <w:webHidden/>
           </w:rPr>
-          <w:t>9</w:t>
+          <w:t>8</w:t>
         </w:r>
         <w:r>
           <w:rPr>
@@ -25059,7 +25379,7 @@
           <w:lang w:eastAsia="fr-FR"/>
         </w:rPr>
       </w:pPr>
-      <w:hyperlink w:anchor="_Toc88748797" w:history="1">
+      <w:hyperlink w:anchor="_Toc88905392" w:history="1">
         <w:r>
           <w:rPr>
             <w:rStyle w:val="Lienhypertexte"/>
@@ -25086,7 +25406,7 @@
             <w:noProof/>
             <w:webHidden/>
           </w:rPr>
-          <w:instrText xml:space="preserve"> PAGEREF _Toc88748797 \h </w:instrText>
+          <w:instrText xml:space="preserve"> PAGEREF _Toc88905392 \h </w:instrText>
         </w:r>
         <w:r>
           <w:rPr>
@@ -25106,7 +25426,7 @@
             <w:noProof/>
             <w:webHidden/>
           </w:rPr>
-          <w:t>10</w:t>
+          <w:t>9</w:t>
         </w:r>
         <w:r>
           <w:rPr>
@@ -25129,7 +25449,7 @@
           <w:lang w:eastAsia="fr-FR"/>
         </w:rPr>
       </w:pPr>
-      <w:hyperlink w:anchor="_Toc88748798" w:history="1">
+      <w:hyperlink w:anchor="_Toc88905393" w:history="1">
         <w:r>
           <w:rPr>
             <w:rStyle w:val="Lienhypertexte"/>
@@ -25171,7 +25491,7 @@
             <w:noProof/>
             <w:webHidden/>
           </w:rPr>
-          <w:instrText xml:space="preserve"> PAGEREF _Toc88748798 \h </w:instrText>
+          <w:instrText xml:space="preserve"> PAGEREF _Toc88905393 \h </w:instrText>
         </w:r>
         <w:r>
           <w:rPr>
@@ -25191,7 +25511,7 @@
             <w:noProof/>
             <w:webHidden/>
           </w:rPr>
-          <w:t>11</w:t>
+          <w:t>10</w:t>
         </w:r>
         <w:r>
           <w:rPr>
@@ -25214,7 +25534,7 @@
           <w:lang w:eastAsia="fr-FR"/>
         </w:rPr>
       </w:pPr>
-      <w:hyperlink w:anchor="_Toc88748799" w:history="1">
+      <w:hyperlink w:anchor="_Toc88905394" w:history="1">
         <w:r>
           <w:rPr>
             <w:rStyle w:val="Lienhypertexte"/>
@@ -25256,7 +25576,7 @@
             <w:noProof/>
             <w:webHidden/>
           </w:rPr>
-          <w:instrText xml:space="preserve"> PAGEREF _Toc88748799 \h </w:instrText>
+          <w:instrText xml:space="preserve"> PAGEREF _Toc88905394 \h </w:instrText>
         </w:r>
         <w:r>
           <w:rPr>
@@ -25276,7 +25596,7 @@
             <w:noProof/>
             <w:webHidden/>
           </w:rPr>
-          <w:t>11</w:t>
+          <w:t>10</w:t>
         </w:r>
         <w:r>
           <w:rPr>
@@ -25299,7 +25619,7 @@
           <w:lang w:eastAsia="fr-FR"/>
         </w:rPr>
       </w:pPr>
-      <w:hyperlink w:anchor="_Toc88748800" w:history="1">
+      <w:hyperlink w:anchor="_Toc88905395" w:history="1">
         <w:r>
           <w:rPr>
             <w:rStyle w:val="Lienhypertexte"/>
@@ -25320,7 +25640,7 @@
             <w:rStyle w:val="Lienhypertexte"/>
             <w:noProof/>
           </w:rPr>
-          <w:t xml:space="preserve"> Jack 3.5mm</w:t>
+          <w:t xml:space="preserve"> Jack 3,5 mm</w:t>
         </w:r>
         <w:r>
           <w:rPr>
@@ -25341,7 +25661,7 @@
             <w:noProof/>
             <w:webHidden/>
           </w:rPr>
-          <w:instrText xml:space="preserve"> PAGEREF _Toc88748800 \h </w:instrText>
+          <w:instrText xml:space="preserve"> PAGEREF _Toc88905395 \h </w:instrText>
         </w:r>
         <w:r>
           <w:rPr>
@@ -25361,7 +25681,7 @@
             <w:noProof/>
             <w:webHidden/>
           </w:rPr>
-          <w:t>11</w:t>
+          <w:t>10</w:t>
         </w:r>
         <w:r>
           <w:rPr>
@@ -25384,7 +25704,7 @@
           <w:lang w:eastAsia="fr-FR"/>
         </w:rPr>
       </w:pPr>
-      <w:hyperlink w:anchor="_Toc88748801" w:history="1">
+      <w:hyperlink w:anchor="_Toc88905396" w:history="1">
         <w:r>
           <w:rPr>
             <w:rStyle w:val="Lienhypertexte"/>
@@ -25475,7 +25795,7 @@
             <w:noProof/>
             <w:webHidden/>
           </w:rPr>
-          <w:instrText xml:space="preserve"> PAGEREF _Toc88748801 \h </w:instrText>
+          <w:instrText xml:space="preserve"> PAGEREF _Toc88905396 \h </w:instrText>
         </w:r>
         <w:r>
           <w:rPr>
@@ -25495,7 +25815,7 @@
             <w:noProof/>
             <w:webHidden/>
           </w:rPr>
-          <w:t>13</w:t>
+          <w:t>12</w:t>
         </w:r>
         <w:r>
           <w:rPr>
@@ -25518,7 +25838,7 @@
           <w:lang w:eastAsia="fr-FR"/>
         </w:rPr>
       </w:pPr>
-      <w:hyperlink w:anchor="_Toc88748802" w:history="1">
+      <w:hyperlink w:anchor="_Toc88905397" w:history="1">
         <w:r>
           <w:rPr>
             <w:rStyle w:val="Lienhypertexte"/>
@@ -25581,7 +25901,7 @@
             <w:noProof/>
             <w:webHidden/>
           </w:rPr>
-          <w:instrText xml:space="preserve"> PAGEREF _Toc88748802 \h </w:instrText>
+          <w:instrText xml:space="preserve"> PAGEREF _Toc88905397 \h </w:instrText>
         </w:r>
         <w:r>
           <w:rPr>
@@ -25601,7 +25921,7 @@
             <w:noProof/>
             <w:webHidden/>
           </w:rPr>
-          <w:t>14</w:t>
+          <w:t>13</w:t>
         </w:r>
         <w:r>
           <w:rPr>
@@ -25624,7 +25944,7 @@
           <w:lang w:eastAsia="fr-FR"/>
         </w:rPr>
       </w:pPr>
-      <w:hyperlink w:anchor="_Toc88748803" w:history="1">
+      <w:hyperlink w:anchor="_Toc88905398" w:history="1">
         <w:r>
           <w:rPr>
             <w:rStyle w:val="Lienhypertexte"/>
@@ -25666,7 +25986,7 @@
             <w:noProof/>
             <w:webHidden/>
           </w:rPr>
-          <w:instrText xml:space="preserve"> PAGEREF _Toc88748803 \h </w:instrText>
+          <w:instrText xml:space="preserve"> PAGEREF _Toc88905398 \h </w:instrText>
         </w:r>
         <w:r>
           <w:rPr>
@@ -25686,7 +26006,7 @@
             <w:noProof/>
             <w:webHidden/>
           </w:rPr>
-          <w:t>14</w:t>
+          <w:t>13</w:t>
         </w:r>
         <w:r>
           <w:rPr>
@@ -25709,7 +26029,7 @@
           <w:lang w:eastAsia="fr-FR"/>
         </w:rPr>
       </w:pPr>
-      <w:hyperlink w:anchor="_Toc88748804" w:history="1">
+      <w:hyperlink w:anchor="_Toc88905399" w:history="1">
         <w:r>
           <w:rPr>
             <w:rStyle w:val="Lienhypertexte"/>
@@ -25736,7 +26056,7 @@
             <w:noProof/>
             <w:webHidden/>
           </w:rPr>
-          <w:instrText xml:space="preserve"> PAGEREF _Toc88748804 \h </w:instrText>
+          <w:instrText xml:space="preserve"> PAGEREF _Toc88905399 \h </w:instrText>
         </w:r>
         <w:r>
           <w:rPr>
@@ -25756,7 +26076,7 @@
             <w:noProof/>
             <w:webHidden/>
           </w:rPr>
-          <w:t>15</w:t>
+          <w:t>14</w:t>
         </w:r>
         <w:r>
           <w:rPr>
@@ -25779,7 +26099,7 @@
           <w:lang w:eastAsia="fr-FR"/>
         </w:rPr>
       </w:pPr>
-      <w:hyperlink w:anchor="_Toc88748805" w:history="1">
+      <w:hyperlink w:anchor="_Toc88905400" w:history="1">
         <w:r>
           <w:rPr>
             <w:rStyle w:val="Lienhypertexte"/>
@@ -25821,7 +26141,7 @@
             <w:noProof/>
             <w:webHidden/>
           </w:rPr>
-          <w:instrText xml:space="preserve"> PAGEREF _Toc88748805 \h </w:instrText>
+          <w:instrText xml:space="preserve"> PAGEREF _Toc88905400 \h </w:instrText>
         </w:r>
         <w:r>
           <w:rPr>
@@ -25841,7 +26161,7 @@
             <w:noProof/>
             <w:webHidden/>
           </w:rPr>
-          <w:t>15</w:t>
+          <w:t>14</w:t>
         </w:r>
         <w:r>
           <w:rPr>
@@ -25864,7 +26184,7 @@
           <w:lang w:eastAsia="fr-FR"/>
         </w:rPr>
       </w:pPr>
-      <w:hyperlink w:anchor="_Toc88748806" w:history="1">
+      <w:hyperlink w:anchor="_Toc88905401" w:history="1">
         <w:r>
           <w:rPr>
             <w:rStyle w:val="Lienhypertexte"/>
@@ -25906,7 +26226,7 @@
             <w:noProof/>
             <w:webHidden/>
           </w:rPr>
-          <w:instrText xml:space="preserve"> PAGEREF _Toc88748806 \h </w:instrText>
+          <w:instrText xml:space="preserve"> PAGEREF _Toc88905401 \h </w:instrText>
         </w:r>
         <w:r>
           <w:rPr>
@@ -25926,7 +26246,7 @@
             <w:noProof/>
             <w:webHidden/>
           </w:rPr>
-          <w:t>16</w:t>
+          <w:t>15</w:t>
         </w:r>
         <w:r>
           <w:rPr>
@@ -25949,7 +26269,7 @@
           <w:lang w:eastAsia="fr-FR"/>
         </w:rPr>
       </w:pPr>
-      <w:hyperlink w:anchor="_Toc88748807" w:history="1">
+      <w:hyperlink w:anchor="_Toc88905402" w:history="1">
         <w:r>
           <w:rPr>
             <w:rStyle w:val="Lienhypertexte"/>
@@ -25976,7 +26296,7 @@
             <w:noProof/>
             <w:webHidden/>
           </w:rPr>
-          <w:instrText xml:space="preserve"> PAGEREF _Toc88748807 \h </w:instrText>
+          <w:instrText xml:space="preserve"> PAGEREF _Toc88905402 \h </w:instrText>
         </w:r>
         <w:r>
           <w:rPr>
@@ -25996,7 +26316,7 @@
             <w:noProof/>
             <w:webHidden/>
           </w:rPr>
-          <w:t>16</w:t>
+          <w:t>15</w:t>
         </w:r>
         <w:r>
           <w:rPr>
@@ -26019,7 +26339,7 @@
           <w:lang w:eastAsia="fr-FR"/>
         </w:rPr>
       </w:pPr>
-      <w:hyperlink w:anchor="_Toc88748808" w:history="1">
+      <w:hyperlink w:anchor="_Toc88905403" w:history="1">
         <w:r>
           <w:rPr>
             <w:rStyle w:val="Lienhypertexte"/>
@@ -26046,7 +26366,7 @@
             <w:noProof/>
             <w:webHidden/>
           </w:rPr>
-          <w:instrText xml:space="preserve"> PAGEREF _Toc88748808 \h </w:instrText>
+          <w:instrText xml:space="preserve"> PAGEREF _Toc88905403 \h </w:instrText>
         </w:r>
         <w:r>
           <w:rPr>
@@ -26066,7 +26386,7 @@
             <w:noProof/>
             <w:webHidden/>
           </w:rPr>
-          <w:t>17</w:t>
+          <w:t>16</w:t>
         </w:r>
         <w:r>
           <w:rPr>
@@ -26089,7 +26409,7 @@
           <w:lang w:eastAsia="fr-FR"/>
         </w:rPr>
       </w:pPr>
-      <w:hyperlink w:anchor="_Toc88748809" w:history="1">
+      <w:hyperlink w:anchor="_Toc88905404" w:history="1">
         <w:r>
           <w:rPr>
             <w:rStyle w:val="Lienhypertexte"/>
@@ -26116,7 +26436,7 @@
             <w:noProof/>
             <w:webHidden/>
           </w:rPr>
-          <w:instrText xml:space="preserve"> PAGEREF _Toc88748809 \h </w:instrText>
+          <w:instrText xml:space="preserve"> PAGEREF _Toc88905404 \h </w:instrText>
         </w:r>
         <w:r>
           <w:rPr>
@@ -26136,7 +26456,7 @@
             <w:noProof/>
             <w:webHidden/>
           </w:rPr>
-          <w:t>18</w:t>
+          <w:t>17</w:t>
         </w:r>
         <w:r>
           <w:rPr>
@@ -26159,7 +26479,7 @@
           <w:lang w:eastAsia="fr-FR"/>
         </w:rPr>
       </w:pPr>
-      <w:hyperlink w:anchor="_Toc88748810" w:history="1">
+      <w:hyperlink w:anchor="_Toc88905405" w:history="1">
         <w:r>
           <w:rPr>
             <w:rStyle w:val="Lienhypertexte"/>
@@ -26186,7 +26506,7 @@
             <w:noProof/>
             <w:webHidden/>
           </w:rPr>
-          <w:instrText xml:space="preserve"> PAGEREF _Toc88748810 \h </w:instrText>
+          <w:instrText xml:space="preserve"> PAGEREF _Toc88905405 \h </w:instrText>
         </w:r>
         <w:r>
           <w:rPr>
@@ -26206,7 +26526,7 @@
             <w:noProof/>
             <w:webHidden/>
           </w:rPr>
-          <w:t>19</w:t>
+          <w:t>18</w:t>
         </w:r>
         <w:r>
           <w:rPr>
@@ -26229,7 +26549,7 @@
           <w:lang w:eastAsia="fr-FR"/>
         </w:rPr>
       </w:pPr>
-      <w:hyperlink w:anchor="_Toc88748811" w:history="1">
+      <w:hyperlink w:anchor="_Toc88905406" w:history="1">
         <w:r>
           <w:rPr>
             <w:rStyle w:val="Lienhypertexte"/>
@@ -26256,7 +26576,7 @@
             <w:noProof/>
             <w:webHidden/>
           </w:rPr>
-          <w:instrText xml:space="preserve"> PAGEREF _Toc88748811 \h </w:instrText>
+          <w:instrText xml:space="preserve"> PAGEREF _Toc88905406 \h </w:instrText>
         </w:r>
         <w:r>
           <w:rPr>
@@ -26276,7 +26596,7 @@
             <w:noProof/>
             <w:webHidden/>
           </w:rPr>
-          <w:t>20</w:t>
+          <w:t>19</w:t>
         </w:r>
         <w:r>
           <w:rPr>
@@ -26299,7 +26619,7 @@
           <w:lang w:eastAsia="fr-FR"/>
         </w:rPr>
       </w:pPr>
-      <w:hyperlink w:anchor="_Toc88748812" w:history="1">
+      <w:hyperlink w:anchor="_Toc88905407" w:history="1">
         <w:r>
           <w:rPr>
             <w:rStyle w:val="Lienhypertexte"/>
@@ -26326,7 +26646,7 @@
             <w:noProof/>
             <w:webHidden/>
           </w:rPr>
-          <w:instrText xml:space="preserve"> PAGEREF _Toc88748812 \h </w:instrText>
+          <w:instrText xml:space="preserve"> PAGEREF _Toc88905407 \h </w:instrText>
         </w:r>
         <w:r>
           <w:rPr>
@@ -26346,7 +26666,7 @@
             <w:noProof/>
             <w:webHidden/>
           </w:rPr>
-          <w:t>21</w:t>
+          <w:t>20</w:t>
         </w:r>
         <w:r>
           <w:rPr>
@@ -26369,7 +26689,7 @@
           <w:lang w:eastAsia="fr-FR"/>
         </w:rPr>
       </w:pPr>
-      <w:hyperlink w:anchor="_Toc88748813" w:history="1">
+      <w:hyperlink w:anchor="_Toc88905408" w:history="1">
         <w:r>
           <w:rPr>
             <w:rStyle w:val="Lienhypertexte"/>
@@ -26396,7 +26716,7 @@
             <w:noProof/>
             <w:webHidden/>
           </w:rPr>
-          <w:instrText xml:space="preserve"> PAGEREF _Toc88748813 \h </w:instrText>
+          <w:instrText xml:space="preserve"> PAGEREF _Toc88905408 \h </w:instrText>
         </w:r>
         <w:r>
           <w:rPr>
@@ -26416,7 +26736,7 @@
             <w:noProof/>
             <w:webHidden/>
           </w:rPr>
-          <w:t>23</w:t>
+          <w:t>22</w:t>
         </w:r>
         <w:r>
           <w:rPr>
@@ -26439,7 +26759,7 @@
           <w:lang w:eastAsia="fr-FR"/>
         </w:rPr>
       </w:pPr>
-      <w:hyperlink w:anchor="_Toc88748814" w:history="1">
+      <w:hyperlink w:anchor="_Toc88905409" w:history="1">
         <w:r>
           <w:rPr>
             <w:rStyle w:val="Lienhypertexte"/>
@@ -26466,7 +26786,7 @@
             <w:noProof/>
             <w:webHidden/>
           </w:rPr>
-          <w:instrText xml:space="preserve"> PAGEREF _Toc88748814 \h </w:instrText>
+          <w:instrText xml:space="preserve"> PAGEREF _Toc88905409 \h </w:instrText>
         </w:r>
         <w:r>
           <w:rPr>
@@ -26486,7 +26806,7 @@
             <w:noProof/>
             <w:webHidden/>
           </w:rPr>
-          <w:t>24</w:t>
+          <w:t>23</w:t>
         </w:r>
         <w:r>
           <w:rPr>
@@ -26509,7 +26829,7 @@
           <w:lang w:eastAsia="fr-FR"/>
         </w:rPr>
       </w:pPr>
-      <w:hyperlink w:anchor="_Toc88748815" w:history="1">
+      <w:hyperlink w:anchor="_Toc88905410" w:history="1">
         <w:r>
           <w:rPr>
             <w:rStyle w:val="Lienhypertexte"/>
@@ -26536,7 +26856,7 @@
             <w:noProof/>
             <w:webHidden/>
           </w:rPr>
-          <w:instrText xml:space="preserve"> PAGEREF _Toc88748815 \h </w:instrText>
+          <w:instrText xml:space="preserve"> PAGEREF _Toc88905410 \h </w:instrText>
         </w:r>
         <w:r>
           <w:rPr>
@@ -26556,7 +26876,7 @@
             <w:noProof/>
             <w:webHidden/>
           </w:rPr>
-          <w:t>24</w:t>
+          <w:t>23</w:t>
         </w:r>
         <w:r>
           <w:rPr>
@@ -26579,7 +26899,7 @@
           <w:lang w:eastAsia="fr-FR"/>
         </w:rPr>
       </w:pPr>
-      <w:hyperlink w:anchor="_Toc88748816" w:history="1">
+      <w:hyperlink w:anchor="_Toc88905411" w:history="1">
         <w:r>
           <w:rPr>
             <w:rStyle w:val="Lienhypertexte"/>
@@ -26606,7 +26926,7 @@
             <w:noProof/>
             <w:webHidden/>
           </w:rPr>
-          <w:instrText xml:space="preserve"> PAGEREF _Toc88748816 \h </w:instrText>
+          <w:instrText xml:space="preserve"> PAGEREF _Toc88905411 \h </w:instrText>
         </w:r>
         <w:r>
           <w:rPr>
@@ -26626,7 +26946,7 @@
             <w:noProof/>
             <w:webHidden/>
           </w:rPr>
-          <w:t>25</w:t>
+          <w:t>24</w:t>
         </w:r>
         <w:r>
           <w:rPr>
@@ -26649,7 +26969,7 @@
           <w:lang w:eastAsia="fr-FR"/>
         </w:rPr>
       </w:pPr>
-      <w:hyperlink w:anchor="_Toc88748817" w:history="1">
+      <w:hyperlink w:anchor="_Toc88905412" w:history="1">
         <w:r>
           <w:rPr>
             <w:rStyle w:val="Lienhypertexte"/>
@@ -26676,7 +26996,7 @@
             <w:noProof/>
             <w:webHidden/>
           </w:rPr>
-          <w:instrText xml:space="preserve"> PAGEREF _Toc88748817 \h </w:instrText>
+          <w:instrText xml:space="preserve"> PAGEREF _Toc88905412 \h </w:instrText>
         </w:r>
         <w:r>
           <w:rPr>
@@ -26696,7 +27016,7 @@
             <w:noProof/>
             <w:webHidden/>
           </w:rPr>
-          <w:t>25</w:t>
+          <w:t>24</w:t>
         </w:r>
         <w:r>
           <w:rPr>
@@ -26719,7 +27039,7 @@
           <w:lang w:eastAsia="fr-FR"/>
         </w:rPr>
       </w:pPr>
-      <w:hyperlink w:anchor="_Toc88748818" w:history="1">
+      <w:hyperlink w:anchor="_Toc88905413" w:history="1">
         <w:r>
           <w:rPr>
             <w:rStyle w:val="Lienhypertexte"/>
@@ -26746,7 +27066,7 @@
             <w:noProof/>
             <w:webHidden/>
           </w:rPr>
-          <w:instrText xml:space="preserve"> PAGEREF _Toc88748818 \h </w:instrText>
+          <w:instrText xml:space="preserve"> PAGEREF _Toc88905413 \h </w:instrText>
         </w:r>
         <w:r>
           <w:rPr>
@@ -26766,7 +27086,7 @@
             <w:noProof/>
             <w:webHidden/>
           </w:rPr>
-          <w:t>26</w:t>
+          <w:t>25</w:t>
         </w:r>
         <w:r>
           <w:rPr>
@@ -26801,9 +27121,9 @@
         <w:pStyle w:val="Titre1"/>
         <w:spacing w:before="0"/>
       </w:pPr>
-      <w:bookmarkStart w:id="63" w:name="Table_des_Annexes"/>
-      <w:bookmarkStart w:id="64" w:name="_Toc88748776"/>
-      <w:bookmarkEnd w:id="63"/>
+      <w:bookmarkStart w:id="62" w:name="Table_des_Annexes"/>
+      <w:bookmarkStart w:id="63" w:name="_Toc88905371"/>
+      <w:bookmarkEnd w:id="62"/>
       <w:r>
         <w:lastRenderedPageBreak/>
         <w:t>Annexes</w:t>
@@ -26811,15 +27131,15 @@
       <w:r>
         <w:t>.</w:t>
       </w:r>
-      <w:bookmarkEnd w:id="64"/>
+      <w:bookmarkEnd w:id="63"/>
     </w:p>
     <w:p>
       <w:pPr>
         <w:pStyle w:val="Titre2"/>
         <w:spacing w:before="0"/>
       </w:pPr>
-      <w:bookmarkStart w:id="65" w:name="_Ref88655180"/>
-      <w:bookmarkStart w:id="66" w:name="_Toc88748777"/>
+      <w:bookmarkStart w:id="64" w:name="_Ref88655180"/>
+      <w:bookmarkStart w:id="65" w:name="_Toc88905372"/>
       <w:r>
         <w:rPr>
           <w:rStyle w:val="md-plain"/>
@@ -26850,8 +27170,8 @@
         </w:rPr>
         <w:t>: Logigrammes des États du démonstrateur "Parrot"</w:t>
       </w:r>
+      <w:bookmarkEnd w:id="64"/>
       <w:bookmarkEnd w:id="65"/>
-      <w:bookmarkEnd w:id="66"/>
     </w:p>
     <w:p>
       <w:pPr>
@@ -26861,7 +27181,7 @@
           <w:rStyle w:val="md-plain"/>
         </w:rPr>
       </w:pPr>
-      <w:bookmarkStart w:id="67" w:name="_Toc88748778"/>
+      <w:bookmarkStart w:id="66" w:name="_Toc88905373"/>
       <w:r>
         <w:rPr>
           <w:rStyle w:val="md-plain"/>
@@ -26880,7 +27200,7 @@
         </w:rPr>
         <w:t>état</w:t>
       </w:r>
-      <w:bookmarkEnd w:id="67"/>
+      <w:bookmarkEnd w:id="66"/>
       <w:r>
         <w:rPr>
           <w:rStyle w:val="md-plain"/>
@@ -26948,11 +27268,11 @@
         <w:pStyle w:val="Titre3"/>
         <w:spacing w:before="0"/>
       </w:pPr>
-      <w:bookmarkStart w:id="68" w:name="_Toc88748779"/>
+      <w:bookmarkStart w:id="67" w:name="_Toc88905374"/>
       <w:r>
         <w:t>IDLE</w:t>
       </w:r>
-      <w:bookmarkEnd w:id="68"/>
+      <w:bookmarkEnd w:id="67"/>
     </w:p>
     <w:p>
       <w:pPr>
@@ -27082,11 +27402,11 @@
         <w:pStyle w:val="Titre3"/>
         <w:spacing w:before="0"/>
       </w:pPr>
-      <w:bookmarkStart w:id="69" w:name="_Toc88748780"/>
+      <w:bookmarkStart w:id="68" w:name="_Toc88905375"/>
       <w:r>
         <w:t>RECORDING</w:t>
       </w:r>
-      <w:bookmarkEnd w:id="69"/>
+      <w:bookmarkEnd w:id="68"/>
     </w:p>
     <w:p>
       <w:pPr>
@@ -27221,11 +27541,11 @@
         <w:pStyle w:val="Titre3"/>
         <w:spacing w:before="0"/>
       </w:pPr>
-      <w:bookmarkStart w:id="70" w:name="_Toc88748781"/>
+      <w:bookmarkStart w:id="69" w:name="_Toc88905376"/>
       <w:r>
         <w:t>PLAYBACK</w:t>
       </w:r>
-      <w:bookmarkEnd w:id="70"/>
+      <w:bookmarkEnd w:id="69"/>
     </w:p>
     <w:p>
       <w:pPr>
@@ -27355,11 +27675,11 @@
         <w:pStyle w:val="Titre3"/>
         <w:spacing w:before="0"/>
       </w:pPr>
-      <w:bookmarkStart w:id="71" w:name="_Toc88748782"/>
+      <w:bookmarkStart w:id="70" w:name="_Toc88905377"/>
       <w:r>
         <w:t>TRANSMIT</w:t>
       </w:r>
-      <w:bookmarkEnd w:id="71"/>
+      <w:bookmarkEnd w:id="70"/>
     </w:p>
     <w:p>
       <w:pPr>
@@ -27441,8 +27761,8 @@
         <w:pStyle w:val="Titre2"/>
         <w:spacing w:before="0"/>
       </w:pPr>
-      <w:bookmarkStart w:id="72" w:name="_Ref88655197"/>
-      <w:bookmarkStart w:id="73" w:name="_Toc88748783"/>
+      <w:bookmarkStart w:id="71" w:name="_Ref88655197"/>
+      <w:bookmarkStart w:id="72" w:name="_Toc88905378"/>
       <w:r>
         <w:t>Annexe</w:t>
       </w:r>
@@ -27455,8 +27775,8 @@
       <w:r>
         <w:t xml:space="preserve">  Logigrammes des États du démonstrateur "Digital Recorder"</w:t>
       </w:r>
+      <w:bookmarkEnd w:id="71"/>
       <w:bookmarkEnd w:id="72"/>
-      <w:bookmarkEnd w:id="73"/>
     </w:p>
     <w:p>
       <w:pPr>
@@ -27466,7 +27786,7 @@
           <w:lang w:val="en-US"/>
         </w:rPr>
       </w:pPr>
-      <w:bookmarkStart w:id="74" w:name="_Toc88748784"/>
+      <w:bookmarkStart w:id="73" w:name="_Toc88905379"/>
       <w:r>
         <w:rPr>
           <w:lang w:val="en-US"/>
@@ -27485,7 +27805,7 @@
         </w:rPr>
         <w:t>état</w:t>
       </w:r>
-      <w:bookmarkEnd w:id="74"/>
+      <w:bookmarkEnd w:id="73"/>
     </w:p>
     <w:p>
       <w:pPr>
@@ -27552,11 +27872,11 @@
         <w:pStyle w:val="Titre3"/>
         <w:spacing w:before="0"/>
       </w:pPr>
-      <w:bookmarkStart w:id="75" w:name="_Toc88748785"/>
+      <w:bookmarkStart w:id="74" w:name="_Toc88905380"/>
       <w:r>
         <w:t>WAITING_FOR_USB</w:t>
       </w:r>
-      <w:bookmarkEnd w:id="75"/>
+      <w:bookmarkEnd w:id="74"/>
     </w:p>
     <w:p>
       <w:pPr>
@@ -27621,11 +27941,11 @@
         <w:pStyle w:val="Titre3"/>
         <w:spacing w:before="0"/>
       </w:pPr>
-      <w:bookmarkStart w:id="76" w:name="_Toc88748786"/>
+      <w:bookmarkStart w:id="75" w:name="_Toc88905381"/>
       <w:r>
         <w:t>IDLE</w:t>
       </w:r>
-      <w:bookmarkEnd w:id="76"/>
+      <w:bookmarkEnd w:id="75"/>
     </w:p>
     <w:p>
       <w:pPr>
@@ -27767,12 +28087,12 @@
         <w:pStyle w:val="Titre3"/>
         <w:spacing w:before="0"/>
       </w:pPr>
-      <w:bookmarkStart w:id="77" w:name="_Toc88748787"/>
+      <w:bookmarkStart w:id="76" w:name="_Toc88905382"/>
       <w:r>
         <w:lastRenderedPageBreak/>
         <w:t>RECORDING</w:t>
       </w:r>
-      <w:bookmarkEnd w:id="77"/>
+      <w:bookmarkEnd w:id="76"/>
     </w:p>
     <w:p>
       <w:pPr>
@@ -27852,8 +28172,8 @@
         <w:pStyle w:val="Titre2"/>
         <w:spacing w:before="0"/>
       </w:pPr>
-      <w:bookmarkStart w:id="78" w:name="_Ref88655208"/>
-      <w:bookmarkStart w:id="79" w:name="_Toc88748788"/>
+      <w:bookmarkStart w:id="77" w:name="_Ref88655208"/>
+      <w:bookmarkStart w:id="78" w:name="_Toc88905383"/>
       <w:r>
         <w:t>Annexe</w:t>
       </w:r>
@@ -27869,8 +28189,8 @@
       <w:r>
         <w:t>:  Logigrammes des États du démonstrateur "Direct Output"</w:t>
       </w:r>
+      <w:bookmarkEnd w:id="77"/>
       <w:bookmarkEnd w:id="78"/>
-      <w:bookmarkEnd w:id="79"/>
     </w:p>
     <w:p>
       <w:pPr>
@@ -27880,7 +28200,7 @@
           <w:lang w:val="en-US"/>
         </w:rPr>
       </w:pPr>
-      <w:bookmarkStart w:id="80" w:name="_Toc88748789"/>
+      <w:bookmarkStart w:id="79" w:name="_Toc88905384"/>
       <w:r>
         <w:rPr>
           <w:lang w:val="en-US"/>
@@ -27899,7 +28219,7 @@
         </w:rPr>
         <w:t>état</w:t>
       </w:r>
-      <w:bookmarkEnd w:id="80"/>
+      <w:bookmarkEnd w:id="79"/>
     </w:p>
     <w:p>
       <w:pPr>
@@ -27969,14 +28289,14 @@
           <w:lang w:val="en-US"/>
         </w:rPr>
       </w:pPr>
-      <w:bookmarkStart w:id="81" w:name="_Toc88748790"/>
+      <w:bookmarkStart w:id="80" w:name="_Toc88905385"/>
       <w:r>
         <w:rPr>
           <w:lang w:val="en-US"/>
         </w:rPr>
         <w:t>IDLE</w:t>
       </w:r>
-      <w:bookmarkEnd w:id="81"/>
+      <w:bookmarkEnd w:id="80"/>
     </w:p>
     <w:p>
       <w:pPr>
@@ -28117,14 +28437,14 @@
           <w:lang w:val="en-US"/>
         </w:rPr>
       </w:pPr>
-      <w:bookmarkStart w:id="82" w:name="_Toc88748791"/>
+      <w:bookmarkStart w:id="81" w:name="_Toc88905386"/>
       <w:r>
         <w:rPr>
           <w:lang w:val="en-US"/>
         </w:rPr>
         <w:t>RECORDING</w:t>
       </w:r>
-      <w:bookmarkEnd w:id="82"/>
+      <w:bookmarkEnd w:id="81"/>
     </w:p>
     <w:p>
       <w:pPr>
@@ -28645,14 +28965,27 @@
           <w:r>
             <w:t>/</w:t>
           </w:r>
-          <w:fldSimple w:instr=" NUMPAGES   \* MERGEFORMAT ">
-            <w:r>
-              <w:rPr>
-                <w:noProof/>
-              </w:rPr>
-              <w:t>44</w:t>
-            </w:r>
-          </w:fldSimple>
+          <w:r>
+            <w:fldChar w:fldCharType="begin"/>
+          </w:r>
+          <w:r>
+            <w:instrText xml:space="preserve"> NUMPAGES   \* MERGEFORMAT </w:instrText>
+          </w:r>
+          <w:r>
+            <w:fldChar w:fldCharType="separate"/>
+          </w:r>
+          <w:r>
+            <w:rPr>
+              <w:noProof/>
+            </w:rPr>
+            <w:t>44</w:t>
+          </w:r>
+          <w:r>
+            <w:rPr>
+              <w:noProof/>
+            </w:rPr>
+            <w:fldChar w:fldCharType="end"/>
+          </w:r>
         </w:p>
       </w:tc>
     </w:tr>

</xml_diff>